<commit_message>
Documentation - fill everything about Customers
</commit_message>
<xml_diff>
--- a/filmellato_dokumentumok/zsigmond_viktor_arpad_filmellato_dokumentacio_.docx
+++ b/filmellato_dokumentumok/zsigmond_viktor_arpad_filmellato_dokumentacio_.docx
@@ -3708,16 +3708,7 @@
           <w:sz w:val="28"/>
           <w:szCs w:val="28"/>
         </w:rPr>
-        <w:t xml:space="preserve"> 2010 (vagy újabb), </w:t>
-      </w:r>
-      <w:proofErr w:type="gramStart"/>
-      <w:r>
-        <w:rPr>
-          <w:rFonts w:ascii="Times New Roman" w:hAnsi="Times New Roman" w:cs="Times New Roman"/>
-          <w:sz w:val="28"/>
-          <w:szCs w:val="28"/>
-        </w:rPr>
-        <w:t xml:space="preserve">vagy </w:t>
+        <w:t xml:space="preserve"> 2010 (vagy újabb), vagy</w:t>
       </w:r>
       <w:r>
         <w:rPr>
@@ -3733,16 +3724,7 @@
           <w:sz w:val="28"/>
           <w:szCs w:val="28"/>
         </w:rPr>
-        <w:t>Internet</w:t>
-      </w:r>
-      <w:proofErr w:type="gramEnd"/>
-      <w:r>
-        <w:rPr>
-          <w:rFonts w:ascii="Times New Roman" w:hAnsi="Times New Roman" w:cs="Times New Roman"/>
-          <w:sz w:val="28"/>
-          <w:szCs w:val="28"/>
-        </w:rPr>
-        <w:t xml:space="preserve"> </w:t>
+        <w:t xml:space="preserve">Internet </w:t>
       </w:r>
       <w:proofErr w:type="spellStart"/>
       <w:r>
@@ -3874,13 +3856,211 @@
         <mc:AlternateContent>
           <mc:Choice Requires="wps">
             <w:drawing>
-              <wp:anchor distT="0" distB="0" distL="114300" distR="114300" simplePos="0" relativeHeight="251660288" behindDoc="0" locked="0" layoutInCell="1" allowOverlap="1" wp14:anchorId="590F2CA0" wp14:editId="4F79AB52">
+              <wp:anchor distT="0" distB="0" distL="114300" distR="114300" simplePos="0" relativeHeight="251663360" behindDoc="0" locked="0" layoutInCell="1" allowOverlap="1" wp14:anchorId="50FF4CDE" wp14:editId="5D7E57BF">
                 <wp:simplePos x="0" y="0"/>
                 <wp:positionH relativeFrom="column">
-                  <wp:posOffset>-499745</wp:posOffset>
+                  <wp:posOffset>1290955</wp:posOffset>
                 </wp:positionH>
                 <wp:positionV relativeFrom="paragraph">
-                  <wp:posOffset>3864922</wp:posOffset>
+                  <wp:posOffset>6885940</wp:posOffset>
+                </wp:positionV>
+                <wp:extent cx="3280410" cy="635"/>
+                <wp:effectExtent l="0" t="0" r="0" b="0"/>
+                <wp:wrapTopAndBottom/>
+                <wp:docPr id="5" name="Szövegdoboz 5"/>
+                <wp:cNvGraphicFramePr/>
+                <a:graphic xmlns:a="http://schemas.openxmlformats.org/drawingml/2006/main">
+                  <a:graphicData uri="http://schemas.microsoft.com/office/word/2010/wordprocessingShape">
+                    <wps:wsp>
+                      <wps:cNvSpPr txBox="1"/>
+                      <wps:spPr>
+                        <a:xfrm>
+                          <a:off x="0" y="0"/>
+                          <a:ext cx="3280410" cy="635"/>
+                        </a:xfrm>
+                        <a:prstGeom prst="rect">
+                          <a:avLst/>
+                        </a:prstGeom>
+                        <a:solidFill>
+                          <a:prstClr val="white"/>
+                        </a:solidFill>
+                        <a:ln>
+                          <a:noFill/>
+                        </a:ln>
+                      </wps:spPr>
+                      <wps:txbx>
+                        <w:txbxContent>
+                          <w:p>
+                            <w:pPr>
+                              <w:pStyle w:val="Kpalrs"/>
+                              <w:jc w:val="center"/>
+                              <w:rPr>
+                                <w:rFonts w:ascii="Times New Roman" w:hAnsi="Times New Roman" w:cs="Times New Roman"/>
+                                <w:noProof/>
+                                <w:sz w:val="20"/>
+                                <w:szCs w:val="20"/>
+                              </w:rPr>
+                            </w:pPr>
+                            <w:r>
+                              <w:rPr>
+                                <w:rFonts w:ascii="Times New Roman" w:hAnsi="Times New Roman" w:cs="Times New Roman"/>
+                                <w:sz w:val="20"/>
+                                <w:szCs w:val="20"/>
+                              </w:rPr>
+                              <w:t>2</w:t>
+                            </w:r>
+                            <w:r>
+                              <w:rPr>
+                                <w:rFonts w:ascii="Times New Roman" w:hAnsi="Times New Roman" w:cs="Times New Roman"/>
+                                <w:sz w:val="20"/>
+                                <w:szCs w:val="20"/>
+                              </w:rPr>
+                              <w:t>. ábra: Főoldal feltöltött filmekkel</w:t>
+                            </w:r>
+                          </w:p>
+                        </w:txbxContent>
+                      </wps:txbx>
+                      <wps:bodyPr rot="0" spcFirstLastPara="0" vertOverflow="overflow" horzOverflow="overflow" vert="horz" wrap="square" lIns="0" tIns="0" rIns="0" bIns="0" numCol="1" spcCol="0" rtlCol="0" fromWordArt="0" anchor="t" anchorCtr="0" forceAA="0" compatLnSpc="1">
+                        <a:prstTxWarp prst="textNoShape">
+                          <a:avLst/>
+                        </a:prstTxWarp>
+                        <a:spAutoFit/>
+                      </wps:bodyPr>
+                    </wps:wsp>
+                  </a:graphicData>
+                </a:graphic>
+              </wp:anchor>
+            </w:drawing>
+          </mc:Choice>
+          <mc:Fallback>
+            <w:pict>
+              <v:shapetype w14:anchorId="50FF4CDE" id="_x0000_t202" coordsize="21600,21600" o:spt="202" path="m,l,21600r21600,l21600,xe">
+                <v:stroke joinstyle="miter"/>
+                <v:path gradientshapeok="t" o:connecttype="rect"/>
+              </v:shapetype>
+              <v:shape id="Szövegdoboz 5" o:spid="_x0000_s1026" type="#_x0000_t202" style="position:absolute;left:0;text-align:left;margin-left:101.65pt;margin-top:542.2pt;width:258.3pt;height:.05pt;z-index:251663360;visibility:visible;mso-wrap-style:square;mso-wrap-distance-left:9pt;mso-wrap-distance-top:0;mso-wrap-distance-right:9pt;mso-wrap-distance-bottom:0;mso-position-horizontal:absolute;mso-position-horizontal-relative:text;mso-position-vertical:absolute;mso-position-vertical-relative:text;v-text-anchor:top" o:gfxdata="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" stroked="f">
+                <v:textbox style="mso-fit-shape-to-text:t" inset="0,0,0,0">
+                  <w:txbxContent>
+                    <w:p>
+                      <w:pPr>
+                        <w:pStyle w:val="Kpalrs"/>
+                        <w:jc w:val="center"/>
+                        <w:rPr>
+                          <w:rFonts w:ascii="Times New Roman" w:hAnsi="Times New Roman" w:cs="Times New Roman"/>
+                          <w:noProof/>
+                          <w:sz w:val="20"/>
+                          <w:szCs w:val="20"/>
+                        </w:rPr>
+                      </w:pPr>
+                      <w:r>
+                        <w:rPr>
+                          <w:rFonts w:ascii="Times New Roman" w:hAnsi="Times New Roman" w:cs="Times New Roman"/>
+                          <w:sz w:val="20"/>
+                          <w:szCs w:val="20"/>
+                        </w:rPr>
+                        <w:t>2</w:t>
+                      </w:r>
+                      <w:r>
+                        <w:rPr>
+                          <w:rFonts w:ascii="Times New Roman" w:hAnsi="Times New Roman" w:cs="Times New Roman"/>
+                          <w:sz w:val="20"/>
+                          <w:szCs w:val="20"/>
+                        </w:rPr>
+                        <w:t>. ábra: Főoldal feltöltött filmekkel</w:t>
+                      </w:r>
+                    </w:p>
+                  </w:txbxContent>
+                </v:textbox>
+                <w10:wrap type="topAndBottom"/>
+              </v:shape>
+            </w:pict>
+          </mc:Fallback>
+        </mc:AlternateContent>
+      </w:r>
+      <w:r>
+        <w:rPr>
+          <w:rFonts w:ascii="Times New Roman" w:hAnsi="Times New Roman" w:cs="Times New Roman"/>
+          <w:noProof/>
+          <w:sz w:val="28"/>
+          <w:szCs w:val="28"/>
+        </w:rPr>
+        <w:drawing>
+          <wp:anchor distT="0" distB="0" distL="114300" distR="114300" simplePos="0" relativeHeight="251685888" behindDoc="0" locked="0" layoutInCell="1" allowOverlap="1" wp14:anchorId="5CA28746" wp14:editId="32421DF5">
+            <wp:simplePos x="0" y="0"/>
+            <wp:positionH relativeFrom="column">
+              <wp:posOffset>426720</wp:posOffset>
+            </wp:positionH>
+            <wp:positionV relativeFrom="paragraph">
+              <wp:posOffset>3175635</wp:posOffset>
+            </wp:positionV>
+            <wp:extent cx="5000625" cy="3600450"/>
+            <wp:effectExtent l="0" t="0" r="9525" b="0"/>
+            <wp:wrapTopAndBottom/>
+            <wp:docPr id="20" name="Kép 20"/>
+            <wp:cNvGraphicFramePr>
+              <a:graphicFrameLocks xmlns:a="http://schemas.openxmlformats.org/drawingml/2006/main" noChangeAspect="1"/>
+            </wp:cNvGraphicFramePr>
+            <a:graphic xmlns:a="http://schemas.openxmlformats.org/drawingml/2006/main">
+              <a:graphicData uri="http://schemas.openxmlformats.org/drawingml/2006/picture">
+                <pic:pic xmlns:pic="http://schemas.openxmlformats.org/drawingml/2006/picture">
+                  <pic:nvPicPr>
+                    <pic:cNvPr id="0" name="Picture 2"/>
+                    <pic:cNvPicPr>
+                      <a:picLocks noChangeAspect="1" noChangeArrowheads="1"/>
+                    </pic:cNvPicPr>
+                  </pic:nvPicPr>
+                  <pic:blipFill>
+                    <a:blip r:embed="rId8" cstate="print">
+                      <a:extLst>
+                        <a:ext uri="{28A0092B-C50C-407E-A947-70E740481C1C}">
+                          <a14:useLocalDpi xmlns:a14="http://schemas.microsoft.com/office/drawing/2010/main" val="0"/>
+                        </a:ext>
+                      </a:extLst>
+                    </a:blip>
+                    <a:srcRect/>
+                    <a:stretch>
+                      <a:fillRect/>
+                    </a:stretch>
+                  </pic:blipFill>
+                  <pic:spPr bwMode="auto">
+                    <a:xfrm>
+                      <a:off x="0" y="0"/>
+                      <a:ext cx="5000625" cy="3600450"/>
+                    </a:xfrm>
+                    <a:prstGeom prst="rect">
+                      <a:avLst/>
+                    </a:prstGeom>
+                    <a:noFill/>
+                    <a:ln>
+                      <a:noFill/>
+                    </a:ln>
+                  </pic:spPr>
+                </pic:pic>
+              </a:graphicData>
+            </a:graphic>
+            <wp14:sizeRelH relativeFrom="margin">
+              <wp14:pctWidth>0</wp14:pctWidth>
+            </wp14:sizeRelH>
+            <wp14:sizeRelV relativeFrom="margin">
+              <wp14:pctHeight>0</wp14:pctHeight>
+            </wp14:sizeRelV>
+          </wp:anchor>
+        </w:drawing>
+      </w:r>
+      <w:r>
+        <w:rPr>
+          <w:noProof/>
+        </w:rPr>
+        <mc:AlternateContent>
+          <mc:Choice Requires="wps">
+            <w:drawing>
+              <wp:anchor distT="0" distB="0" distL="114300" distR="114300" simplePos="0" relativeHeight="251660288" behindDoc="0" locked="0" layoutInCell="1" allowOverlap="1" wp14:anchorId="590F2CA0" wp14:editId="7DF40EA2">
+                <wp:simplePos x="0" y="0"/>
+                <wp:positionH relativeFrom="column">
+                  <wp:posOffset>1071880</wp:posOffset>
+                </wp:positionH>
+                <wp:positionV relativeFrom="paragraph">
+                  <wp:posOffset>2759710</wp:posOffset>
                 </wp:positionV>
                 <wp:extent cx="3676650" cy="635"/>
                 <wp:effectExtent l="0" t="0" r="0" b="0"/>
@@ -3953,11 +4133,7 @@
           </mc:Choice>
           <mc:Fallback>
             <w:pict>
-              <v:shapetype w14:anchorId="590F2CA0" id="_x0000_t202" coordsize="21600,21600" o:spt="202" path="m,l,21600r21600,l21600,xe">
-                <v:stroke joinstyle="miter"/>
-                <v:path gradientshapeok="t" o:connecttype="rect"/>
-              </v:shapetype>
-              <v:shape id="Szövegdoboz 1" o:spid="_x0000_s1026" type="#_x0000_t202" style="position:absolute;left:0;text-align:left;margin-left:-39.35pt;margin-top:304.3pt;width:289.5pt;height:.05pt;z-index:251660288;visibility:visible;mso-wrap-style:square;mso-wrap-distance-left:9pt;mso-wrap-distance-top:0;mso-wrap-distance-right:9pt;mso-wrap-distance-bottom:0;mso-position-horizontal:absolute;mso-position-horizontal-relative:text;mso-position-vertical:absolute;mso-position-vertical-relative:text;v-text-anchor:top" o:gfxdata="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" stroked="f">
+              <v:shape w14:anchorId="590F2CA0" id="Szövegdoboz 1" o:spid="_x0000_s1027" type="#_x0000_t202" style="position:absolute;left:0;text-align:left;margin-left:84.4pt;margin-top:217.3pt;width:289.5pt;height:.05pt;z-index:251660288;visibility:visible;mso-wrap-style:square;mso-wrap-distance-left:9pt;mso-wrap-distance-top:0;mso-wrap-distance-right:9pt;mso-wrap-distance-bottom:0;mso-position-horizontal:absolute;mso-position-horizontal-relative:text;mso-position-vertical:absolute;mso-position-vertical-relative:text;v-text-anchor:top" o:gfxdata="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" stroked="f">
                 <v:textbox style="mso-fit-shape-to-text:t" inset="0,0,0,0">
                   <w:txbxContent>
                     <w:p>
@@ -3999,148 +4175,24 @@
       </w:r>
       <w:r>
         <w:rPr>
+          <w:rFonts w:ascii="Times New Roman" w:hAnsi="Times New Roman" w:cs="Times New Roman"/>
           <w:noProof/>
-        </w:rPr>
-        <mc:AlternateContent>
-          <mc:Choice Requires="wps">
-            <w:drawing>
-              <wp:anchor distT="0" distB="0" distL="114300" distR="114300" simplePos="0" relativeHeight="251663360" behindDoc="0" locked="0" layoutInCell="1" allowOverlap="1" wp14:anchorId="50FF4CDE" wp14:editId="09AE549D">
-                <wp:simplePos x="0" y="0"/>
-                <wp:positionH relativeFrom="column">
-                  <wp:posOffset>3062605</wp:posOffset>
-                </wp:positionH>
-                <wp:positionV relativeFrom="paragraph">
-                  <wp:posOffset>3870960</wp:posOffset>
-                </wp:positionV>
-                <wp:extent cx="3280410" cy="635"/>
-                <wp:effectExtent l="0" t="0" r="0" b="0"/>
-                <wp:wrapTopAndBottom/>
-                <wp:docPr id="5" name="Szövegdoboz 5"/>
-                <wp:cNvGraphicFramePr/>
-                <a:graphic xmlns:a="http://schemas.openxmlformats.org/drawingml/2006/main">
-                  <a:graphicData uri="http://schemas.microsoft.com/office/word/2010/wordprocessingShape">
-                    <wps:wsp>
-                      <wps:cNvSpPr txBox="1"/>
-                      <wps:spPr>
-                        <a:xfrm>
-                          <a:off x="0" y="0"/>
-                          <a:ext cx="3280410" cy="635"/>
-                        </a:xfrm>
-                        <a:prstGeom prst="rect">
-                          <a:avLst/>
-                        </a:prstGeom>
-                        <a:solidFill>
-                          <a:prstClr val="white"/>
-                        </a:solidFill>
-                        <a:ln>
-                          <a:noFill/>
-                        </a:ln>
-                      </wps:spPr>
-                      <wps:txbx>
-                        <w:txbxContent>
-                          <w:p>
-                            <w:pPr>
-                              <w:pStyle w:val="Kpalrs"/>
-                              <w:jc w:val="center"/>
-                              <w:rPr>
-                                <w:rFonts w:ascii="Times New Roman" w:hAnsi="Times New Roman" w:cs="Times New Roman"/>
-                                <w:noProof/>
-                                <w:sz w:val="20"/>
-                                <w:szCs w:val="20"/>
-                              </w:rPr>
-                            </w:pPr>
-                            <w:r>
-                              <w:rPr>
-                                <w:rFonts w:ascii="Times New Roman" w:hAnsi="Times New Roman" w:cs="Times New Roman"/>
-                                <w:sz w:val="20"/>
-                                <w:szCs w:val="20"/>
-                              </w:rPr>
-                              <w:t>2</w:t>
-                            </w:r>
-                            <w:r>
-                              <w:rPr>
-                                <w:rFonts w:ascii="Times New Roman" w:hAnsi="Times New Roman" w:cs="Times New Roman"/>
-                                <w:sz w:val="20"/>
-                                <w:szCs w:val="20"/>
-                              </w:rPr>
-                              <w:t>. ábra: Főoldal feltöltött filmekkel</w:t>
-                            </w:r>
-                          </w:p>
-                        </w:txbxContent>
-                      </wps:txbx>
-                      <wps:bodyPr rot="0" spcFirstLastPara="0" vertOverflow="overflow" horzOverflow="overflow" vert="horz" wrap="square" lIns="0" tIns="0" rIns="0" bIns="0" numCol="1" spcCol="0" rtlCol="0" fromWordArt="0" anchor="t" anchorCtr="0" forceAA="0" compatLnSpc="1">
-                        <a:prstTxWarp prst="textNoShape">
-                          <a:avLst/>
-                        </a:prstTxWarp>
-                        <a:spAutoFit/>
-                      </wps:bodyPr>
-                    </wps:wsp>
-                  </a:graphicData>
-                </a:graphic>
-              </wp:anchor>
-            </w:drawing>
-          </mc:Choice>
-          <mc:Fallback>
-            <w:pict>
-              <v:shape w14:anchorId="50FF4CDE" id="Szövegdoboz 5" o:spid="_x0000_s1027" type="#_x0000_t202" style="position:absolute;left:0;text-align:left;margin-left:241.15pt;margin-top:304.8pt;width:258.3pt;height:.05pt;z-index:251663360;visibility:visible;mso-wrap-style:square;mso-wrap-distance-left:9pt;mso-wrap-distance-top:0;mso-wrap-distance-right:9pt;mso-wrap-distance-bottom:0;mso-position-horizontal:absolute;mso-position-horizontal-relative:text;mso-position-vertical:absolute;mso-position-vertical-relative:text;v-text-anchor:top" o:gfxdata="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" stroked="f">
-                <v:textbox style="mso-fit-shape-to-text:t" inset="0,0,0,0">
-                  <w:txbxContent>
-                    <w:p>
-                      <w:pPr>
-                        <w:pStyle w:val="Kpalrs"/>
-                        <w:jc w:val="center"/>
-                        <w:rPr>
-                          <w:rFonts w:ascii="Times New Roman" w:hAnsi="Times New Roman" w:cs="Times New Roman"/>
-                          <w:noProof/>
-                          <w:sz w:val="20"/>
-                          <w:szCs w:val="20"/>
-                        </w:rPr>
-                      </w:pPr>
-                      <w:r>
-                        <w:rPr>
-                          <w:rFonts w:ascii="Times New Roman" w:hAnsi="Times New Roman" w:cs="Times New Roman"/>
-                          <w:sz w:val="20"/>
-                          <w:szCs w:val="20"/>
-                        </w:rPr>
-                        <w:t>2</w:t>
-                      </w:r>
-                      <w:r>
-                        <w:rPr>
-                          <w:rFonts w:ascii="Times New Roman" w:hAnsi="Times New Roman" w:cs="Times New Roman"/>
-                          <w:sz w:val="20"/>
-                          <w:szCs w:val="20"/>
-                        </w:rPr>
-                        <w:t>. ábra: Főoldal feltöltött filmekkel</w:t>
-                      </w:r>
-                    </w:p>
-                  </w:txbxContent>
-                </v:textbox>
-                <w10:wrap type="topAndBottom"/>
-              </v:shape>
-            </w:pict>
-          </mc:Fallback>
-        </mc:AlternateContent>
-      </w:r>
-      <w:r>
-        <w:rPr>
-          <w:rFonts w:ascii="Times New Roman" w:hAnsi="Times New Roman" w:cs="Times New Roman"/>
-          <w:noProof/>
           <w:sz w:val="28"/>
           <w:szCs w:val="28"/>
         </w:rPr>
         <w:drawing>
-          <wp:anchor distT="0" distB="0" distL="114300" distR="114300" simplePos="0" relativeHeight="251661312" behindDoc="0" locked="0" layoutInCell="1" allowOverlap="1" wp14:anchorId="10ABC9E0" wp14:editId="7FF0CD1E">
+          <wp:anchor distT="0" distB="0" distL="114300" distR="114300" simplePos="0" relativeHeight="251684864" behindDoc="0" locked="0" layoutInCell="1" allowOverlap="1" wp14:anchorId="37165E59" wp14:editId="478E8438">
             <wp:simplePos x="0" y="0"/>
             <wp:positionH relativeFrom="column">
-              <wp:posOffset>3062605</wp:posOffset>
+              <wp:posOffset>487045</wp:posOffset>
             </wp:positionH>
             <wp:positionV relativeFrom="paragraph">
-              <wp:posOffset>756285</wp:posOffset>
+              <wp:posOffset>565785</wp:posOffset>
             </wp:positionV>
-            <wp:extent cx="3280410" cy="3057525"/>
-            <wp:effectExtent l="0" t="0" r="0" b="9525"/>
+            <wp:extent cx="4937125" cy="2190750"/>
+            <wp:effectExtent l="0" t="0" r="0" b="0"/>
             <wp:wrapTopAndBottom/>
-            <wp:docPr id="4" name="Kép 4"/>
+            <wp:docPr id="19" name="Kép 19"/>
             <wp:cNvGraphicFramePr>
               <a:graphicFrameLocks xmlns:a="http://schemas.openxmlformats.org/drawingml/2006/main" noChangeAspect="1"/>
             </wp:cNvGraphicFramePr>
@@ -4148,13 +4200,13 @@
               <a:graphicData uri="http://schemas.openxmlformats.org/drawingml/2006/picture">
                 <pic:pic xmlns:pic="http://schemas.openxmlformats.org/drawingml/2006/picture">
                   <pic:nvPicPr>
-                    <pic:cNvPr id="0" name="Picture 3"/>
+                    <pic:cNvPr id="0" name="Picture 1"/>
                     <pic:cNvPicPr>
                       <a:picLocks noChangeAspect="1" noChangeArrowheads="1"/>
                     </pic:cNvPicPr>
                   </pic:nvPicPr>
                   <pic:blipFill>
-                    <a:blip r:embed="rId8" cstate="print">
+                    <a:blip r:embed="rId9" cstate="print">
                       <a:extLst>
                         <a:ext uri="{28A0092B-C50C-407E-A947-70E740481C1C}">
                           <a14:useLocalDpi xmlns:a14="http://schemas.microsoft.com/office/drawing/2010/main" val="0"/>
@@ -4169,7 +4221,7 @@
                   <pic:spPr bwMode="auto">
                     <a:xfrm>
                       <a:off x="0" y="0"/>
-                      <a:ext cx="3280410" cy="3057525"/>
+                      <a:ext cx="4937125" cy="2190750"/>
                     </a:xfrm>
                     <a:prstGeom prst="rect">
                       <a:avLst/>
@@ -4194,76 +4246,6 @@
       <w:r>
         <w:rPr>
           <w:rFonts w:ascii="Times New Roman" w:hAnsi="Times New Roman" w:cs="Times New Roman"/>
-          <w:noProof/>
-          <w:sz w:val="28"/>
-          <w:szCs w:val="28"/>
-        </w:rPr>
-        <w:drawing>
-          <wp:anchor distT="0" distB="0" distL="114300" distR="114300" simplePos="0" relativeHeight="251658240" behindDoc="0" locked="0" layoutInCell="1" allowOverlap="1" wp14:anchorId="282962E4" wp14:editId="53FA000B">
-            <wp:simplePos x="0" y="0"/>
-            <wp:positionH relativeFrom="column">
-              <wp:posOffset>-185420</wp:posOffset>
-            </wp:positionH>
-            <wp:positionV relativeFrom="paragraph">
-              <wp:posOffset>752475</wp:posOffset>
-            </wp:positionV>
-            <wp:extent cx="3067050" cy="3061335"/>
-            <wp:effectExtent l="0" t="0" r="0" b="5715"/>
-            <wp:wrapTopAndBottom/>
-            <wp:docPr id="3" name="Kép 3"/>
-            <wp:cNvGraphicFramePr>
-              <a:graphicFrameLocks xmlns:a="http://schemas.openxmlformats.org/drawingml/2006/main" noChangeAspect="1"/>
-            </wp:cNvGraphicFramePr>
-            <a:graphic xmlns:a="http://schemas.openxmlformats.org/drawingml/2006/main">
-              <a:graphicData uri="http://schemas.openxmlformats.org/drawingml/2006/picture">
-                <pic:pic xmlns:pic="http://schemas.openxmlformats.org/drawingml/2006/picture">
-                  <pic:nvPicPr>
-                    <pic:cNvPr id="0" name="Picture 2"/>
-                    <pic:cNvPicPr>
-                      <a:picLocks noChangeAspect="1" noChangeArrowheads="1"/>
-                    </pic:cNvPicPr>
-                  </pic:nvPicPr>
-                  <pic:blipFill>
-                    <a:blip r:embed="rId9" cstate="print">
-                      <a:extLst>
-                        <a:ext uri="{28A0092B-C50C-407E-A947-70E740481C1C}">
-                          <a14:useLocalDpi xmlns:a14="http://schemas.microsoft.com/office/drawing/2010/main" val="0"/>
-                        </a:ext>
-                      </a:extLst>
-                    </a:blip>
-                    <a:srcRect/>
-                    <a:stretch>
-                      <a:fillRect/>
-                    </a:stretch>
-                  </pic:blipFill>
-                  <pic:spPr bwMode="auto">
-                    <a:xfrm>
-                      <a:off x="0" y="0"/>
-                      <a:ext cx="3067050" cy="3061335"/>
-                    </a:xfrm>
-                    <a:prstGeom prst="rect">
-                      <a:avLst/>
-                    </a:prstGeom>
-                    <a:noFill/>
-                    <a:ln>
-                      <a:noFill/>
-                    </a:ln>
-                  </pic:spPr>
-                </pic:pic>
-              </a:graphicData>
-            </a:graphic>
-            <wp14:sizeRelH relativeFrom="margin">
-              <wp14:pctWidth>0</wp14:pctWidth>
-            </wp14:sizeRelH>
-            <wp14:sizeRelV relativeFrom="margin">
-              <wp14:pctHeight>0</wp14:pctHeight>
-            </wp14:sizeRelV>
-          </wp:anchor>
-        </w:drawing>
-      </w:r>
-      <w:r>
-        <w:rPr>
-          <w:rFonts w:ascii="Times New Roman" w:hAnsi="Times New Roman" w:cs="Times New Roman"/>
           <w:sz w:val="28"/>
           <w:szCs w:val="28"/>
         </w:rPr>
@@ -4319,7 +4301,16 @@
           <w:sz w:val="28"/>
           <w:szCs w:val="28"/>
         </w:rPr>
-        <w:t xml:space="preserve"> láthatjuk a főoldal kinézetét a 0. indításnál, amikor még nincsen feltöltve film az adatbázisba. Amikor már elegendő film került feltöltésre (legalább 8), a 2. ábrán látható módon fog kinézni a főoldal. A többi kategória (</w:t>
+        <w:t xml:space="preserve"> láthatjuk a főoldal kinézetét a 0. indításnál, amikor még nincsen feltöltve film az adatbázisba. Amikor már elegendő film került feltöltésre </w:t>
+      </w:r>
+      <w:r>
+        <w:rPr>
+          <w:rFonts w:ascii="Times New Roman" w:hAnsi="Times New Roman" w:cs="Times New Roman"/>
+          <w:sz w:val="28"/>
+          <w:szCs w:val="28"/>
+        </w:rPr>
+        <w:lastRenderedPageBreak/>
+        <w:t>(legalább 8), a 2. ábrán látható módon fog kinézni a főoldal. A többi kategória (</w:t>
       </w:r>
       <w:r>
         <w:rPr>
@@ -4359,239 +4350,20 @@
       </w:pPr>
       <w:r>
         <w:rPr>
-          <w:rFonts w:ascii="Times New Roman" w:hAnsi="Times New Roman" w:cs="Times New Roman"/>
-          <w:sz w:val="28"/>
-          <w:szCs w:val="28"/>
-        </w:rPr>
-        <w:t>Az oldal tetején találjuk a menüt. Amennyiben a „Filmellátó” feliratra kattintunk, a fentebb látható főoldalra fogunk visszajutni.</w:t>
-      </w:r>
-      <w:r>
-        <w:rPr>
-          <w:rFonts w:ascii="Times New Roman" w:hAnsi="Times New Roman" w:cs="Times New Roman"/>
-          <w:sz w:val="28"/>
-          <w:szCs w:val="28"/>
-        </w:rPr>
-        <w:t xml:space="preserve"> Ha a „Filmek”, „Kapcsolat” vagy a „Rólunk” menüpontra kattintunk, a 3., 4. és 5. ábrán található látvánnyal találjuk szembe magunkat: </w:t>
-      </w:r>
-    </w:p>
-    <w:p>
-      <w:pPr>
-        <w:spacing w:line="360" w:lineRule="auto"/>
-        <w:ind w:firstLine="567"/>
-        <w:jc w:val="both"/>
-        <w:rPr>
-          <w:rFonts w:ascii="Times New Roman" w:hAnsi="Times New Roman" w:cs="Times New Roman"/>
-          <w:sz w:val="28"/>
-          <w:szCs w:val="28"/>
-        </w:rPr>
-      </w:pPr>
-    </w:p>
-    <w:p>
-      <w:pPr>
-        <w:pStyle w:val="Cmsor3"/>
-        <w:rPr>
-          <w:rFonts w:cs="Times New Roman"/>
-        </w:rPr>
-      </w:pPr>
-      <w:bookmarkStart w:id="9" w:name="_Toc61341445"/>
-      <w:r>
-        <w:rPr>
           <w:noProof/>
         </w:rPr>
-        <w:lastRenderedPageBreak/>
         <mc:AlternateContent>
           <mc:Choice Requires="wps">
             <w:drawing>
-              <wp:anchor distT="0" distB="0" distL="114300" distR="114300" simplePos="0" relativeHeight="251672576" behindDoc="0" locked="0" layoutInCell="1" allowOverlap="1" wp14:anchorId="326E9D55" wp14:editId="0D1342B7">
+              <wp:anchor distT="0" distB="0" distL="114300" distR="114300" simplePos="0" relativeHeight="251669504" behindDoc="0" locked="0" layoutInCell="1" allowOverlap="1" wp14:anchorId="17F329DC" wp14:editId="2D7D71AE">
                 <wp:simplePos x="0" y="0"/>
                 <wp:positionH relativeFrom="column">
-                  <wp:posOffset>1212850</wp:posOffset>
+                  <wp:posOffset>1103630</wp:posOffset>
                 </wp:positionH>
                 <wp:positionV relativeFrom="paragraph">
-                  <wp:posOffset>6784340</wp:posOffset>
+                  <wp:posOffset>7406640</wp:posOffset>
                 </wp:positionV>
-                <wp:extent cx="3150235" cy="635"/>
-                <wp:effectExtent l="0" t="0" r="0" b="0"/>
-                <wp:wrapTopAndBottom/>
-                <wp:docPr id="11" name="Szövegdoboz 11"/>
-                <wp:cNvGraphicFramePr/>
-                <a:graphic xmlns:a="http://schemas.openxmlformats.org/drawingml/2006/main">
-                  <a:graphicData uri="http://schemas.microsoft.com/office/word/2010/wordprocessingShape">
-                    <wps:wsp>
-                      <wps:cNvSpPr txBox="1"/>
-                      <wps:spPr>
-                        <a:xfrm>
-                          <a:off x="0" y="0"/>
-                          <a:ext cx="3150235" cy="635"/>
-                        </a:xfrm>
-                        <a:prstGeom prst="rect">
-                          <a:avLst/>
-                        </a:prstGeom>
-                        <a:solidFill>
-                          <a:prstClr val="white"/>
-                        </a:solidFill>
-                        <a:ln>
-                          <a:noFill/>
-                        </a:ln>
-                      </wps:spPr>
-                      <wps:txbx>
-                        <w:txbxContent>
-                          <w:p>
-                            <w:pPr>
-                              <w:pStyle w:val="Kpalrs"/>
-                              <w:jc w:val="center"/>
-                              <w:rPr>
-                                <w:rFonts w:ascii="Times New Roman" w:hAnsi="Times New Roman" w:cs="Times New Roman"/>
-                                <w:b/>
-                                <w:noProof/>
-                                <w:color w:val="auto"/>
-                                <w:sz w:val="20"/>
-                                <w:szCs w:val="20"/>
-                              </w:rPr>
-                            </w:pPr>
-                            <w:r>
-                              <w:rPr>
-                                <w:rFonts w:ascii="Times New Roman" w:hAnsi="Times New Roman" w:cs="Times New Roman"/>
-                                <w:sz w:val="20"/>
-                                <w:szCs w:val="20"/>
-                              </w:rPr>
-                              <w:t>5. ábra: „Kapcsolat" menüpont</w:t>
-                            </w:r>
-                          </w:p>
-                        </w:txbxContent>
-                      </wps:txbx>
-                      <wps:bodyPr rot="0" spcFirstLastPara="0" vertOverflow="overflow" horzOverflow="overflow" vert="horz" wrap="square" lIns="0" tIns="0" rIns="0" bIns="0" numCol="1" spcCol="0" rtlCol="0" fromWordArt="0" anchor="t" anchorCtr="0" forceAA="0" compatLnSpc="1">
-                        <a:prstTxWarp prst="textNoShape">
-                          <a:avLst/>
-                        </a:prstTxWarp>
-                        <a:spAutoFit/>
-                      </wps:bodyPr>
-                    </wps:wsp>
-                  </a:graphicData>
-                </a:graphic>
-              </wp:anchor>
-            </w:drawing>
-          </mc:Choice>
-          <mc:Fallback>
-            <w:pict>
-              <v:shape w14:anchorId="326E9D55" id="Szövegdoboz 11" o:spid="_x0000_s1028" type="#_x0000_t202" style="position:absolute;margin-left:95.5pt;margin-top:534.2pt;width:248.05pt;height:.05pt;z-index:251672576;visibility:visible;mso-wrap-style:square;mso-wrap-distance-left:9pt;mso-wrap-distance-top:0;mso-wrap-distance-right:9pt;mso-wrap-distance-bottom:0;mso-position-horizontal:absolute;mso-position-horizontal-relative:text;mso-position-vertical:absolute;mso-position-vertical-relative:text;v-text-anchor:top" o:gfxdata="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" stroked="f">
-                <v:textbox style="mso-fit-shape-to-text:t" inset="0,0,0,0">
-                  <w:txbxContent>
-                    <w:p>
-                      <w:pPr>
-                        <w:pStyle w:val="Kpalrs"/>
-                        <w:jc w:val="center"/>
-                        <w:rPr>
-                          <w:rFonts w:ascii="Times New Roman" w:hAnsi="Times New Roman" w:cs="Times New Roman"/>
-                          <w:b/>
-                          <w:noProof/>
-                          <w:color w:val="auto"/>
-                          <w:sz w:val="20"/>
-                          <w:szCs w:val="20"/>
-                        </w:rPr>
-                      </w:pPr>
-                      <w:r>
-                        <w:rPr>
-                          <w:rFonts w:ascii="Times New Roman" w:hAnsi="Times New Roman" w:cs="Times New Roman"/>
-                          <w:sz w:val="20"/>
-                          <w:szCs w:val="20"/>
-                        </w:rPr>
-                        <w:t>5. ábra: „Kapcsolat" menüpont</w:t>
-                      </w:r>
-                    </w:p>
-                  </w:txbxContent>
-                </v:textbox>
-                <w10:wrap type="topAndBottom"/>
-              </v:shape>
-            </w:pict>
-          </mc:Fallback>
-        </mc:AlternateContent>
-      </w:r>
-      <w:r>
-        <w:rPr>
-          <w:rFonts w:cs="Times New Roman"/>
-          <w:noProof/>
-          <w:szCs w:val="28"/>
-        </w:rPr>
-        <w:drawing>
-          <wp:anchor distT="0" distB="0" distL="114300" distR="114300" simplePos="0" relativeHeight="251670528" behindDoc="0" locked="0" layoutInCell="1" allowOverlap="1" wp14:anchorId="75B74117" wp14:editId="686FB27F">
-            <wp:simplePos x="0" y="0"/>
-            <wp:positionH relativeFrom="column">
-              <wp:posOffset>1213174</wp:posOffset>
-            </wp:positionH>
-            <wp:positionV relativeFrom="paragraph">
-              <wp:posOffset>3544594</wp:posOffset>
-            </wp:positionV>
-            <wp:extent cx="3150235" cy="3182620"/>
-            <wp:effectExtent l="0" t="0" r="0" b="0"/>
-            <wp:wrapTopAndBottom/>
-            <wp:docPr id="10" name="Kép 10"/>
-            <wp:cNvGraphicFramePr>
-              <a:graphicFrameLocks xmlns:a="http://schemas.openxmlformats.org/drawingml/2006/main" noChangeAspect="1"/>
-            </wp:cNvGraphicFramePr>
-            <a:graphic xmlns:a="http://schemas.openxmlformats.org/drawingml/2006/main">
-              <a:graphicData uri="http://schemas.openxmlformats.org/drawingml/2006/picture">
-                <pic:pic xmlns:pic="http://schemas.openxmlformats.org/drawingml/2006/picture">
-                  <pic:nvPicPr>
-                    <pic:cNvPr id="0" name="Picture 6"/>
-                    <pic:cNvPicPr>
-                      <a:picLocks noChangeAspect="1" noChangeArrowheads="1"/>
-                    </pic:cNvPicPr>
-                  </pic:nvPicPr>
-                  <pic:blipFill>
-                    <a:blip r:embed="rId10" cstate="print">
-                      <a:extLst>
-                        <a:ext uri="{28A0092B-C50C-407E-A947-70E740481C1C}">
-                          <a14:useLocalDpi xmlns:a14="http://schemas.microsoft.com/office/drawing/2010/main" val="0"/>
-                        </a:ext>
-                      </a:extLst>
-                    </a:blip>
-                    <a:srcRect/>
-                    <a:stretch>
-                      <a:fillRect/>
-                    </a:stretch>
-                  </pic:blipFill>
-                  <pic:spPr bwMode="auto">
-                    <a:xfrm>
-                      <a:off x="0" y="0"/>
-                      <a:ext cx="3150235" cy="3182620"/>
-                    </a:xfrm>
-                    <a:prstGeom prst="rect">
-                      <a:avLst/>
-                    </a:prstGeom>
-                    <a:noFill/>
-                    <a:ln>
-                      <a:noFill/>
-                    </a:ln>
-                  </pic:spPr>
-                </pic:pic>
-              </a:graphicData>
-            </a:graphic>
-            <wp14:sizeRelH relativeFrom="margin">
-              <wp14:pctWidth>0</wp14:pctWidth>
-            </wp14:sizeRelH>
-            <wp14:sizeRelV relativeFrom="margin">
-              <wp14:pctHeight>0</wp14:pctHeight>
-            </wp14:sizeRelV>
-          </wp:anchor>
-        </w:drawing>
-      </w:r>
-      <w:r>
-        <w:rPr>
-          <w:noProof/>
-        </w:rPr>
-        <mc:AlternateContent>
-          <mc:Choice Requires="wps">
-            <w:drawing>
-              <wp:anchor distT="0" distB="0" distL="114300" distR="114300" simplePos="0" relativeHeight="251669504" behindDoc="0" locked="0" layoutInCell="1" allowOverlap="1" wp14:anchorId="17F329DC" wp14:editId="67F6A569">
-                <wp:simplePos x="0" y="0"/>
-                <wp:positionH relativeFrom="column">
-                  <wp:posOffset>2684780</wp:posOffset>
-                </wp:positionH>
-                <wp:positionV relativeFrom="paragraph">
-                  <wp:posOffset>3207385</wp:posOffset>
-                </wp:positionV>
-                <wp:extent cx="3280410" cy="635"/>
+                <wp:extent cx="3280410" cy="602615"/>
                 <wp:effectExtent l="0" t="0" r="0" b="0"/>
                 <wp:wrapTopAndBottom/>
                 <wp:docPr id="9" name="Szövegdoboz 9"/>
@@ -4603,7 +4375,7 @@
                       <wps:spPr>
                         <a:xfrm>
                           <a:off x="0" y="0"/>
-                          <a:ext cx="3280410" cy="635"/>
+                          <a:ext cx="3280410" cy="602615"/>
                         </a:xfrm>
                         <a:prstGeom prst="rect">
                           <a:avLst/>
@@ -4676,7 +4448,7 @@
           </mc:Choice>
           <mc:Fallback>
             <w:pict>
-              <v:shape w14:anchorId="17F329DC" id="Szövegdoboz 9" o:spid="_x0000_s1029" type="#_x0000_t202" style="position:absolute;margin-left:211.4pt;margin-top:252.55pt;width:258.3pt;height:.05pt;z-index:251669504;visibility:visible;mso-wrap-style:square;mso-wrap-distance-left:9pt;mso-wrap-distance-top:0;mso-wrap-distance-right:9pt;mso-wrap-distance-bottom:0;mso-position-horizontal:absolute;mso-position-horizontal-relative:text;mso-position-vertical:absolute;mso-position-vertical-relative:text;v-text-anchor:top" o:gfxdata="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" stroked="f">
+              <v:shape w14:anchorId="17F329DC" id="Szövegdoboz 9" o:spid="_x0000_s1028" type="#_x0000_t202" style="position:absolute;left:0;text-align:left;margin-left:86.9pt;margin-top:583.2pt;width:258.3pt;height:47.45pt;z-index:251669504;visibility:visible;mso-wrap-style:square;mso-wrap-distance-left:9pt;mso-wrap-distance-top:0;mso-wrap-distance-right:9pt;mso-wrap-distance-bottom:0;mso-position-horizontal:absolute;mso-position-horizontal-relative:text;mso-position-vertical:absolute;mso-position-vertical-relative:text;v-text-anchor:top" o:gfxdata="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" stroked="f">
                 <v:textbox style="mso-fit-shape-to-text:t" inset="0,0,0,0">
                   <w:txbxContent>
                     <w:p>
@@ -4732,18 +4504,87 @@
       </w:r>
       <w:r>
         <w:rPr>
+          <w:rFonts w:cs="Times New Roman"/>
+          <w:noProof/>
+          <w:szCs w:val="28"/>
+        </w:rPr>
+        <w:drawing>
+          <wp:anchor distT="0" distB="0" distL="114300" distR="114300" simplePos="0" relativeHeight="251687936" behindDoc="0" locked="0" layoutInCell="1" allowOverlap="1" wp14:anchorId="63933A29" wp14:editId="1033F2D1">
+            <wp:simplePos x="0" y="0"/>
+            <wp:positionH relativeFrom="column">
+              <wp:posOffset>652780</wp:posOffset>
+            </wp:positionH>
+            <wp:positionV relativeFrom="paragraph">
+              <wp:posOffset>4191635</wp:posOffset>
+            </wp:positionV>
+            <wp:extent cx="4410710" cy="3095625"/>
+            <wp:effectExtent l="0" t="0" r="8890" b="9525"/>
+            <wp:wrapTopAndBottom/>
+            <wp:docPr id="22" name="Kép 22"/>
+            <wp:cNvGraphicFramePr>
+              <a:graphicFrameLocks xmlns:a="http://schemas.openxmlformats.org/drawingml/2006/main" noChangeAspect="1"/>
+            </wp:cNvGraphicFramePr>
+            <a:graphic xmlns:a="http://schemas.openxmlformats.org/drawingml/2006/main">
+              <a:graphicData uri="http://schemas.openxmlformats.org/drawingml/2006/picture">
+                <pic:pic xmlns:pic="http://schemas.openxmlformats.org/drawingml/2006/picture">
+                  <pic:nvPicPr>
+                    <pic:cNvPr id="0" name="Picture 4"/>
+                    <pic:cNvPicPr>
+                      <a:picLocks noChangeAspect="1" noChangeArrowheads="1"/>
+                    </pic:cNvPicPr>
+                  </pic:nvPicPr>
+                  <pic:blipFill>
+                    <a:blip r:embed="rId10" cstate="print">
+                      <a:extLst>
+                        <a:ext uri="{28A0092B-C50C-407E-A947-70E740481C1C}">
+                          <a14:useLocalDpi xmlns:a14="http://schemas.microsoft.com/office/drawing/2010/main" val="0"/>
+                        </a:ext>
+                      </a:extLst>
+                    </a:blip>
+                    <a:srcRect/>
+                    <a:stretch>
+                      <a:fillRect/>
+                    </a:stretch>
+                  </pic:blipFill>
+                  <pic:spPr bwMode="auto">
+                    <a:xfrm>
+                      <a:off x="0" y="0"/>
+                      <a:ext cx="4410710" cy="3095625"/>
+                    </a:xfrm>
+                    <a:prstGeom prst="rect">
+                      <a:avLst/>
+                    </a:prstGeom>
+                    <a:noFill/>
+                    <a:ln>
+                      <a:noFill/>
+                    </a:ln>
+                  </pic:spPr>
+                </pic:pic>
+              </a:graphicData>
+            </a:graphic>
+            <wp14:sizeRelH relativeFrom="margin">
+              <wp14:pctWidth>0</wp14:pctWidth>
+            </wp14:sizeRelH>
+            <wp14:sizeRelV relativeFrom="margin">
+              <wp14:pctHeight>0</wp14:pctHeight>
+            </wp14:sizeRelV>
+          </wp:anchor>
+        </w:drawing>
+      </w:r>
+      <w:r>
+        <w:rPr>
           <w:noProof/>
         </w:rPr>
         <mc:AlternateContent>
           <mc:Choice Requires="wps">
             <w:drawing>
-              <wp:anchor distT="0" distB="0" distL="114300" distR="114300" simplePos="0" relativeHeight="251667456" behindDoc="0" locked="0" layoutInCell="1" allowOverlap="1" wp14:anchorId="0C449CA6" wp14:editId="5187B567">
+              <wp:anchor distT="0" distB="0" distL="114300" distR="114300" simplePos="0" relativeHeight="251667456" behindDoc="0" locked="0" layoutInCell="1" allowOverlap="1" wp14:anchorId="0C449CA6" wp14:editId="625A8141">
                 <wp:simplePos x="0" y="0"/>
                 <wp:positionH relativeFrom="column">
-                  <wp:posOffset>-486446</wp:posOffset>
+                  <wp:posOffset>1218565</wp:posOffset>
                 </wp:positionH>
                 <wp:positionV relativeFrom="paragraph">
-                  <wp:posOffset>3207649</wp:posOffset>
+                  <wp:posOffset>3935730</wp:posOffset>
                 </wp:positionV>
                 <wp:extent cx="3280410" cy="635"/>
                 <wp:effectExtent l="0" t="0" r="0" b="0"/>
@@ -4855,7 +4696,7 @@
           </mc:Choice>
           <mc:Fallback>
             <w:pict>
-              <v:shape w14:anchorId="0C449CA6" id="Szövegdoboz 8" o:spid="_x0000_s1030" type="#_x0000_t202" style="position:absolute;margin-left:-38.3pt;margin-top:252.55pt;width:258.3pt;height:.05pt;z-index:251667456;visibility:visible;mso-wrap-style:square;mso-wrap-distance-left:9pt;mso-wrap-distance-top:0;mso-wrap-distance-right:9pt;mso-wrap-distance-bottom:0;mso-position-horizontal:absolute;mso-position-horizontal-relative:text;mso-position-vertical:absolute;mso-position-vertical-relative:text;v-text-anchor:top" o:gfxdata="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" stroked="f">
+              <v:shape w14:anchorId="0C449CA6" id="Szövegdoboz 8" o:spid="_x0000_s1029" type="#_x0000_t202" style="position:absolute;left:0;text-align:left;margin-left:95.95pt;margin-top:309.9pt;width:258.3pt;height:.05pt;z-index:251667456;visibility:visible;mso-wrap-style:square;mso-wrap-distance-left:9pt;mso-wrap-distance-top:0;mso-wrap-distance-right:9pt;mso-wrap-distance-bottom:0;mso-position-horizontal:absolute;mso-position-horizontal-relative:text;mso-position-vertical:absolute;mso-position-vertical-relative:text;v-text-anchor:top" o:gfxdata="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" stroked="f">
                 <v:textbox style="mso-fit-shape-to-text:t" inset="0,0,0,0">
                   <w:txbxContent>
                     <w:p>
@@ -4936,23 +4777,24 @@
       </w:r>
       <w:r>
         <w:rPr>
-          <w:rFonts w:cs="Times New Roman"/>
+          <w:rFonts w:ascii="Times New Roman" w:hAnsi="Times New Roman" w:cs="Times New Roman"/>
           <w:noProof/>
+          <w:sz w:val="28"/>
           <w:szCs w:val="28"/>
         </w:rPr>
         <w:drawing>
-          <wp:anchor distT="0" distB="0" distL="114300" distR="114300" simplePos="0" relativeHeight="251665408" behindDoc="0" locked="0" layoutInCell="1" allowOverlap="1" wp14:anchorId="5C04B47B" wp14:editId="00A5FDA7">
+          <wp:anchor distT="0" distB="0" distL="114300" distR="114300" simplePos="0" relativeHeight="251686912" behindDoc="0" locked="0" layoutInCell="1" allowOverlap="1" wp14:anchorId="03127C72" wp14:editId="4F2E0E2A">
             <wp:simplePos x="0" y="0"/>
             <wp:positionH relativeFrom="column">
-              <wp:posOffset>2860675</wp:posOffset>
+              <wp:posOffset>605155</wp:posOffset>
             </wp:positionH>
             <wp:positionV relativeFrom="paragraph">
-              <wp:posOffset>0</wp:posOffset>
+              <wp:posOffset>1229360</wp:posOffset>
             </wp:positionV>
-            <wp:extent cx="3089275" cy="3131820"/>
+            <wp:extent cx="4495800" cy="2694305"/>
             <wp:effectExtent l="0" t="0" r="0" b="0"/>
             <wp:wrapTopAndBottom/>
-            <wp:docPr id="7" name="Kép 7"/>
+            <wp:docPr id="21" name="Kép 21"/>
             <wp:cNvGraphicFramePr>
               <a:graphicFrameLocks xmlns:a="http://schemas.openxmlformats.org/drawingml/2006/main" noChangeAspect="1"/>
             </wp:cNvGraphicFramePr>
@@ -4960,7 +4802,7 @@
               <a:graphicData uri="http://schemas.openxmlformats.org/drawingml/2006/picture">
                 <pic:pic xmlns:pic="http://schemas.openxmlformats.org/drawingml/2006/picture">
                   <pic:nvPicPr>
-                    <pic:cNvPr id="0" name="Picture 5"/>
+                    <pic:cNvPr id="0" name="Picture 3"/>
                     <pic:cNvPicPr>
                       <a:picLocks noChangeAspect="1" noChangeArrowheads="1"/>
                     </pic:cNvPicPr>
@@ -4981,7 +4823,7 @@
                   <pic:spPr bwMode="auto">
                     <a:xfrm>
                       <a:off x="0" y="0"/>
-                      <a:ext cx="3089275" cy="3131820"/>
+                      <a:ext cx="4495800" cy="2694305"/>
                     </a:xfrm>
                     <a:prstGeom prst="rect">
                       <a:avLst/>
@@ -5005,23 +4847,163 @@
       </w:r>
       <w:r>
         <w:rPr>
+          <w:rFonts w:ascii="Times New Roman" w:hAnsi="Times New Roman" w:cs="Times New Roman"/>
+          <w:sz w:val="28"/>
+          <w:szCs w:val="28"/>
+        </w:rPr>
+        <w:t>Az oldal tetején találjuk a menüt. Amennyiben a „Filmellátó” feliratra kattintunk, a fentebb látható főoldalra fogunk visszajutni.</w:t>
+      </w:r>
+      <w:r>
+        <w:rPr>
+          <w:rFonts w:ascii="Times New Roman" w:hAnsi="Times New Roman" w:cs="Times New Roman"/>
+          <w:sz w:val="28"/>
+          <w:szCs w:val="28"/>
+        </w:rPr>
+        <w:t xml:space="preserve"> Ha a „Filmek”, „Kapcsolat” vagy a „Rólunk” menüpontra kattintunk, a 3., 4. és 5. ábrán található látvánnyal találjuk szembe magunkat:</w:t>
+      </w:r>
+    </w:p>
+    <w:p>
+      <w:pPr>
+        <w:spacing w:line="360" w:lineRule="auto"/>
+        <w:jc w:val="both"/>
+        <w:rPr>
+          <w:rFonts w:ascii="Times New Roman" w:hAnsi="Times New Roman" w:cs="Times New Roman"/>
+          <w:sz w:val="28"/>
+          <w:szCs w:val="28"/>
+        </w:rPr>
+      </w:pPr>
+      <w:r>
+        <w:rPr>
+          <w:noProof/>
+        </w:rPr>
+        <w:lastRenderedPageBreak/>
+        <mc:AlternateContent>
+          <mc:Choice Requires="wps">
+            <w:drawing>
+              <wp:anchor distT="0" distB="0" distL="114300" distR="114300" simplePos="0" relativeHeight="251672576" behindDoc="0" locked="0" layoutInCell="1" allowOverlap="1" wp14:anchorId="326E9D55" wp14:editId="37D762D7">
+                <wp:simplePos x="0" y="0"/>
+                <wp:positionH relativeFrom="column">
+                  <wp:posOffset>1279525</wp:posOffset>
+                </wp:positionH>
+                <wp:positionV relativeFrom="paragraph">
+                  <wp:posOffset>2489835</wp:posOffset>
+                </wp:positionV>
+                <wp:extent cx="3150235" cy="635"/>
+                <wp:effectExtent l="0" t="0" r="0" b="0"/>
+                <wp:wrapTopAndBottom/>
+                <wp:docPr id="11" name="Szövegdoboz 11"/>
+                <wp:cNvGraphicFramePr/>
+                <a:graphic xmlns:a="http://schemas.openxmlformats.org/drawingml/2006/main">
+                  <a:graphicData uri="http://schemas.microsoft.com/office/word/2010/wordprocessingShape">
+                    <wps:wsp>
+                      <wps:cNvSpPr txBox="1"/>
+                      <wps:spPr>
+                        <a:xfrm>
+                          <a:off x="0" y="0"/>
+                          <a:ext cx="3150235" cy="635"/>
+                        </a:xfrm>
+                        <a:prstGeom prst="rect">
+                          <a:avLst/>
+                        </a:prstGeom>
+                        <a:solidFill>
+                          <a:prstClr val="white"/>
+                        </a:solidFill>
+                        <a:ln>
+                          <a:noFill/>
+                        </a:ln>
+                      </wps:spPr>
+                      <wps:txbx>
+                        <w:txbxContent>
+                          <w:p>
+                            <w:pPr>
+                              <w:pStyle w:val="Kpalrs"/>
+                              <w:jc w:val="center"/>
+                              <w:rPr>
+                                <w:rFonts w:ascii="Times New Roman" w:hAnsi="Times New Roman" w:cs="Times New Roman"/>
+                                <w:b/>
+                                <w:noProof/>
+                                <w:color w:val="auto"/>
+                                <w:sz w:val="20"/>
+                                <w:szCs w:val="20"/>
+                              </w:rPr>
+                            </w:pPr>
+                            <w:r>
+                              <w:rPr>
+                                <w:rFonts w:ascii="Times New Roman" w:hAnsi="Times New Roman" w:cs="Times New Roman"/>
+                                <w:sz w:val="20"/>
+                                <w:szCs w:val="20"/>
+                              </w:rPr>
+                              <w:t>5. ábra: „Kapcsolat" menüpont</w:t>
+                            </w:r>
+                          </w:p>
+                        </w:txbxContent>
+                      </wps:txbx>
+                      <wps:bodyPr rot="0" spcFirstLastPara="0" vertOverflow="overflow" horzOverflow="overflow" vert="horz" wrap="square" lIns="0" tIns="0" rIns="0" bIns="0" numCol="1" spcCol="0" rtlCol="0" fromWordArt="0" anchor="t" anchorCtr="0" forceAA="0" compatLnSpc="1">
+                        <a:prstTxWarp prst="textNoShape">
+                          <a:avLst/>
+                        </a:prstTxWarp>
+                        <a:spAutoFit/>
+                      </wps:bodyPr>
+                    </wps:wsp>
+                  </a:graphicData>
+                </a:graphic>
+              </wp:anchor>
+            </w:drawing>
+          </mc:Choice>
+          <mc:Fallback>
+            <w:pict>
+              <v:shape w14:anchorId="326E9D55" id="Szövegdoboz 11" o:spid="_x0000_s1030" type="#_x0000_t202" style="position:absolute;left:0;text-align:left;margin-left:100.75pt;margin-top:196.05pt;width:248.05pt;height:.05pt;z-index:251672576;visibility:visible;mso-wrap-style:square;mso-wrap-distance-left:9pt;mso-wrap-distance-top:0;mso-wrap-distance-right:9pt;mso-wrap-distance-bottom:0;mso-position-horizontal:absolute;mso-position-horizontal-relative:text;mso-position-vertical:absolute;mso-position-vertical-relative:text;v-text-anchor:top" o:gfxdata="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" stroked="f">
+                <v:textbox style="mso-fit-shape-to-text:t" inset="0,0,0,0">
+                  <w:txbxContent>
+                    <w:p>
+                      <w:pPr>
+                        <w:pStyle w:val="Kpalrs"/>
+                        <w:jc w:val="center"/>
+                        <w:rPr>
+                          <w:rFonts w:ascii="Times New Roman" w:hAnsi="Times New Roman" w:cs="Times New Roman"/>
+                          <w:b/>
+                          <w:noProof/>
+                          <w:color w:val="auto"/>
+                          <w:sz w:val="20"/>
+                          <w:szCs w:val="20"/>
+                        </w:rPr>
+                      </w:pPr>
+                      <w:r>
+                        <w:rPr>
+                          <w:rFonts w:ascii="Times New Roman" w:hAnsi="Times New Roman" w:cs="Times New Roman"/>
+                          <w:sz w:val="20"/>
+                          <w:szCs w:val="20"/>
+                        </w:rPr>
+                        <w:t>5. ábra: „Kapcsolat" menüpont</w:t>
+                      </w:r>
+                    </w:p>
+                  </w:txbxContent>
+                </v:textbox>
+                <w10:wrap type="topAndBottom"/>
+              </v:shape>
+            </w:pict>
+          </mc:Fallback>
+        </mc:AlternateContent>
+      </w:r>
+      <w:r>
+        <w:rPr>
           <w:rFonts w:cs="Times New Roman"/>
           <w:noProof/>
           <w:szCs w:val="28"/>
         </w:rPr>
         <w:drawing>
-          <wp:anchor distT="0" distB="0" distL="114300" distR="114300" simplePos="0" relativeHeight="251664384" behindDoc="0" locked="0" layoutInCell="1" allowOverlap="1" wp14:anchorId="312AB723" wp14:editId="674E8DA8">
+          <wp:anchor distT="0" distB="0" distL="114300" distR="114300" simplePos="0" relativeHeight="251688960" behindDoc="0" locked="0" layoutInCell="1" allowOverlap="1" wp14:anchorId="072BF715" wp14:editId="42FC1243">
             <wp:simplePos x="0" y="0"/>
             <wp:positionH relativeFrom="column">
-              <wp:posOffset>-382558</wp:posOffset>
+              <wp:posOffset>852805</wp:posOffset>
             </wp:positionH>
             <wp:positionV relativeFrom="paragraph">
-              <wp:posOffset>-204</wp:posOffset>
+              <wp:posOffset>0</wp:posOffset>
             </wp:positionV>
-            <wp:extent cx="3067050" cy="3131820"/>
+            <wp:extent cx="4062730" cy="2495550"/>
             <wp:effectExtent l="0" t="0" r="0" b="0"/>
             <wp:wrapTopAndBottom/>
-            <wp:docPr id="6" name="Kép 6"/>
+            <wp:docPr id="23" name="Kép 23"/>
             <wp:cNvGraphicFramePr>
               <a:graphicFrameLocks xmlns:a="http://schemas.openxmlformats.org/drawingml/2006/main" noChangeAspect="1"/>
             </wp:cNvGraphicFramePr>
@@ -5029,7 +5011,7 @@
               <a:graphicData uri="http://schemas.openxmlformats.org/drawingml/2006/picture">
                 <pic:pic xmlns:pic="http://schemas.openxmlformats.org/drawingml/2006/picture">
                   <pic:nvPicPr>
-                    <pic:cNvPr id="0" name="Picture 4"/>
+                    <pic:cNvPr id="0" name="Picture 5"/>
                     <pic:cNvPicPr>
                       <a:picLocks noChangeAspect="1" noChangeArrowheads="1"/>
                     </pic:cNvPicPr>
@@ -5050,7 +5032,7 @@
                   <pic:spPr bwMode="auto">
                     <a:xfrm>
                       <a:off x="0" y="0"/>
-                      <a:ext cx="3067050" cy="3131820"/>
+                      <a:ext cx="4062730" cy="2495550"/>
                     </a:xfrm>
                     <a:prstGeom prst="rect">
                       <a:avLst/>
@@ -5063,15 +5045,18 @@
                 </pic:pic>
               </a:graphicData>
             </a:graphic>
-            <wp14:sizeRelH relativeFrom="margin">
-              <wp14:pctWidth>0</wp14:pctWidth>
-            </wp14:sizeRelH>
-            <wp14:sizeRelV relativeFrom="margin">
-              <wp14:pctHeight>0</wp14:pctHeight>
-            </wp14:sizeRelV>
           </wp:anchor>
         </w:drawing>
       </w:r>
+    </w:p>
+    <w:p>
+      <w:pPr>
+        <w:pStyle w:val="Cmsor3"/>
+        <w:rPr>
+          <w:rFonts w:cs="Times New Roman"/>
+        </w:rPr>
+      </w:pPr>
+      <w:bookmarkStart w:id="9" w:name="_Toc61341445"/>
       <w:r>
         <w:rPr>
           <w:rFonts w:cs="Times New Roman"/>
@@ -5093,6 +5078,144 @@
       </w:pPr>
       <w:r>
         <w:rPr>
+          <w:noProof/>
+        </w:rPr>
+        <mc:AlternateContent>
+          <mc:Choice Requires="wps">
+            <w:drawing>
+              <wp:anchor distT="0" distB="0" distL="114300" distR="114300" simplePos="0" relativeHeight="251694080" behindDoc="0" locked="0" layoutInCell="1" allowOverlap="1" wp14:anchorId="25A3D339" wp14:editId="28992BE8">
+                <wp:simplePos x="0" y="0"/>
+                <wp:positionH relativeFrom="column">
+                  <wp:posOffset>1205230</wp:posOffset>
+                </wp:positionH>
+                <wp:positionV relativeFrom="paragraph">
+                  <wp:posOffset>2085975</wp:posOffset>
+                </wp:positionV>
+                <wp:extent cx="3280410" cy="602615"/>
+                <wp:effectExtent l="0" t="0" r="0" b="0"/>
+                <wp:wrapTopAndBottom/>
+                <wp:docPr id="29" name="Szövegdoboz 29"/>
+                <wp:cNvGraphicFramePr/>
+                <a:graphic xmlns:a="http://schemas.openxmlformats.org/drawingml/2006/main">
+                  <a:graphicData uri="http://schemas.microsoft.com/office/word/2010/wordprocessingShape">
+                    <wps:wsp>
+                      <wps:cNvSpPr txBox="1"/>
+                      <wps:spPr>
+                        <a:xfrm>
+                          <a:off x="0" y="0"/>
+                          <a:ext cx="3280410" cy="602615"/>
+                        </a:xfrm>
+                        <a:prstGeom prst="rect">
+                          <a:avLst/>
+                        </a:prstGeom>
+                        <a:solidFill>
+                          <a:prstClr val="white"/>
+                        </a:solidFill>
+                        <a:ln>
+                          <a:noFill/>
+                        </a:ln>
+                      </wps:spPr>
+                      <wps:txbx>
+                        <w:txbxContent>
+                          <w:p>
+                            <w:pPr>
+                              <w:pStyle w:val="Kpalrs"/>
+                              <w:jc w:val="center"/>
+                              <w:rPr>
+                                <w:rFonts w:ascii="Times New Roman" w:hAnsi="Times New Roman" w:cs="Times New Roman"/>
+                                <w:sz w:val="20"/>
+                                <w:szCs w:val="20"/>
+                              </w:rPr>
+                            </w:pPr>
+                            <w:r>
+                              <w:rPr>
+                                <w:rFonts w:ascii="Times New Roman" w:hAnsi="Times New Roman" w:cs="Times New Roman"/>
+                                <w:sz w:val="20"/>
+                                <w:szCs w:val="20"/>
+                              </w:rPr>
+                              <w:t>6</w:t>
+                            </w:r>
+                            <w:r>
+                              <w:rPr>
+                                <w:rFonts w:ascii="Times New Roman" w:hAnsi="Times New Roman" w:cs="Times New Roman"/>
+                                <w:sz w:val="20"/>
+                                <w:szCs w:val="20"/>
+                              </w:rPr>
+                              <w:t xml:space="preserve">. ábra: </w:t>
+                            </w:r>
+                            <w:r>
+                              <w:rPr>
+                                <w:rFonts w:ascii="Times New Roman" w:hAnsi="Times New Roman" w:cs="Times New Roman"/>
+                                <w:sz w:val="20"/>
+                                <w:szCs w:val="20"/>
+                              </w:rPr>
+                              <w:t>Automatikusan létrehozott felhasználók</w:t>
+                            </w:r>
+                          </w:p>
+                        </w:txbxContent>
+                      </wps:txbx>
+                      <wps:bodyPr rot="0" spcFirstLastPara="0" vertOverflow="overflow" horzOverflow="overflow" vert="horz" wrap="square" lIns="0" tIns="0" rIns="0" bIns="0" numCol="1" spcCol="0" rtlCol="0" fromWordArt="0" anchor="t" anchorCtr="0" forceAA="0" compatLnSpc="1">
+                        <a:prstTxWarp prst="textNoShape">
+                          <a:avLst/>
+                        </a:prstTxWarp>
+                        <a:spAutoFit/>
+                      </wps:bodyPr>
+                    </wps:wsp>
+                  </a:graphicData>
+                </a:graphic>
+              </wp:anchor>
+            </w:drawing>
+          </mc:Choice>
+          <mc:Fallback>
+            <w:pict>
+              <v:shape w14:anchorId="25A3D339" id="Szövegdoboz 29" o:spid="_x0000_s1031" type="#_x0000_t202" style="position:absolute;left:0;text-align:left;margin-left:94.9pt;margin-top:164.25pt;width:258.3pt;height:47.45pt;z-index:251694080;visibility:visible;mso-wrap-style:square;mso-wrap-distance-left:9pt;mso-wrap-distance-top:0;mso-wrap-distance-right:9pt;mso-wrap-distance-bottom:0;mso-position-horizontal:absolute;mso-position-horizontal-relative:text;mso-position-vertical:absolute;mso-position-vertical-relative:text;v-text-anchor:top" o:gfxdata="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" stroked="f">
+                <v:textbox style="mso-fit-shape-to-text:t" inset="0,0,0,0">
+                  <w:txbxContent>
+                    <w:p>
+                      <w:pPr>
+                        <w:pStyle w:val="Kpalrs"/>
+                        <w:jc w:val="center"/>
+                        <w:rPr>
+                          <w:rFonts w:ascii="Times New Roman" w:hAnsi="Times New Roman" w:cs="Times New Roman"/>
+                          <w:sz w:val="20"/>
+                          <w:szCs w:val="20"/>
+                        </w:rPr>
+                      </w:pPr>
+                      <w:r>
+                        <w:rPr>
+                          <w:rFonts w:ascii="Times New Roman" w:hAnsi="Times New Roman" w:cs="Times New Roman"/>
+                          <w:sz w:val="20"/>
+                          <w:szCs w:val="20"/>
+                        </w:rPr>
+                        <w:t>6</w:t>
+                      </w:r>
+                      <w:r>
+                        <w:rPr>
+                          <w:rFonts w:ascii="Times New Roman" w:hAnsi="Times New Roman" w:cs="Times New Roman"/>
+                          <w:sz w:val="20"/>
+                          <w:szCs w:val="20"/>
+                        </w:rPr>
+                        <w:t xml:space="preserve">. ábra: </w:t>
+                      </w:r>
+                      <w:r>
+                        <w:rPr>
+                          <w:rFonts w:ascii="Times New Roman" w:hAnsi="Times New Roman" w:cs="Times New Roman"/>
+                          <w:sz w:val="20"/>
+                          <w:szCs w:val="20"/>
+                        </w:rPr>
+                        <w:t>Automatikusan létrehozott felhasználók</w:t>
+                      </w:r>
+                    </w:p>
+                  </w:txbxContent>
+                </v:textbox>
+                <w10:wrap type="topAndBottom"/>
+              </v:shape>
+            </w:pict>
+          </mc:Fallback>
+        </mc:AlternateContent>
+      </w:r>
+      <w:r>
+        <w:rPr>
           <w:rFonts w:ascii="Times New Roman" w:hAnsi="Times New Roman" w:cs="Times New Roman"/>
           <w:sz w:val="28"/>
           <w:szCs w:val="28"/>
@@ -5125,17 +5248,6 @@
         </w:rPr>
         <w:t>Az első indítás során 2 felhasználói fiók kerül automatikusan létrehozásra:</w:t>
       </w:r>
-    </w:p>
-    <w:p>
-      <w:pPr>
-        <w:spacing w:line="360" w:lineRule="auto"/>
-        <w:jc w:val="both"/>
-        <w:rPr>
-          <w:rFonts w:ascii="Times New Roman" w:hAnsi="Times New Roman" w:cs="Times New Roman"/>
-          <w:sz w:val="28"/>
-          <w:szCs w:val="28"/>
-        </w:rPr>
-      </w:pPr>
     </w:p>
     <w:tbl>
       <w:tblPr>
@@ -5175,7 +5287,6 @@
                 <w:sz w:val="28"/>
                 <w:szCs w:val="28"/>
               </w:rPr>
-              <w:lastRenderedPageBreak/>
               <w:t>Felhasználónév (e-mail)</w:t>
             </w:r>
           </w:p>
@@ -5326,36 +5437,57 @@
     <w:p>
       <w:pPr>
         <w:pStyle w:val="Kpalrs"/>
-        <w:jc w:val="center"/>
-        <w:rPr>
-          <w:rFonts w:ascii="Times New Roman" w:hAnsi="Times New Roman" w:cs="Times New Roman"/>
-          <w:sz w:val="20"/>
-          <w:szCs w:val="20"/>
+        <w:spacing w:line="360" w:lineRule="auto"/>
+        <w:jc w:val="both"/>
+        <w:rPr>
+          <w:rFonts w:ascii="Times New Roman" w:hAnsi="Times New Roman" w:cs="Times New Roman"/>
+          <w:i w:val="0"/>
+          <w:iCs w:val="0"/>
+          <w:color w:val="auto"/>
+          <w:sz w:val="28"/>
+          <w:szCs w:val="28"/>
         </w:rPr>
       </w:pPr>
       <w:r>
         <w:rPr>
           <w:rFonts w:ascii="Times New Roman" w:hAnsi="Times New Roman" w:cs="Times New Roman"/>
-          <w:sz w:val="20"/>
-          <w:szCs w:val="20"/>
-        </w:rPr>
-        <w:t>6</w:t>
-      </w:r>
-      <w:r>
-        <w:rPr>
-          <w:rFonts w:ascii="Times New Roman" w:hAnsi="Times New Roman" w:cs="Times New Roman"/>
-          <w:sz w:val="20"/>
-          <w:szCs w:val="20"/>
-        </w:rPr>
-        <w:t>. ábra: Automatikusan létrehozott felhasználók</w:t>
+          <w:i w:val="0"/>
+          <w:iCs w:val="0"/>
+          <w:color w:val="auto"/>
+          <w:sz w:val="28"/>
+          <w:szCs w:val="28"/>
+        </w:rPr>
+        <w:t xml:space="preserve">A felhasználói fiókok jelszavát természetesen lehet változtatni, ezt a menüsor jobb felső sarkában </w:t>
+      </w:r>
+      <w:r>
+        <w:rPr>
+          <w:rFonts w:ascii="Times New Roman" w:hAnsi="Times New Roman" w:cs="Times New Roman"/>
+          <w:i w:val="0"/>
+          <w:iCs w:val="0"/>
+          <w:color w:val="auto"/>
+          <w:sz w:val="28"/>
+          <w:szCs w:val="28"/>
+        </w:rPr>
+        <w:t>az éppen bejelentkezett</w:t>
+      </w:r>
+      <w:r>
+        <w:rPr>
+          <w:rFonts w:ascii="Times New Roman" w:hAnsi="Times New Roman" w:cs="Times New Roman"/>
+          <w:i w:val="0"/>
+          <w:iCs w:val="0"/>
+          <w:color w:val="auto"/>
+          <w:sz w:val="28"/>
+          <w:szCs w:val="28"/>
+        </w:rPr>
+        <w:t xml:space="preserve"> fiók nevére kattintva érjük el.</w:t>
       </w:r>
     </w:p>
-    <w:p/>
     <w:p>
       <w:pPr>
         <w:pStyle w:val="Cmsor3"/>
       </w:pPr>
       <w:r>
+        <w:lastRenderedPageBreak/>
         <w:t>Dolgozói felhasználói fiók</w:t>
       </w:r>
     </w:p>
@@ -5363,6 +5495,7 @@
       <w:pPr>
         <w:spacing w:line="360" w:lineRule="auto"/>
         <w:ind w:firstLine="567"/>
+        <w:jc w:val="both"/>
         <w:rPr>
           <w:rFonts w:ascii="Times New Roman" w:hAnsi="Times New Roman" w:cs="Times New Roman"/>
           <w:sz w:val="28"/>
@@ -5371,24 +5504,260 @@
       </w:pPr>
       <w:r>
         <w:rPr>
-          <w:rFonts w:ascii="Times New Roman" w:hAnsi="Times New Roman" w:cs="Times New Roman"/>
           <w:noProof/>
+        </w:rPr>
+        <mc:AlternateContent>
+          <mc:Choice Requires="wps">
+            <w:drawing>
+              <wp:anchor distT="0" distB="0" distL="114300" distR="114300" simplePos="0" relativeHeight="251681792" behindDoc="0" locked="0" layoutInCell="1" allowOverlap="1" wp14:anchorId="10A1D7D3" wp14:editId="0DB1D816">
+                <wp:simplePos x="0" y="0"/>
+                <wp:positionH relativeFrom="column">
+                  <wp:posOffset>1357630</wp:posOffset>
+                </wp:positionH>
+                <wp:positionV relativeFrom="paragraph">
+                  <wp:posOffset>8438515</wp:posOffset>
+                </wp:positionV>
+                <wp:extent cx="3067050" cy="635"/>
+                <wp:effectExtent l="0" t="0" r="0" b="0"/>
+                <wp:wrapTopAndBottom/>
+                <wp:docPr id="16" name="Szövegdoboz 16"/>
+                <wp:cNvGraphicFramePr/>
+                <a:graphic xmlns:a="http://schemas.openxmlformats.org/drawingml/2006/main">
+                  <a:graphicData uri="http://schemas.microsoft.com/office/word/2010/wordprocessingShape">
+                    <wps:wsp>
+                      <wps:cNvSpPr txBox="1"/>
+                      <wps:spPr>
+                        <a:xfrm>
+                          <a:off x="0" y="0"/>
+                          <a:ext cx="3067050" cy="635"/>
+                        </a:xfrm>
+                        <a:prstGeom prst="rect">
+                          <a:avLst/>
+                        </a:prstGeom>
+                        <a:solidFill>
+                          <a:prstClr val="white"/>
+                        </a:solidFill>
+                        <a:ln>
+                          <a:noFill/>
+                        </a:ln>
+                      </wps:spPr>
+                      <wps:txbx>
+                        <w:txbxContent>
+                          <w:p>
+                            <w:pPr>
+                              <w:pStyle w:val="Kpalrs"/>
+                              <w:jc w:val="center"/>
+                              <w:rPr>
+                                <w:rFonts w:ascii="Times New Roman" w:hAnsi="Times New Roman" w:cs="Times New Roman"/>
+                                <w:noProof/>
+                                <w:sz w:val="20"/>
+                                <w:szCs w:val="20"/>
+                              </w:rPr>
+                            </w:pPr>
+                            <w:r>
+                              <w:rPr>
+                                <w:rFonts w:ascii="Times New Roman" w:hAnsi="Times New Roman" w:cs="Times New Roman"/>
+                                <w:sz w:val="20"/>
+                                <w:szCs w:val="20"/>
+                              </w:rPr>
+                              <w:t>9</w:t>
+                            </w:r>
+                            <w:r>
+                              <w:rPr>
+                                <w:rFonts w:ascii="Times New Roman" w:hAnsi="Times New Roman" w:cs="Times New Roman"/>
+                                <w:sz w:val="20"/>
+                                <w:szCs w:val="20"/>
+                              </w:rPr>
+                              <w:t>. ábr</w:t>
+                            </w:r>
+                            <w:r>
+                              <w:rPr>
+                                <w:rFonts w:ascii="Times New Roman" w:hAnsi="Times New Roman" w:cs="Times New Roman"/>
+                                <w:sz w:val="20"/>
+                                <w:szCs w:val="20"/>
+                              </w:rPr>
+                              <w:t>a</w:t>
+                            </w:r>
+                            <w:r>
+                              <w:rPr>
+                                <w:rFonts w:ascii="Times New Roman" w:hAnsi="Times New Roman" w:cs="Times New Roman"/>
+                                <w:sz w:val="20"/>
+                                <w:szCs w:val="20"/>
+                              </w:rPr>
+                              <w:t xml:space="preserve">: </w:t>
+                            </w:r>
+                            <w:r>
+                              <w:rPr>
+                                <w:rFonts w:ascii="Times New Roman" w:hAnsi="Times New Roman" w:cs="Times New Roman"/>
+                                <w:sz w:val="20"/>
+                                <w:szCs w:val="20"/>
+                              </w:rPr>
+                              <w:t>„</w:t>
+                            </w:r>
+                            <w:r>
+                              <w:rPr>
+                                <w:rFonts w:ascii="Times New Roman" w:hAnsi="Times New Roman" w:cs="Times New Roman"/>
+                                <w:sz w:val="20"/>
+                                <w:szCs w:val="20"/>
+                              </w:rPr>
+                              <w:t>Új bérlés</w:t>
+                            </w:r>
+                            <w:r>
+                              <w:rPr>
+                                <w:rFonts w:ascii="Times New Roman" w:hAnsi="Times New Roman" w:cs="Times New Roman"/>
+                                <w:sz w:val="20"/>
+                                <w:szCs w:val="20"/>
+                              </w:rPr>
+                              <w:t>”</w:t>
+                            </w:r>
+                            <w:r>
+                              <w:rPr>
+                                <w:rFonts w:ascii="Times New Roman" w:hAnsi="Times New Roman" w:cs="Times New Roman"/>
+                                <w:sz w:val="20"/>
+                                <w:szCs w:val="20"/>
+                              </w:rPr>
+                              <w:t xml:space="preserve"> </w:t>
+                            </w:r>
+                            <w:r>
+                              <w:rPr>
+                                <w:rFonts w:ascii="Times New Roman" w:hAnsi="Times New Roman" w:cs="Times New Roman"/>
+                                <w:sz w:val="20"/>
+                                <w:szCs w:val="20"/>
+                              </w:rPr>
+                              <w:t>menüpont</w:t>
+                            </w:r>
+                          </w:p>
+                        </w:txbxContent>
+                      </wps:txbx>
+                      <wps:bodyPr rot="0" spcFirstLastPara="0" vertOverflow="overflow" horzOverflow="overflow" vert="horz" wrap="square" lIns="0" tIns="0" rIns="0" bIns="0" numCol="1" spcCol="0" rtlCol="0" fromWordArt="0" anchor="t" anchorCtr="0" forceAA="0" compatLnSpc="1">
+                        <a:prstTxWarp prst="textNoShape">
+                          <a:avLst/>
+                        </a:prstTxWarp>
+                        <a:spAutoFit/>
+                      </wps:bodyPr>
+                    </wps:wsp>
+                  </a:graphicData>
+                </a:graphic>
+              </wp:anchor>
+            </w:drawing>
+          </mc:Choice>
+          <mc:Fallback>
+            <w:pict>
+              <v:shape w14:anchorId="10A1D7D3" id="Szövegdoboz 16" o:spid="_x0000_s1032" type="#_x0000_t202" style="position:absolute;left:0;text-align:left;margin-left:106.9pt;margin-top:664.45pt;width:241.5pt;height:.05pt;z-index:251681792;visibility:visible;mso-wrap-style:square;mso-wrap-distance-left:9pt;mso-wrap-distance-top:0;mso-wrap-distance-right:9pt;mso-wrap-distance-bottom:0;mso-position-horizontal:absolute;mso-position-horizontal-relative:text;mso-position-vertical:absolute;mso-position-vertical-relative:text;v-text-anchor:top" o:gfxdata="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" stroked="f">
+                <v:textbox style="mso-fit-shape-to-text:t" inset="0,0,0,0">
+                  <w:txbxContent>
+                    <w:p>
+                      <w:pPr>
+                        <w:pStyle w:val="Kpalrs"/>
+                        <w:jc w:val="center"/>
+                        <w:rPr>
+                          <w:rFonts w:ascii="Times New Roman" w:hAnsi="Times New Roman" w:cs="Times New Roman"/>
+                          <w:noProof/>
+                          <w:sz w:val="20"/>
+                          <w:szCs w:val="20"/>
+                        </w:rPr>
+                      </w:pPr>
+                      <w:r>
+                        <w:rPr>
+                          <w:rFonts w:ascii="Times New Roman" w:hAnsi="Times New Roman" w:cs="Times New Roman"/>
+                          <w:sz w:val="20"/>
+                          <w:szCs w:val="20"/>
+                        </w:rPr>
+                        <w:t>9</w:t>
+                      </w:r>
+                      <w:r>
+                        <w:rPr>
+                          <w:rFonts w:ascii="Times New Roman" w:hAnsi="Times New Roman" w:cs="Times New Roman"/>
+                          <w:sz w:val="20"/>
+                          <w:szCs w:val="20"/>
+                        </w:rPr>
+                        <w:t>. ábr</w:t>
+                      </w:r>
+                      <w:r>
+                        <w:rPr>
+                          <w:rFonts w:ascii="Times New Roman" w:hAnsi="Times New Roman" w:cs="Times New Roman"/>
+                          <w:sz w:val="20"/>
+                          <w:szCs w:val="20"/>
+                        </w:rPr>
+                        <w:t>a</w:t>
+                      </w:r>
+                      <w:r>
+                        <w:rPr>
+                          <w:rFonts w:ascii="Times New Roman" w:hAnsi="Times New Roman" w:cs="Times New Roman"/>
+                          <w:sz w:val="20"/>
+                          <w:szCs w:val="20"/>
+                        </w:rPr>
+                        <w:t xml:space="preserve">: </w:t>
+                      </w:r>
+                      <w:r>
+                        <w:rPr>
+                          <w:rFonts w:ascii="Times New Roman" w:hAnsi="Times New Roman" w:cs="Times New Roman"/>
+                          <w:sz w:val="20"/>
+                          <w:szCs w:val="20"/>
+                        </w:rPr>
+                        <w:t>„</w:t>
+                      </w:r>
+                      <w:r>
+                        <w:rPr>
+                          <w:rFonts w:ascii="Times New Roman" w:hAnsi="Times New Roman" w:cs="Times New Roman"/>
+                          <w:sz w:val="20"/>
+                          <w:szCs w:val="20"/>
+                        </w:rPr>
+                        <w:t>Új bérlés</w:t>
+                      </w:r>
+                      <w:r>
+                        <w:rPr>
+                          <w:rFonts w:ascii="Times New Roman" w:hAnsi="Times New Roman" w:cs="Times New Roman"/>
+                          <w:sz w:val="20"/>
+                          <w:szCs w:val="20"/>
+                        </w:rPr>
+                        <w:t>”</w:t>
+                      </w:r>
+                      <w:r>
+                        <w:rPr>
+                          <w:rFonts w:ascii="Times New Roman" w:hAnsi="Times New Roman" w:cs="Times New Roman"/>
+                          <w:sz w:val="20"/>
+                          <w:szCs w:val="20"/>
+                        </w:rPr>
+                        <w:t xml:space="preserve"> </w:t>
+                      </w:r>
+                      <w:r>
+                        <w:rPr>
+                          <w:rFonts w:ascii="Times New Roman" w:hAnsi="Times New Roman" w:cs="Times New Roman"/>
+                          <w:sz w:val="20"/>
+                          <w:szCs w:val="20"/>
+                        </w:rPr>
+                        <w:t>menüpont</w:t>
+                      </w:r>
+                    </w:p>
+                  </w:txbxContent>
+                </v:textbox>
+                <w10:wrap type="topAndBottom"/>
+              </v:shape>
+            </w:pict>
+          </mc:Fallback>
+        </mc:AlternateContent>
+      </w:r>
+      <w:r>
+        <w:rPr>
+          <w:rFonts w:ascii="Times New Roman" w:hAnsi="Times New Roman" w:cs="Times New Roman"/>
+          <w:noProof/>
           <w:sz w:val="28"/>
           <w:szCs w:val="28"/>
         </w:rPr>
         <w:drawing>
-          <wp:anchor distT="0" distB="0" distL="114300" distR="114300" simplePos="0" relativeHeight="251675648" behindDoc="0" locked="0" layoutInCell="1" allowOverlap="1" wp14:anchorId="341455EA" wp14:editId="2924C850">
+          <wp:anchor distT="0" distB="0" distL="114300" distR="114300" simplePos="0" relativeHeight="251692032" behindDoc="0" locked="0" layoutInCell="1" allowOverlap="1" wp14:anchorId="4E576304" wp14:editId="02EEEFF8">
             <wp:simplePos x="0" y="0"/>
             <wp:positionH relativeFrom="column">
-              <wp:posOffset>1386205</wp:posOffset>
+              <wp:posOffset>624205</wp:posOffset>
             </wp:positionH>
             <wp:positionV relativeFrom="paragraph">
-              <wp:posOffset>4006850</wp:posOffset>
+              <wp:posOffset>6753860</wp:posOffset>
             </wp:positionV>
-            <wp:extent cx="3067050" cy="3193627"/>
-            <wp:effectExtent l="0" t="0" r="0" b="6985"/>
+            <wp:extent cx="4438650" cy="1660525"/>
+            <wp:effectExtent l="0" t="0" r="0" b="0"/>
             <wp:wrapTopAndBottom/>
-            <wp:docPr id="14" name="Kép 14"/>
+            <wp:docPr id="28" name="Kép 28"/>
             <wp:cNvGraphicFramePr>
               <a:graphicFrameLocks xmlns:a="http://schemas.openxmlformats.org/drawingml/2006/main" noChangeAspect="1"/>
             </wp:cNvGraphicFramePr>
@@ -5396,7 +5765,7 @@
               <a:graphicData uri="http://schemas.openxmlformats.org/drawingml/2006/picture">
                 <pic:pic xmlns:pic="http://schemas.openxmlformats.org/drawingml/2006/picture">
                   <pic:nvPicPr>
-                    <pic:cNvPr id="0" name="Picture 9"/>
+                    <pic:cNvPr id="0" name="Picture 8"/>
                     <pic:cNvPicPr>
                       <a:picLocks noChangeAspect="1" noChangeArrowheads="1"/>
                     </pic:cNvPicPr>
@@ -5417,7 +5786,7 @@
                   <pic:spPr bwMode="auto">
                     <a:xfrm>
                       <a:off x="0" y="0"/>
-                      <a:ext cx="3067050" cy="3193627"/>
+                      <a:ext cx="4438650" cy="1660525"/>
                     </a:xfrm>
                     <a:prstGeom prst="rect">
                       <a:avLst/>
@@ -5441,24 +5810,214 @@
       </w:r>
       <w:r>
         <w:rPr>
-          <w:rFonts w:ascii="Times New Roman" w:hAnsi="Times New Roman" w:cs="Times New Roman"/>
           <w:noProof/>
+        </w:rPr>
+        <mc:AlternateContent>
+          <mc:Choice Requires="wps">
+            <w:drawing>
+              <wp:anchor distT="0" distB="0" distL="114300" distR="114300" simplePos="0" relativeHeight="251679744" behindDoc="0" locked="0" layoutInCell="1" allowOverlap="1" wp14:anchorId="74643D90" wp14:editId="6475AB15">
+                <wp:simplePos x="0" y="0"/>
+                <wp:positionH relativeFrom="column">
+                  <wp:posOffset>1442720</wp:posOffset>
+                </wp:positionH>
+                <wp:positionV relativeFrom="paragraph">
+                  <wp:posOffset>6483985</wp:posOffset>
+                </wp:positionV>
+                <wp:extent cx="2847975" cy="635"/>
+                <wp:effectExtent l="0" t="0" r="0" b="0"/>
+                <wp:wrapTopAndBottom/>
+                <wp:docPr id="15" name="Szövegdoboz 15"/>
+                <wp:cNvGraphicFramePr/>
+                <a:graphic xmlns:a="http://schemas.openxmlformats.org/drawingml/2006/main">
+                  <a:graphicData uri="http://schemas.microsoft.com/office/word/2010/wordprocessingShape">
+                    <wps:wsp>
+                      <wps:cNvSpPr txBox="1"/>
+                      <wps:spPr>
+                        <a:xfrm>
+                          <a:off x="0" y="0"/>
+                          <a:ext cx="2847975" cy="635"/>
+                        </a:xfrm>
+                        <a:prstGeom prst="rect">
+                          <a:avLst/>
+                        </a:prstGeom>
+                        <a:solidFill>
+                          <a:prstClr val="white"/>
+                        </a:solidFill>
+                        <a:ln>
+                          <a:noFill/>
+                        </a:ln>
+                      </wps:spPr>
+                      <wps:txbx>
+                        <w:txbxContent>
+                          <w:p>
+                            <w:pPr>
+                              <w:pStyle w:val="Kpalrs"/>
+                              <w:jc w:val="center"/>
+                              <w:rPr>
+                                <w:rFonts w:ascii="Times New Roman" w:hAnsi="Times New Roman" w:cs="Times New Roman"/>
+                                <w:noProof/>
+                                <w:sz w:val="20"/>
+                                <w:szCs w:val="20"/>
+                              </w:rPr>
+                            </w:pPr>
+                            <w:r>
+                              <w:rPr>
+                                <w:rFonts w:ascii="Times New Roman" w:hAnsi="Times New Roman" w:cs="Times New Roman"/>
+                                <w:noProof/>
+                                <w:sz w:val="20"/>
+                                <w:szCs w:val="20"/>
+                              </w:rPr>
+                              <w:t>8</w:t>
+                            </w:r>
+                            <w:r>
+                              <w:rPr>
+                                <w:rFonts w:ascii="Times New Roman" w:hAnsi="Times New Roman" w:cs="Times New Roman"/>
+                                <w:sz w:val="20"/>
+                                <w:szCs w:val="20"/>
+                              </w:rPr>
+                              <w:t xml:space="preserve">. ábra: </w:t>
+                            </w:r>
+                            <w:r>
+                              <w:rPr>
+                                <w:rFonts w:ascii="Times New Roman" w:hAnsi="Times New Roman" w:cs="Times New Roman"/>
+                                <w:sz w:val="20"/>
+                                <w:szCs w:val="20"/>
+                              </w:rPr>
+                              <w:t>„</w:t>
+                            </w:r>
+                            <w:r>
+                              <w:rPr>
+                                <w:rFonts w:ascii="Times New Roman" w:hAnsi="Times New Roman" w:cs="Times New Roman"/>
+                                <w:sz w:val="20"/>
+                                <w:szCs w:val="20"/>
+                              </w:rPr>
+                              <w:t>Bérlések</w:t>
+                            </w:r>
+                            <w:r>
+                              <w:rPr>
+                                <w:rFonts w:ascii="Times New Roman" w:hAnsi="Times New Roman" w:cs="Times New Roman"/>
+                                <w:sz w:val="20"/>
+                                <w:szCs w:val="20"/>
+                              </w:rPr>
+                              <w:t>”</w:t>
+                            </w:r>
+                            <w:r>
+                              <w:rPr>
+                                <w:rFonts w:ascii="Times New Roman" w:hAnsi="Times New Roman" w:cs="Times New Roman"/>
+                                <w:sz w:val="20"/>
+                                <w:szCs w:val="20"/>
+                              </w:rPr>
+                              <w:t xml:space="preserve"> menüpont</w:t>
+                            </w:r>
+                          </w:p>
+                        </w:txbxContent>
+                      </wps:txbx>
+                      <wps:bodyPr rot="0" spcFirstLastPara="0" vertOverflow="overflow" horzOverflow="overflow" vert="horz" wrap="square" lIns="0" tIns="0" rIns="0" bIns="0" numCol="1" spcCol="0" rtlCol="0" fromWordArt="0" anchor="t" anchorCtr="0" forceAA="0" compatLnSpc="1">
+                        <a:prstTxWarp prst="textNoShape">
+                          <a:avLst/>
+                        </a:prstTxWarp>
+                        <a:spAutoFit/>
+                      </wps:bodyPr>
+                    </wps:wsp>
+                  </a:graphicData>
+                </a:graphic>
+              </wp:anchor>
+            </w:drawing>
+          </mc:Choice>
+          <mc:Fallback>
+            <w:pict>
+              <v:shape w14:anchorId="74643D90" id="Szövegdoboz 15" o:spid="_x0000_s1033" type="#_x0000_t202" style="position:absolute;left:0;text-align:left;margin-left:113.6pt;margin-top:510.55pt;width:224.25pt;height:.05pt;z-index:251679744;visibility:visible;mso-wrap-style:square;mso-wrap-distance-left:9pt;mso-wrap-distance-top:0;mso-wrap-distance-right:9pt;mso-wrap-distance-bottom:0;mso-position-horizontal:absolute;mso-position-horizontal-relative:text;mso-position-vertical:absolute;mso-position-vertical-relative:text;v-text-anchor:top" o:gfxdata="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" stroked="f">
+                <v:textbox style="mso-fit-shape-to-text:t" inset="0,0,0,0">
+                  <w:txbxContent>
+                    <w:p>
+                      <w:pPr>
+                        <w:pStyle w:val="Kpalrs"/>
+                        <w:jc w:val="center"/>
+                        <w:rPr>
+                          <w:rFonts w:ascii="Times New Roman" w:hAnsi="Times New Roman" w:cs="Times New Roman"/>
+                          <w:noProof/>
+                          <w:sz w:val="20"/>
+                          <w:szCs w:val="20"/>
+                        </w:rPr>
+                      </w:pPr>
+                      <w:r>
+                        <w:rPr>
+                          <w:rFonts w:ascii="Times New Roman" w:hAnsi="Times New Roman" w:cs="Times New Roman"/>
+                          <w:noProof/>
+                          <w:sz w:val="20"/>
+                          <w:szCs w:val="20"/>
+                        </w:rPr>
+                        <w:t>8</w:t>
+                      </w:r>
+                      <w:r>
+                        <w:rPr>
+                          <w:rFonts w:ascii="Times New Roman" w:hAnsi="Times New Roman" w:cs="Times New Roman"/>
+                          <w:sz w:val="20"/>
+                          <w:szCs w:val="20"/>
+                        </w:rPr>
+                        <w:t xml:space="preserve">. ábra: </w:t>
+                      </w:r>
+                      <w:r>
+                        <w:rPr>
+                          <w:rFonts w:ascii="Times New Roman" w:hAnsi="Times New Roman" w:cs="Times New Roman"/>
+                          <w:sz w:val="20"/>
+                          <w:szCs w:val="20"/>
+                        </w:rPr>
+                        <w:t>„</w:t>
+                      </w:r>
+                      <w:r>
+                        <w:rPr>
+                          <w:rFonts w:ascii="Times New Roman" w:hAnsi="Times New Roman" w:cs="Times New Roman"/>
+                          <w:sz w:val="20"/>
+                          <w:szCs w:val="20"/>
+                        </w:rPr>
+                        <w:t>Bérlések</w:t>
+                      </w:r>
+                      <w:r>
+                        <w:rPr>
+                          <w:rFonts w:ascii="Times New Roman" w:hAnsi="Times New Roman" w:cs="Times New Roman"/>
+                          <w:sz w:val="20"/>
+                          <w:szCs w:val="20"/>
+                        </w:rPr>
+                        <w:t>”</w:t>
+                      </w:r>
+                      <w:r>
+                        <w:rPr>
+                          <w:rFonts w:ascii="Times New Roman" w:hAnsi="Times New Roman" w:cs="Times New Roman"/>
+                          <w:sz w:val="20"/>
+                          <w:szCs w:val="20"/>
+                        </w:rPr>
+                        <w:t xml:space="preserve"> menüpont</w:t>
+                      </w:r>
+                    </w:p>
+                  </w:txbxContent>
+                </v:textbox>
+                <w10:wrap type="topAndBottom"/>
+              </v:shape>
+            </w:pict>
+          </mc:Fallback>
+        </mc:AlternateContent>
+      </w:r>
+      <w:r>
+        <w:rPr>
+          <w:rFonts w:ascii="Times New Roman" w:hAnsi="Times New Roman" w:cs="Times New Roman"/>
+          <w:noProof/>
           <w:sz w:val="28"/>
           <w:szCs w:val="28"/>
         </w:rPr>
         <w:drawing>
-          <wp:anchor distT="0" distB="0" distL="114300" distR="114300" simplePos="0" relativeHeight="251674624" behindDoc="0" locked="0" layoutInCell="1" allowOverlap="1" wp14:anchorId="19AF398E" wp14:editId="1C72C75A">
+          <wp:anchor distT="0" distB="0" distL="114300" distR="114300" simplePos="0" relativeHeight="251691008" behindDoc="0" locked="0" layoutInCell="1" allowOverlap="1" wp14:anchorId="2C569B46" wp14:editId="2325ACA9">
             <wp:simplePos x="0" y="0"/>
             <wp:positionH relativeFrom="column">
-              <wp:posOffset>3195320</wp:posOffset>
+              <wp:posOffset>728980</wp:posOffset>
             </wp:positionH>
             <wp:positionV relativeFrom="paragraph">
-              <wp:posOffset>889635</wp:posOffset>
+              <wp:posOffset>3342005</wp:posOffset>
             </wp:positionV>
-            <wp:extent cx="2847975" cy="2965450"/>
-            <wp:effectExtent l="0" t="0" r="9525" b="6350"/>
+            <wp:extent cx="4305300" cy="3078480"/>
+            <wp:effectExtent l="0" t="0" r="0" b="7620"/>
             <wp:wrapTopAndBottom/>
-            <wp:docPr id="13" name="Kép 13"/>
+            <wp:docPr id="27" name="Kép 27"/>
             <wp:cNvGraphicFramePr>
               <a:graphicFrameLocks xmlns:a="http://schemas.openxmlformats.org/drawingml/2006/main" noChangeAspect="1"/>
             </wp:cNvGraphicFramePr>
@@ -5466,7 +6025,7 @@
               <a:graphicData uri="http://schemas.openxmlformats.org/drawingml/2006/picture">
                 <pic:pic xmlns:pic="http://schemas.openxmlformats.org/drawingml/2006/picture">
                   <pic:nvPicPr>
-                    <pic:cNvPr id="0" name="Picture 8"/>
+                    <pic:cNvPr id="0" name="Picture 7"/>
                     <pic:cNvPicPr>
                       <a:picLocks noChangeAspect="1" noChangeArrowheads="1"/>
                     </pic:cNvPicPr>
@@ -5487,7 +6046,7 @@
                   <pic:spPr bwMode="auto">
                     <a:xfrm>
                       <a:off x="0" y="0"/>
-                      <a:ext cx="2847975" cy="2965450"/>
+                      <a:ext cx="4305300" cy="3078480"/>
                     </a:xfrm>
                     <a:prstGeom prst="rect">
                       <a:avLst/>
@@ -5511,24 +6070,230 @@
       </w:r>
       <w:r>
         <w:rPr>
-          <w:rFonts w:ascii="Times New Roman" w:hAnsi="Times New Roman" w:cs="Times New Roman"/>
           <w:noProof/>
+        </w:rPr>
+        <mc:AlternateContent>
+          <mc:Choice Requires="wps">
+            <w:drawing>
+              <wp:anchor distT="0" distB="0" distL="114300" distR="114300" simplePos="0" relativeHeight="251677696" behindDoc="0" locked="0" layoutInCell="1" allowOverlap="1" wp14:anchorId="64E661AD" wp14:editId="2A1B9806">
+                <wp:simplePos x="0" y="0"/>
+                <wp:positionH relativeFrom="column">
+                  <wp:posOffset>1513205</wp:posOffset>
+                </wp:positionH>
+                <wp:positionV relativeFrom="paragraph">
+                  <wp:posOffset>3070225</wp:posOffset>
+                </wp:positionV>
+                <wp:extent cx="2863850" cy="635"/>
+                <wp:effectExtent l="0" t="0" r="0" b="0"/>
+                <wp:wrapTopAndBottom/>
+                <wp:docPr id="2" name="Szövegdoboz 2"/>
+                <wp:cNvGraphicFramePr/>
+                <a:graphic xmlns:a="http://schemas.openxmlformats.org/drawingml/2006/main">
+                  <a:graphicData uri="http://schemas.microsoft.com/office/word/2010/wordprocessingShape">
+                    <wps:wsp>
+                      <wps:cNvSpPr txBox="1"/>
+                      <wps:spPr>
+                        <a:xfrm>
+                          <a:off x="0" y="0"/>
+                          <a:ext cx="2863850" cy="635"/>
+                        </a:xfrm>
+                        <a:prstGeom prst="rect">
+                          <a:avLst/>
+                        </a:prstGeom>
+                        <a:solidFill>
+                          <a:prstClr val="white"/>
+                        </a:solidFill>
+                        <a:ln>
+                          <a:noFill/>
+                        </a:ln>
+                      </wps:spPr>
+                      <wps:txbx>
+                        <w:txbxContent>
+                          <w:p>
+                            <w:pPr>
+                              <w:pStyle w:val="Kpalrs"/>
+                              <w:jc w:val="center"/>
+                              <w:rPr>
+                                <w:rFonts w:ascii="Times New Roman" w:hAnsi="Times New Roman" w:cs="Times New Roman"/>
+                                <w:noProof/>
+                                <w:sz w:val="20"/>
+                                <w:szCs w:val="20"/>
+                              </w:rPr>
+                            </w:pPr>
+                            <w:r>
+                              <w:rPr>
+                                <w:rFonts w:ascii="Times New Roman" w:hAnsi="Times New Roman" w:cs="Times New Roman"/>
+                                <w:noProof/>
+                                <w:sz w:val="20"/>
+                                <w:szCs w:val="20"/>
+                              </w:rPr>
+                              <w:t>7</w:t>
+                            </w:r>
+                            <w:r>
+                              <w:rPr>
+                                <w:rFonts w:ascii="Times New Roman" w:hAnsi="Times New Roman" w:cs="Times New Roman"/>
+                                <w:sz w:val="20"/>
+                                <w:szCs w:val="20"/>
+                              </w:rPr>
+                              <w:t>. ábra</w:t>
+                            </w:r>
+                            <w:r>
+                              <w:rPr>
+                                <w:rFonts w:ascii="Times New Roman" w:hAnsi="Times New Roman" w:cs="Times New Roman"/>
+                                <w:sz w:val="20"/>
+                                <w:szCs w:val="20"/>
+                              </w:rPr>
+                              <w:t xml:space="preserve">: </w:t>
+                            </w:r>
+                            <w:r>
+                              <w:rPr>
+                                <w:rFonts w:ascii="Times New Roman" w:hAnsi="Times New Roman" w:cs="Times New Roman"/>
+                                <w:sz w:val="20"/>
+                                <w:szCs w:val="20"/>
+                              </w:rPr>
+                              <w:t>„</w:t>
+                            </w:r>
+                            <w:r>
+                              <w:rPr>
+                                <w:rFonts w:ascii="Times New Roman" w:hAnsi="Times New Roman" w:cs="Times New Roman"/>
+                                <w:sz w:val="20"/>
+                                <w:szCs w:val="20"/>
+                              </w:rPr>
+                              <w:t>Ügyfelek</w:t>
+                            </w:r>
+                            <w:r>
+                              <w:rPr>
+                                <w:rFonts w:ascii="Times New Roman" w:hAnsi="Times New Roman" w:cs="Times New Roman"/>
+                                <w:sz w:val="20"/>
+                                <w:szCs w:val="20"/>
+                              </w:rPr>
+                              <w:t>”</w:t>
+                            </w:r>
+                            <w:r>
+                              <w:rPr>
+                                <w:rFonts w:ascii="Times New Roman" w:hAnsi="Times New Roman" w:cs="Times New Roman"/>
+                                <w:sz w:val="20"/>
+                                <w:szCs w:val="20"/>
+                              </w:rPr>
+                              <w:t xml:space="preserve"> menüpont</w:t>
+                            </w:r>
+                          </w:p>
+                        </w:txbxContent>
+                      </wps:txbx>
+                      <wps:bodyPr rot="0" spcFirstLastPara="0" vertOverflow="overflow" horzOverflow="overflow" vert="horz" wrap="square" lIns="0" tIns="0" rIns="0" bIns="0" numCol="1" spcCol="0" rtlCol="0" fromWordArt="0" anchor="t" anchorCtr="0" forceAA="0" compatLnSpc="1">
+                        <a:prstTxWarp prst="textNoShape">
+                          <a:avLst/>
+                        </a:prstTxWarp>
+                        <a:spAutoFit/>
+                      </wps:bodyPr>
+                    </wps:wsp>
+                  </a:graphicData>
+                </a:graphic>
+              </wp:anchor>
+            </w:drawing>
+          </mc:Choice>
+          <mc:Fallback>
+            <w:pict>
+              <v:shape w14:anchorId="64E661AD" id="Szövegdoboz 2" o:spid="_x0000_s1034" type="#_x0000_t202" style="position:absolute;left:0;text-align:left;margin-left:119.15pt;margin-top:241.75pt;width:225.5pt;height:.05pt;z-index:251677696;visibility:visible;mso-wrap-style:square;mso-wrap-distance-left:9pt;mso-wrap-distance-top:0;mso-wrap-distance-right:9pt;mso-wrap-distance-bottom:0;mso-position-horizontal:absolute;mso-position-horizontal-relative:text;mso-position-vertical:absolute;mso-position-vertical-relative:text;v-text-anchor:top" o:gfxdata="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" stroked="f">
+                <v:textbox style="mso-fit-shape-to-text:t" inset="0,0,0,0">
+                  <w:txbxContent>
+                    <w:p>
+                      <w:pPr>
+                        <w:pStyle w:val="Kpalrs"/>
+                        <w:jc w:val="center"/>
+                        <w:rPr>
+                          <w:rFonts w:ascii="Times New Roman" w:hAnsi="Times New Roman" w:cs="Times New Roman"/>
+                          <w:noProof/>
+                          <w:sz w:val="20"/>
+                          <w:szCs w:val="20"/>
+                        </w:rPr>
+                      </w:pPr>
+                      <w:r>
+                        <w:rPr>
+                          <w:rFonts w:ascii="Times New Roman" w:hAnsi="Times New Roman" w:cs="Times New Roman"/>
+                          <w:noProof/>
+                          <w:sz w:val="20"/>
+                          <w:szCs w:val="20"/>
+                        </w:rPr>
+                        <w:t>7</w:t>
+                      </w:r>
+                      <w:r>
+                        <w:rPr>
+                          <w:rFonts w:ascii="Times New Roman" w:hAnsi="Times New Roman" w:cs="Times New Roman"/>
+                          <w:sz w:val="20"/>
+                          <w:szCs w:val="20"/>
+                        </w:rPr>
+                        <w:t>. ábra</w:t>
+                      </w:r>
+                      <w:r>
+                        <w:rPr>
+                          <w:rFonts w:ascii="Times New Roman" w:hAnsi="Times New Roman" w:cs="Times New Roman"/>
+                          <w:sz w:val="20"/>
+                          <w:szCs w:val="20"/>
+                        </w:rPr>
+                        <w:t xml:space="preserve">: </w:t>
+                      </w:r>
+                      <w:r>
+                        <w:rPr>
+                          <w:rFonts w:ascii="Times New Roman" w:hAnsi="Times New Roman" w:cs="Times New Roman"/>
+                          <w:sz w:val="20"/>
+                          <w:szCs w:val="20"/>
+                        </w:rPr>
+                        <w:t>„</w:t>
+                      </w:r>
+                      <w:r>
+                        <w:rPr>
+                          <w:rFonts w:ascii="Times New Roman" w:hAnsi="Times New Roman" w:cs="Times New Roman"/>
+                          <w:sz w:val="20"/>
+                          <w:szCs w:val="20"/>
+                        </w:rPr>
+                        <w:t>Ügyfelek</w:t>
+                      </w:r>
+                      <w:r>
+                        <w:rPr>
+                          <w:rFonts w:ascii="Times New Roman" w:hAnsi="Times New Roman" w:cs="Times New Roman"/>
+                          <w:sz w:val="20"/>
+                          <w:szCs w:val="20"/>
+                        </w:rPr>
+                        <w:t>”</w:t>
+                      </w:r>
+                      <w:r>
+                        <w:rPr>
+                          <w:rFonts w:ascii="Times New Roman" w:hAnsi="Times New Roman" w:cs="Times New Roman"/>
+                          <w:sz w:val="20"/>
+                          <w:szCs w:val="20"/>
+                        </w:rPr>
+                        <w:t xml:space="preserve"> menüpont</w:t>
+                      </w:r>
+                    </w:p>
+                  </w:txbxContent>
+                </v:textbox>
+                <w10:wrap type="topAndBottom"/>
+              </v:shape>
+            </w:pict>
+          </mc:Fallback>
+        </mc:AlternateContent>
+      </w:r>
+      <w:r>
+        <w:rPr>
+          <w:rFonts w:ascii="Times New Roman" w:hAnsi="Times New Roman" w:cs="Times New Roman"/>
+          <w:noProof/>
           <w:sz w:val="28"/>
           <w:szCs w:val="28"/>
         </w:rPr>
         <w:drawing>
-          <wp:anchor distT="0" distB="0" distL="114300" distR="114300" simplePos="0" relativeHeight="251673600" behindDoc="0" locked="0" layoutInCell="1" allowOverlap="1" wp14:anchorId="49DC3741" wp14:editId="7494E146">
+          <wp:anchor distT="0" distB="0" distL="114300" distR="114300" simplePos="0" relativeHeight="251689984" behindDoc="0" locked="0" layoutInCell="1" allowOverlap="1" wp14:anchorId="1474740E" wp14:editId="140D29F3">
             <wp:simplePos x="0" y="0"/>
             <wp:positionH relativeFrom="column">
-              <wp:posOffset>-118745</wp:posOffset>
+              <wp:posOffset>624205</wp:posOffset>
             </wp:positionH>
             <wp:positionV relativeFrom="paragraph">
               <wp:posOffset>889000</wp:posOffset>
             </wp:positionV>
-            <wp:extent cx="2863850" cy="2952750"/>
+            <wp:extent cx="4476750" cy="2156460"/>
             <wp:effectExtent l="0" t="0" r="0" b="0"/>
             <wp:wrapTopAndBottom/>
-            <wp:docPr id="12" name="Kép 12"/>
+            <wp:docPr id="26" name="Kép 26"/>
             <wp:cNvGraphicFramePr>
               <a:graphicFrameLocks xmlns:a="http://schemas.openxmlformats.org/drawingml/2006/main" noChangeAspect="1"/>
             </wp:cNvGraphicFramePr>
@@ -5536,7 +6301,7 @@
               <a:graphicData uri="http://schemas.openxmlformats.org/drawingml/2006/picture">
                 <pic:pic xmlns:pic="http://schemas.openxmlformats.org/drawingml/2006/picture">
                   <pic:nvPicPr>
-                    <pic:cNvPr id="0" name="Picture 7"/>
+                    <pic:cNvPr id="0" name="Picture 6"/>
                     <pic:cNvPicPr>
                       <a:picLocks noChangeAspect="1" noChangeArrowheads="1"/>
                     </pic:cNvPicPr>
@@ -5557,7 +6322,7 @@
                   <pic:spPr bwMode="auto">
                     <a:xfrm>
                       <a:off x="0" y="0"/>
-                      <a:ext cx="2863850" cy="2952750"/>
+                      <a:ext cx="4476750" cy="2156460"/>
                     </a:xfrm>
                     <a:prstGeom prst="rect">
                       <a:avLst/>
@@ -5655,7 +6420,701 @@
     </w:p>
     <w:p>
       <w:pPr>
+        <w:spacing w:line="360" w:lineRule="auto"/>
+        <w:ind w:firstLine="567"/>
+        <w:jc w:val="both"/>
+      </w:pPr>
+      <w:r>
+        <w:rPr>
+          <w:rFonts w:ascii="Times New Roman" w:hAnsi="Times New Roman" w:cs="Times New Roman"/>
+          <w:noProof/>
+          <w:sz w:val="28"/>
+          <w:szCs w:val="28"/>
+        </w:rPr>
+        <w:drawing>
+          <wp:anchor distT="0" distB="0" distL="114300" distR="114300" simplePos="0" relativeHeight="251682816" behindDoc="0" locked="0" layoutInCell="1" allowOverlap="1" wp14:anchorId="5C065B89" wp14:editId="2FF3EE1F">
+            <wp:simplePos x="0" y="0"/>
+            <wp:positionH relativeFrom="column">
+              <wp:posOffset>69850</wp:posOffset>
+            </wp:positionH>
+            <wp:positionV relativeFrom="paragraph">
+              <wp:posOffset>1069975</wp:posOffset>
+            </wp:positionV>
+            <wp:extent cx="5587365" cy="2257425"/>
+            <wp:effectExtent l="0" t="0" r="0" b="9525"/>
+            <wp:wrapTopAndBottom/>
+            <wp:docPr id="17" name="Kép 17"/>
+            <wp:cNvGraphicFramePr>
+              <a:graphicFrameLocks xmlns:a="http://schemas.openxmlformats.org/drawingml/2006/main" noChangeAspect="1"/>
+            </wp:cNvGraphicFramePr>
+            <a:graphic xmlns:a="http://schemas.openxmlformats.org/drawingml/2006/main">
+              <a:graphicData uri="http://schemas.openxmlformats.org/drawingml/2006/picture">
+                <pic:pic xmlns:pic="http://schemas.openxmlformats.org/drawingml/2006/picture">
+                  <pic:nvPicPr>
+                    <pic:cNvPr id="0" name="Picture 1"/>
+                    <pic:cNvPicPr>
+                      <a:picLocks noChangeAspect="1" noChangeArrowheads="1"/>
+                    </pic:cNvPicPr>
+                  </pic:nvPicPr>
+                  <pic:blipFill>
+                    <a:blip r:embed="rId18" cstate="print">
+                      <a:extLst>
+                        <a:ext uri="{28A0092B-C50C-407E-A947-70E740481C1C}">
+                          <a14:useLocalDpi xmlns:a14="http://schemas.microsoft.com/office/drawing/2010/main" val="0"/>
+                        </a:ext>
+                      </a:extLst>
+                    </a:blip>
+                    <a:srcRect/>
+                    <a:stretch>
+                      <a:fillRect/>
+                    </a:stretch>
+                  </pic:blipFill>
+                  <pic:spPr bwMode="auto">
+                    <a:xfrm>
+                      <a:off x="0" y="0"/>
+                      <a:ext cx="5587365" cy="2257425"/>
+                    </a:xfrm>
+                    <a:prstGeom prst="rect">
+                      <a:avLst/>
+                    </a:prstGeom>
+                    <a:noFill/>
+                    <a:ln>
+                      <a:noFill/>
+                    </a:ln>
+                  </pic:spPr>
+                </pic:pic>
+              </a:graphicData>
+            </a:graphic>
+            <wp14:sizeRelH relativeFrom="margin">
+              <wp14:pctWidth>0</wp14:pctWidth>
+            </wp14:sizeRelH>
+            <wp14:sizeRelV relativeFrom="margin">
+              <wp14:pctHeight>0</wp14:pctHeight>
+            </wp14:sizeRelV>
+          </wp:anchor>
+        </w:drawing>
+      </w:r>
+      <w:r>
+        <w:rPr>
+          <w:noProof/>
+        </w:rPr>
+        <mc:AlternateContent>
+          <mc:Choice Requires="wps">
+            <w:drawing>
+              <wp:anchor distT="0" distB="0" distL="114300" distR="114300" simplePos="0" relativeHeight="251696128" behindDoc="0" locked="0" layoutInCell="1" allowOverlap="1" wp14:anchorId="6265C082" wp14:editId="4113CEDE">
+                <wp:simplePos x="0" y="0"/>
+                <wp:positionH relativeFrom="column">
+                  <wp:posOffset>1304925</wp:posOffset>
+                </wp:positionH>
+                <wp:positionV relativeFrom="paragraph">
+                  <wp:posOffset>3333750</wp:posOffset>
+                </wp:positionV>
+                <wp:extent cx="3067050" cy="635"/>
+                <wp:effectExtent l="0" t="0" r="0" b="0"/>
+                <wp:wrapTopAndBottom/>
+                <wp:docPr id="30" name="Szövegdoboz 30"/>
+                <wp:cNvGraphicFramePr/>
+                <a:graphic xmlns:a="http://schemas.openxmlformats.org/drawingml/2006/main">
+                  <a:graphicData uri="http://schemas.microsoft.com/office/word/2010/wordprocessingShape">
+                    <wps:wsp>
+                      <wps:cNvSpPr txBox="1"/>
+                      <wps:spPr>
+                        <a:xfrm>
+                          <a:off x="0" y="0"/>
+                          <a:ext cx="3067050" cy="635"/>
+                        </a:xfrm>
+                        <a:prstGeom prst="rect">
+                          <a:avLst/>
+                        </a:prstGeom>
+                        <a:solidFill>
+                          <a:prstClr val="white"/>
+                        </a:solidFill>
+                        <a:ln>
+                          <a:noFill/>
+                        </a:ln>
+                      </wps:spPr>
+                      <wps:txbx>
+                        <w:txbxContent>
+                          <w:p>
+                            <w:pPr>
+                              <w:pStyle w:val="Kpalrs"/>
+                              <w:jc w:val="center"/>
+                              <w:rPr>
+                                <w:rFonts w:ascii="Times New Roman" w:hAnsi="Times New Roman" w:cs="Times New Roman"/>
+                                <w:noProof/>
+                                <w:sz w:val="20"/>
+                                <w:szCs w:val="20"/>
+                              </w:rPr>
+                            </w:pPr>
+                            <w:r>
+                              <w:rPr>
+                                <w:rFonts w:ascii="Times New Roman" w:hAnsi="Times New Roman" w:cs="Times New Roman"/>
+                                <w:sz w:val="20"/>
+                                <w:szCs w:val="20"/>
+                              </w:rPr>
+                              <w:t>10</w:t>
+                            </w:r>
+                            <w:r>
+                              <w:rPr>
+                                <w:rFonts w:ascii="Times New Roman" w:hAnsi="Times New Roman" w:cs="Times New Roman"/>
+                                <w:sz w:val="20"/>
+                                <w:szCs w:val="20"/>
+                              </w:rPr>
+                              <w:t>. ábr</w:t>
+                            </w:r>
+                            <w:r>
+                              <w:rPr>
+                                <w:rFonts w:ascii="Times New Roman" w:hAnsi="Times New Roman" w:cs="Times New Roman"/>
+                                <w:sz w:val="20"/>
+                                <w:szCs w:val="20"/>
+                              </w:rPr>
+                              <w:t>a</w:t>
+                            </w:r>
+                            <w:r>
+                              <w:rPr>
+                                <w:rFonts w:ascii="Times New Roman" w:hAnsi="Times New Roman" w:cs="Times New Roman"/>
+                                <w:sz w:val="20"/>
+                                <w:szCs w:val="20"/>
+                              </w:rPr>
+                              <w:t xml:space="preserve">: </w:t>
+                            </w:r>
+                            <w:r>
+                              <w:rPr>
+                                <w:rFonts w:ascii="Times New Roman" w:hAnsi="Times New Roman" w:cs="Times New Roman"/>
+                                <w:sz w:val="20"/>
+                                <w:szCs w:val="20"/>
+                              </w:rPr>
+                              <w:t>„</w:t>
+                            </w:r>
+                            <w:r>
+                              <w:rPr>
+                                <w:rFonts w:ascii="Times New Roman" w:hAnsi="Times New Roman" w:cs="Times New Roman"/>
+                                <w:sz w:val="20"/>
+                                <w:szCs w:val="20"/>
+                              </w:rPr>
+                              <w:t>Dolgozók listája</w:t>
+                            </w:r>
+                            <w:r>
+                              <w:rPr>
+                                <w:rFonts w:ascii="Times New Roman" w:hAnsi="Times New Roman" w:cs="Times New Roman"/>
+                                <w:sz w:val="20"/>
+                                <w:szCs w:val="20"/>
+                              </w:rPr>
+                              <w:t>”</w:t>
+                            </w:r>
+                            <w:r>
+                              <w:rPr>
+                                <w:rFonts w:ascii="Times New Roman" w:hAnsi="Times New Roman" w:cs="Times New Roman"/>
+                                <w:sz w:val="20"/>
+                                <w:szCs w:val="20"/>
+                              </w:rPr>
+                              <w:t xml:space="preserve"> menüpont</w:t>
+                            </w:r>
+                          </w:p>
+                        </w:txbxContent>
+                      </wps:txbx>
+                      <wps:bodyPr rot="0" spcFirstLastPara="0" vertOverflow="overflow" horzOverflow="overflow" vert="horz" wrap="square" lIns="0" tIns="0" rIns="0" bIns="0" numCol="1" spcCol="0" rtlCol="0" fromWordArt="0" anchor="t" anchorCtr="0" forceAA="0" compatLnSpc="1">
+                        <a:prstTxWarp prst="textNoShape">
+                          <a:avLst/>
+                        </a:prstTxWarp>
+                        <a:spAutoFit/>
+                      </wps:bodyPr>
+                    </wps:wsp>
+                  </a:graphicData>
+                </a:graphic>
+              </wp:anchor>
+            </w:drawing>
+          </mc:Choice>
+          <mc:Fallback>
+            <w:pict>
+              <v:shape w14:anchorId="6265C082" id="Szövegdoboz 30" o:spid="_x0000_s1035" type="#_x0000_t202" style="position:absolute;left:0;text-align:left;margin-left:102.75pt;margin-top:262.5pt;width:241.5pt;height:.05pt;z-index:251696128;visibility:visible;mso-wrap-style:square;mso-wrap-distance-left:9pt;mso-wrap-distance-top:0;mso-wrap-distance-right:9pt;mso-wrap-distance-bottom:0;mso-position-horizontal:absolute;mso-position-horizontal-relative:text;mso-position-vertical:absolute;mso-position-vertical-relative:text;v-text-anchor:top" o:gfxdata="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" stroked="f">
+                <v:textbox style="mso-fit-shape-to-text:t" inset="0,0,0,0">
+                  <w:txbxContent>
+                    <w:p>
+                      <w:pPr>
+                        <w:pStyle w:val="Kpalrs"/>
+                        <w:jc w:val="center"/>
+                        <w:rPr>
+                          <w:rFonts w:ascii="Times New Roman" w:hAnsi="Times New Roman" w:cs="Times New Roman"/>
+                          <w:noProof/>
+                          <w:sz w:val="20"/>
+                          <w:szCs w:val="20"/>
+                        </w:rPr>
+                      </w:pPr>
+                      <w:r>
+                        <w:rPr>
+                          <w:rFonts w:ascii="Times New Roman" w:hAnsi="Times New Roman" w:cs="Times New Roman"/>
+                          <w:sz w:val="20"/>
+                          <w:szCs w:val="20"/>
+                        </w:rPr>
+                        <w:t>10</w:t>
+                      </w:r>
+                      <w:r>
+                        <w:rPr>
+                          <w:rFonts w:ascii="Times New Roman" w:hAnsi="Times New Roman" w:cs="Times New Roman"/>
+                          <w:sz w:val="20"/>
+                          <w:szCs w:val="20"/>
+                        </w:rPr>
+                        <w:t>. ábr</w:t>
+                      </w:r>
+                      <w:r>
+                        <w:rPr>
+                          <w:rFonts w:ascii="Times New Roman" w:hAnsi="Times New Roman" w:cs="Times New Roman"/>
+                          <w:sz w:val="20"/>
+                          <w:szCs w:val="20"/>
+                        </w:rPr>
+                        <w:t>a</w:t>
+                      </w:r>
+                      <w:r>
+                        <w:rPr>
+                          <w:rFonts w:ascii="Times New Roman" w:hAnsi="Times New Roman" w:cs="Times New Roman"/>
+                          <w:sz w:val="20"/>
+                          <w:szCs w:val="20"/>
+                        </w:rPr>
+                        <w:t xml:space="preserve">: </w:t>
+                      </w:r>
+                      <w:r>
+                        <w:rPr>
+                          <w:rFonts w:ascii="Times New Roman" w:hAnsi="Times New Roman" w:cs="Times New Roman"/>
+                          <w:sz w:val="20"/>
+                          <w:szCs w:val="20"/>
+                        </w:rPr>
+                        <w:t>„</w:t>
+                      </w:r>
+                      <w:r>
+                        <w:rPr>
+                          <w:rFonts w:ascii="Times New Roman" w:hAnsi="Times New Roman" w:cs="Times New Roman"/>
+                          <w:sz w:val="20"/>
+                          <w:szCs w:val="20"/>
+                        </w:rPr>
+                        <w:t>Dolgozók listája</w:t>
+                      </w:r>
+                      <w:r>
+                        <w:rPr>
+                          <w:rFonts w:ascii="Times New Roman" w:hAnsi="Times New Roman" w:cs="Times New Roman"/>
+                          <w:sz w:val="20"/>
+                          <w:szCs w:val="20"/>
+                        </w:rPr>
+                        <w:t>”</w:t>
+                      </w:r>
+                      <w:r>
+                        <w:rPr>
+                          <w:rFonts w:ascii="Times New Roman" w:hAnsi="Times New Roman" w:cs="Times New Roman"/>
+                          <w:sz w:val="20"/>
+                          <w:szCs w:val="20"/>
+                        </w:rPr>
+                        <w:t xml:space="preserve"> menüpont</w:t>
+                      </w:r>
+                    </w:p>
+                  </w:txbxContent>
+                </v:textbox>
+                <w10:wrap type="topAndBottom"/>
+              </v:shape>
+            </w:pict>
+          </mc:Fallback>
+        </mc:AlternateContent>
+      </w:r>
+      <w:r>
+        <w:rPr>
+          <w:noProof/>
+        </w:rPr>
+        <mc:AlternateContent>
+          <mc:Choice Requires="wps">
+            <w:drawing>
+              <wp:anchor distT="0" distB="0" distL="114300" distR="114300" simplePos="0" relativeHeight="251698176" behindDoc="0" locked="0" layoutInCell="1" allowOverlap="1" wp14:anchorId="76DA9082" wp14:editId="63DA1991">
+                <wp:simplePos x="0" y="0"/>
+                <wp:positionH relativeFrom="column">
+                  <wp:posOffset>1306195</wp:posOffset>
+                </wp:positionH>
+                <wp:positionV relativeFrom="paragraph">
+                  <wp:posOffset>6536690</wp:posOffset>
+                </wp:positionV>
+                <wp:extent cx="3067050" cy="635"/>
+                <wp:effectExtent l="0" t="0" r="0" b="0"/>
+                <wp:wrapTopAndBottom/>
+                <wp:docPr id="31" name="Szövegdoboz 31"/>
+                <wp:cNvGraphicFramePr/>
+                <a:graphic xmlns:a="http://schemas.openxmlformats.org/drawingml/2006/main">
+                  <a:graphicData uri="http://schemas.microsoft.com/office/word/2010/wordprocessingShape">
+                    <wps:wsp>
+                      <wps:cNvSpPr txBox="1"/>
+                      <wps:spPr>
+                        <a:xfrm>
+                          <a:off x="0" y="0"/>
+                          <a:ext cx="3067050" cy="635"/>
+                        </a:xfrm>
+                        <a:prstGeom prst="rect">
+                          <a:avLst/>
+                        </a:prstGeom>
+                        <a:solidFill>
+                          <a:prstClr val="white"/>
+                        </a:solidFill>
+                        <a:ln>
+                          <a:noFill/>
+                        </a:ln>
+                      </wps:spPr>
+                      <wps:txbx>
+                        <w:txbxContent>
+                          <w:p>
+                            <w:pPr>
+                              <w:pStyle w:val="Kpalrs"/>
+                              <w:jc w:val="center"/>
+                              <w:rPr>
+                                <w:rFonts w:ascii="Times New Roman" w:hAnsi="Times New Roman" w:cs="Times New Roman"/>
+                                <w:noProof/>
+                                <w:sz w:val="20"/>
+                                <w:szCs w:val="20"/>
+                              </w:rPr>
+                            </w:pPr>
+                            <w:r>
+                              <w:rPr>
+                                <w:rFonts w:ascii="Times New Roman" w:hAnsi="Times New Roman" w:cs="Times New Roman"/>
+                                <w:sz w:val="20"/>
+                                <w:szCs w:val="20"/>
+                              </w:rPr>
+                              <w:t>11</w:t>
+                            </w:r>
+                            <w:r>
+                              <w:rPr>
+                                <w:rFonts w:ascii="Times New Roman" w:hAnsi="Times New Roman" w:cs="Times New Roman"/>
+                                <w:sz w:val="20"/>
+                                <w:szCs w:val="20"/>
+                              </w:rPr>
+                              <w:t>. ábr</w:t>
+                            </w:r>
+                            <w:r>
+                              <w:rPr>
+                                <w:rFonts w:ascii="Times New Roman" w:hAnsi="Times New Roman" w:cs="Times New Roman"/>
+                                <w:sz w:val="20"/>
+                                <w:szCs w:val="20"/>
+                              </w:rPr>
+                              <w:t xml:space="preserve">a: </w:t>
+                            </w:r>
+                            <w:r>
+                              <w:rPr>
+                                <w:rFonts w:ascii="Times New Roman" w:hAnsi="Times New Roman" w:cs="Times New Roman"/>
+                                <w:sz w:val="20"/>
+                                <w:szCs w:val="20"/>
+                              </w:rPr>
+                              <w:t>„</w:t>
+                            </w:r>
+                            <w:r>
+                              <w:rPr>
+                                <w:rFonts w:ascii="Times New Roman" w:hAnsi="Times New Roman" w:cs="Times New Roman"/>
+                                <w:sz w:val="20"/>
+                                <w:szCs w:val="20"/>
+                              </w:rPr>
+                              <w:t xml:space="preserve">Új </w:t>
+                            </w:r>
+                            <w:r>
+                              <w:rPr>
+                                <w:rFonts w:ascii="Times New Roman" w:hAnsi="Times New Roman" w:cs="Times New Roman"/>
+                                <w:sz w:val="20"/>
+                                <w:szCs w:val="20"/>
+                              </w:rPr>
+                              <w:t>dolgozó hozzáadása</w:t>
+                            </w:r>
+                            <w:r>
+                              <w:rPr>
+                                <w:rFonts w:ascii="Times New Roman" w:hAnsi="Times New Roman" w:cs="Times New Roman"/>
+                                <w:sz w:val="20"/>
+                                <w:szCs w:val="20"/>
+                              </w:rPr>
+                              <w:t>”</w:t>
+                            </w:r>
+                            <w:r>
+                              <w:rPr>
+                                <w:rFonts w:ascii="Times New Roman" w:hAnsi="Times New Roman" w:cs="Times New Roman"/>
+                                <w:sz w:val="20"/>
+                                <w:szCs w:val="20"/>
+                              </w:rPr>
+                              <w:t xml:space="preserve"> menüpont</w:t>
+                            </w:r>
+                          </w:p>
+                        </w:txbxContent>
+                      </wps:txbx>
+                      <wps:bodyPr rot="0" spcFirstLastPara="0" vertOverflow="overflow" horzOverflow="overflow" vert="horz" wrap="square" lIns="0" tIns="0" rIns="0" bIns="0" numCol="1" spcCol="0" rtlCol="0" fromWordArt="0" anchor="t" anchorCtr="0" forceAA="0" compatLnSpc="1">
+                        <a:prstTxWarp prst="textNoShape">
+                          <a:avLst/>
+                        </a:prstTxWarp>
+                        <a:spAutoFit/>
+                      </wps:bodyPr>
+                    </wps:wsp>
+                  </a:graphicData>
+                </a:graphic>
+              </wp:anchor>
+            </w:drawing>
+          </mc:Choice>
+          <mc:Fallback>
+            <w:pict>
+              <v:shape w14:anchorId="76DA9082" id="Szövegdoboz 31" o:spid="_x0000_s1036" type="#_x0000_t202" style="position:absolute;left:0;text-align:left;margin-left:102.85pt;margin-top:514.7pt;width:241.5pt;height:.05pt;z-index:251698176;visibility:visible;mso-wrap-style:square;mso-wrap-distance-left:9pt;mso-wrap-distance-top:0;mso-wrap-distance-right:9pt;mso-wrap-distance-bottom:0;mso-position-horizontal:absolute;mso-position-horizontal-relative:text;mso-position-vertical:absolute;mso-position-vertical-relative:text;v-text-anchor:top" o:gfxdata="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" stroked="f">
+                <v:textbox style="mso-fit-shape-to-text:t" inset="0,0,0,0">
+                  <w:txbxContent>
+                    <w:p>
+                      <w:pPr>
+                        <w:pStyle w:val="Kpalrs"/>
+                        <w:jc w:val="center"/>
+                        <w:rPr>
+                          <w:rFonts w:ascii="Times New Roman" w:hAnsi="Times New Roman" w:cs="Times New Roman"/>
+                          <w:noProof/>
+                          <w:sz w:val="20"/>
+                          <w:szCs w:val="20"/>
+                        </w:rPr>
+                      </w:pPr>
+                      <w:r>
+                        <w:rPr>
+                          <w:rFonts w:ascii="Times New Roman" w:hAnsi="Times New Roman" w:cs="Times New Roman"/>
+                          <w:sz w:val="20"/>
+                          <w:szCs w:val="20"/>
+                        </w:rPr>
+                        <w:t>11</w:t>
+                      </w:r>
+                      <w:r>
+                        <w:rPr>
+                          <w:rFonts w:ascii="Times New Roman" w:hAnsi="Times New Roman" w:cs="Times New Roman"/>
+                          <w:sz w:val="20"/>
+                          <w:szCs w:val="20"/>
+                        </w:rPr>
+                        <w:t>. ábr</w:t>
+                      </w:r>
+                      <w:r>
+                        <w:rPr>
+                          <w:rFonts w:ascii="Times New Roman" w:hAnsi="Times New Roman" w:cs="Times New Roman"/>
+                          <w:sz w:val="20"/>
+                          <w:szCs w:val="20"/>
+                        </w:rPr>
+                        <w:t xml:space="preserve">a: </w:t>
+                      </w:r>
+                      <w:r>
+                        <w:rPr>
+                          <w:rFonts w:ascii="Times New Roman" w:hAnsi="Times New Roman" w:cs="Times New Roman"/>
+                          <w:sz w:val="20"/>
+                          <w:szCs w:val="20"/>
+                        </w:rPr>
+                        <w:t>„</w:t>
+                      </w:r>
+                      <w:r>
+                        <w:rPr>
+                          <w:rFonts w:ascii="Times New Roman" w:hAnsi="Times New Roman" w:cs="Times New Roman"/>
+                          <w:sz w:val="20"/>
+                          <w:szCs w:val="20"/>
+                        </w:rPr>
+                        <w:t xml:space="preserve">Új </w:t>
+                      </w:r>
+                      <w:r>
+                        <w:rPr>
+                          <w:rFonts w:ascii="Times New Roman" w:hAnsi="Times New Roman" w:cs="Times New Roman"/>
+                          <w:sz w:val="20"/>
+                          <w:szCs w:val="20"/>
+                        </w:rPr>
+                        <w:t>dolgozó hozzáadása</w:t>
+                      </w:r>
+                      <w:r>
+                        <w:rPr>
+                          <w:rFonts w:ascii="Times New Roman" w:hAnsi="Times New Roman" w:cs="Times New Roman"/>
+                          <w:sz w:val="20"/>
+                          <w:szCs w:val="20"/>
+                        </w:rPr>
+                        <w:t>”</w:t>
+                      </w:r>
+                      <w:r>
+                        <w:rPr>
+                          <w:rFonts w:ascii="Times New Roman" w:hAnsi="Times New Roman" w:cs="Times New Roman"/>
+                          <w:sz w:val="20"/>
+                          <w:szCs w:val="20"/>
+                        </w:rPr>
+                        <w:t xml:space="preserve"> menüpont</w:t>
+                      </w:r>
+                    </w:p>
+                  </w:txbxContent>
+                </v:textbox>
+                <w10:wrap type="topAndBottom"/>
+              </v:shape>
+            </w:pict>
+          </mc:Fallback>
+        </mc:AlternateContent>
+      </w:r>
+      <w:r>
+        <w:rPr>
+          <w:rFonts w:ascii="Times New Roman" w:hAnsi="Times New Roman" w:cs="Times New Roman"/>
+          <w:noProof/>
+          <w:sz w:val="28"/>
+          <w:szCs w:val="28"/>
+        </w:rPr>
+        <w:drawing>
+          <wp:anchor distT="0" distB="0" distL="114300" distR="114300" simplePos="0" relativeHeight="251683840" behindDoc="0" locked="0" layoutInCell="1" allowOverlap="1" wp14:anchorId="0D55D0A1" wp14:editId="0077B786">
+            <wp:simplePos x="0" y="0"/>
+            <wp:positionH relativeFrom="column">
+              <wp:posOffset>132715</wp:posOffset>
+            </wp:positionH>
+            <wp:positionV relativeFrom="paragraph">
+              <wp:posOffset>3934460</wp:posOffset>
+            </wp:positionV>
+            <wp:extent cx="5522595" cy="2600325"/>
+            <wp:effectExtent l="0" t="0" r="1905" b="9525"/>
+            <wp:wrapTopAndBottom/>
+            <wp:docPr id="18" name="Kép 18"/>
+            <wp:cNvGraphicFramePr>
+              <a:graphicFrameLocks xmlns:a="http://schemas.openxmlformats.org/drawingml/2006/main" noChangeAspect="1"/>
+            </wp:cNvGraphicFramePr>
+            <a:graphic xmlns:a="http://schemas.openxmlformats.org/drawingml/2006/main">
+              <a:graphicData uri="http://schemas.openxmlformats.org/drawingml/2006/picture">
+                <pic:pic xmlns:pic="http://schemas.openxmlformats.org/drawingml/2006/picture">
+                  <pic:nvPicPr>
+                    <pic:cNvPr id="0" name="Picture 2"/>
+                    <pic:cNvPicPr>
+                      <a:picLocks noChangeAspect="1" noChangeArrowheads="1"/>
+                    </pic:cNvPicPr>
+                  </pic:nvPicPr>
+                  <pic:blipFill>
+                    <a:blip r:embed="rId19" cstate="print">
+                      <a:extLst>
+                        <a:ext uri="{28A0092B-C50C-407E-A947-70E740481C1C}">
+                          <a14:useLocalDpi xmlns:a14="http://schemas.microsoft.com/office/drawing/2010/main" val="0"/>
+                        </a:ext>
+                      </a:extLst>
+                    </a:blip>
+                    <a:srcRect/>
+                    <a:stretch>
+                      <a:fillRect/>
+                    </a:stretch>
+                  </pic:blipFill>
+                  <pic:spPr bwMode="auto">
+                    <a:xfrm>
+                      <a:off x="0" y="0"/>
+                      <a:ext cx="5522595" cy="2600325"/>
+                    </a:xfrm>
+                    <a:prstGeom prst="rect">
+                      <a:avLst/>
+                    </a:prstGeom>
+                    <a:noFill/>
+                    <a:ln>
+                      <a:noFill/>
+                    </a:ln>
+                  </pic:spPr>
+                </pic:pic>
+              </a:graphicData>
+            </a:graphic>
+            <wp14:sizeRelH relativeFrom="margin">
+              <wp14:pctWidth>0</wp14:pctWidth>
+            </wp14:sizeRelH>
+            <wp14:sizeRelV relativeFrom="margin">
+              <wp14:pctHeight>0</wp14:pctHeight>
+            </wp14:sizeRelV>
+          </wp:anchor>
+        </w:drawing>
+      </w:r>
+      <w:r>
+        <w:rPr>
+          <w:rFonts w:ascii="Times New Roman" w:hAnsi="Times New Roman" w:cs="Times New Roman"/>
+          <w:sz w:val="28"/>
+          <w:szCs w:val="28"/>
+        </w:rPr>
+        <w:t xml:space="preserve">Az alapértelmezetten létrehozott </w:t>
+      </w:r>
+      <w:r>
+        <w:rPr>
+          <w:rFonts w:ascii="Times New Roman" w:hAnsi="Times New Roman" w:cs="Times New Roman"/>
+          <w:sz w:val="28"/>
+          <w:szCs w:val="28"/>
+        </w:rPr>
+        <w:t>tulajdonos (</w:t>
+      </w:r>
+      <w:proofErr w:type="spellStart"/>
+      <w:r>
+        <w:rPr>
+          <w:rFonts w:ascii="Times New Roman" w:hAnsi="Times New Roman" w:cs="Times New Roman"/>
+          <w:sz w:val="28"/>
+          <w:szCs w:val="28"/>
+        </w:rPr>
+        <w:t>admin</w:t>
+      </w:r>
+      <w:proofErr w:type="spellEnd"/>
+      <w:r>
+        <w:rPr>
+          <w:rFonts w:ascii="Times New Roman" w:hAnsi="Times New Roman" w:cs="Times New Roman"/>
+          <w:sz w:val="28"/>
+          <w:szCs w:val="28"/>
+        </w:rPr>
+        <w:t>)</w:t>
+      </w:r>
+      <w:r>
+        <w:rPr>
+          <w:rFonts w:ascii="Times New Roman" w:hAnsi="Times New Roman" w:cs="Times New Roman"/>
+          <w:sz w:val="28"/>
+          <w:szCs w:val="28"/>
+        </w:rPr>
+        <w:t xml:space="preserve"> fiókba belépve (melynek belépési adatai a 6. ábrán találhatóak) </w:t>
+      </w:r>
+      <w:r>
+        <w:rPr>
+          <w:rFonts w:ascii="Times New Roman" w:hAnsi="Times New Roman" w:cs="Times New Roman"/>
+          <w:sz w:val="28"/>
+          <w:szCs w:val="28"/>
+        </w:rPr>
+        <w:t>2</w:t>
+      </w:r>
+      <w:r>
+        <w:rPr>
+          <w:rFonts w:ascii="Times New Roman" w:hAnsi="Times New Roman" w:cs="Times New Roman"/>
+          <w:sz w:val="28"/>
+          <w:szCs w:val="28"/>
+        </w:rPr>
+        <w:t xml:space="preserve"> új menüpontot találunk</w:t>
+      </w:r>
+      <w:r>
+        <w:rPr>
+          <w:rFonts w:ascii="Times New Roman" w:hAnsi="Times New Roman" w:cs="Times New Roman"/>
+          <w:sz w:val="28"/>
+          <w:szCs w:val="28"/>
+        </w:rPr>
+        <w:t xml:space="preserve"> a legördülő menüben</w:t>
+      </w:r>
+      <w:r>
+        <w:rPr>
+          <w:rFonts w:ascii="Times New Roman" w:hAnsi="Times New Roman" w:cs="Times New Roman"/>
+          <w:sz w:val="28"/>
+          <w:szCs w:val="28"/>
+        </w:rPr>
+        <w:t>: „</w:t>
+      </w:r>
+      <w:r>
+        <w:rPr>
+          <w:rFonts w:ascii="Times New Roman" w:hAnsi="Times New Roman" w:cs="Times New Roman"/>
+          <w:sz w:val="28"/>
+          <w:szCs w:val="28"/>
+        </w:rPr>
+        <w:t>Dolgozók listája</w:t>
+      </w:r>
+      <w:r>
+        <w:rPr>
+          <w:rFonts w:ascii="Times New Roman" w:hAnsi="Times New Roman" w:cs="Times New Roman"/>
+          <w:sz w:val="28"/>
+          <w:szCs w:val="28"/>
+        </w:rPr>
+        <w:t>”, „</w:t>
+      </w:r>
+      <w:r>
+        <w:rPr>
+          <w:rFonts w:ascii="Times New Roman" w:hAnsi="Times New Roman" w:cs="Times New Roman"/>
+          <w:sz w:val="28"/>
+          <w:szCs w:val="28"/>
+        </w:rPr>
+        <w:t>Új dolgozó hozzáadása</w:t>
+      </w:r>
+      <w:r>
+        <w:rPr>
+          <w:rFonts w:ascii="Times New Roman" w:hAnsi="Times New Roman" w:cs="Times New Roman"/>
+          <w:sz w:val="28"/>
+          <w:szCs w:val="28"/>
+        </w:rPr>
+        <w:t>”:</w:t>
+      </w:r>
+    </w:p>
+    <w:p>
+      <w:pPr>
         <w:pStyle w:val="Cmsor3"/>
+        <w:pageBreakBefore/>
         <w:rPr>
           <w:rFonts w:cs="Times New Roman"/>
         </w:rPr>
@@ -5665,9 +7124,369 @@
         <w:rPr>
           <w:rFonts w:cs="Times New Roman"/>
         </w:rPr>
+        <w:lastRenderedPageBreak/>
         <w:t>Ügyfél hozzáadása</w:t>
       </w:r>
       <w:bookmarkEnd w:id="10"/>
+    </w:p>
+    <w:p>
+      <w:pPr>
+        <w:keepNext/>
+        <w:spacing w:line="360" w:lineRule="auto"/>
+        <w:ind w:firstLine="567"/>
+        <w:jc w:val="both"/>
+        <w:rPr>
+          <w:rFonts w:ascii="Times New Roman" w:hAnsi="Times New Roman" w:cs="Times New Roman"/>
+          <w:sz w:val="28"/>
+          <w:szCs w:val="28"/>
+        </w:rPr>
+      </w:pPr>
+      <w:r>
+        <w:rPr>
+          <w:rFonts w:ascii="Times New Roman" w:hAnsi="Times New Roman" w:cs="Times New Roman"/>
+          <w:noProof/>
+          <w:sz w:val="28"/>
+          <w:szCs w:val="28"/>
+        </w:rPr>
+        <w:drawing>
+          <wp:anchor distT="0" distB="0" distL="114300" distR="114300" simplePos="0" relativeHeight="251699200" behindDoc="0" locked="0" layoutInCell="1" allowOverlap="1" wp14:anchorId="28993CB0" wp14:editId="760E8980">
+            <wp:simplePos x="0" y="0"/>
+            <wp:positionH relativeFrom="column">
+              <wp:posOffset>786130</wp:posOffset>
+            </wp:positionH>
+            <wp:positionV relativeFrom="paragraph">
+              <wp:posOffset>937260</wp:posOffset>
+            </wp:positionV>
+            <wp:extent cx="4119245" cy="2945765"/>
+            <wp:effectExtent l="0" t="0" r="0" b="6985"/>
+            <wp:wrapTopAndBottom/>
+            <wp:docPr id="32" name="Kép 32"/>
+            <wp:cNvGraphicFramePr>
+              <a:graphicFrameLocks xmlns:a="http://schemas.openxmlformats.org/drawingml/2006/main" noChangeAspect="1"/>
+            </wp:cNvGraphicFramePr>
+            <a:graphic xmlns:a="http://schemas.openxmlformats.org/drawingml/2006/main">
+              <a:graphicData uri="http://schemas.openxmlformats.org/drawingml/2006/picture">
+                <pic:pic xmlns:pic="http://schemas.openxmlformats.org/drawingml/2006/picture">
+                  <pic:nvPicPr>
+                    <pic:cNvPr id="0" name="Picture 9"/>
+                    <pic:cNvPicPr>
+                      <a:picLocks noChangeAspect="1" noChangeArrowheads="1"/>
+                    </pic:cNvPicPr>
+                  </pic:nvPicPr>
+                  <pic:blipFill>
+                    <a:blip r:embed="rId20" cstate="print">
+                      <a:extLst>
+                        <a:ext uri="{28A0092B-C50C-407E-A947-70E740481C1C}">
+                          <a14:useLocalDpi xmlns:a14="http://schemas.microsoft.com/office/drawing/2010/main" val="0"/>
+                        </a:ext>
+                      </a:extLst>
+                    </a:blip>
+                    <a:srcRect/>
+                    <a:stretch>
+                      <a:fillRect/>
+                    </a:stretch>
+                  </pic:blipFill>
+                  <pic:spPr bwMode="auto">
+                    <a:xfrm>
+                      <a:off x="0" y="0"/>
+                      <a:ext cx="4119245" cy="2945765"/>
+                    </a:xfrm>
+                    <a:prstGeom prst="rect">
+                      <a:avLst/>
+                    </a:prstGeom>
+                    <a:noFill/>
+                    <a:ln>
+                      <a:noFill/>
+                    </a:ln>
+                  </pic:spPr>
+                </pic:pic>
+              </a:graphicData>
+            </a:graphic>
+            <wp14:sizeRelH relativeFrom="margin">
+              <wp14:pctWidth>0</wp14:pctWidth>
+            </wp14:sizeRelH>
+            <wp14:sizeRelV relativeFrom="margin">
+              <wp14:pctHeight>0</wp14:pctHeight>
+            </wp14:sizeRelV>
+          </wp:anchor>
+        </w:drawing>
+      </w:r>
+      <w:r>
+        <w:rPr>
+          <w:noProof/>
+        </w:rPr>
+        <mc:AlternateContent>
+          <mc:Choice Requires="wps">
+            <w:drawing>
+              <wp:anchor distT="0" distB="0" distL="114300" distR="114300" simplePos="0" relativeHeight="251701248" behindDoc="0" locked="0" layoutInCell="1" allowOverlap="1" wp14:anchorId="65DB9193" wp14:editId="3F673950">
+                <wp:simplePos x="0" y="0"/>
+                <wp:positionH relativeFrom="column">
+                  <wp:posOffset>1310005</wp:posOffset>
+                </wp:positionH>
+                <wp:positionV relativeFrom="paragraph">
+                  <wp:posOffset>4007485</wp:posOffset>
+                </wp:positionV>
+                <wp:extent cx="3067050" cy="635"/>
+                <wp:effectExtent l="0" t="0" r="0" b="0"/>
+                <wp:wrapTopAndBottom/>
+                <wp:docPr id="33" name="Szövegdoboz 33"/>
+                <wp:cNvGraphicFramePr/>
+                <a:graphic xmlns:a="http://schemas.openxmlformats.org/drawingml/2006/main">
+                  <a:graphicData uri="http://schemas.microsoft.com/office/word/2010/wordprocessingShape">
+                    <wps:wsp>
+                      <wps:cNvSpPr txBox="1"/>
+                      <wps:spPr>
+                        <a:xfrm>
+                          <a:off x="0" y="0"/>
+                          <a:ext cx="3067050" cy="635"/>
+                        </a:xfrm>
+                        <a:prstGeom prst="rect">
+                          <a:avLst/>
+                        </a:prstGeom>
+                        <a:solidFill>
+                          <a:prstClr val="white"/>
+                        </a:solidFill>
+                        <a:ln>
+                          <a:noFill/>
+                        </a:ln>
+                      </wps:spPr>
+                      <wps:txbx>
+                        <w:txbxContent>
+                          <w:p>
+                            <w:pPr>
+                              <w:pStyle w:val="Kpalrs"/>
+                              <w:jc w:val="center"/>
+                              <w:rPr>
+                                <w:rFonts w:ascii="Times New Roman" w:hAnsi="Times New Roman" w:cs="Times New Roman"/>
+                                <w:noProof/>
+                                <w:sz w:val="20"/>
+                                <w:szCs w:val="20"/>
+                              </w:rPr>
+                            </w:pPr>
+                            <w:r>
+                              <w:rPr>
+                                <w:rFonts w:ascii="Times New Roman" w:hAnsi="Times New Roman" w:cs="Times New Roman"/>
+                                <w:sz w:val="20"/>
+                                <w:szCs w:val="20"/>
+                              </w:rPr>
+                              <w:t>1</w:t>
+                            </w:r>
+                            <w:r>
+                              <w:rPr>
+                                <w:rFonts w:ascii="Times New Roman" w:hAnsi="Times New Roman" w:cs="Times New Roman"/>
+                                <w:sz w:val="20"/>
+                                <w:szCs w:val="20"/>
+                              </w:rPr>
+                              <w:t>2</w:t>
+                            </w:r>
+                            <w:r>
+                              <w:rPr>
+                                <w:rFonts w:ascii="Times New Roman" w:hAnsi="Times New Roman" w:cs="Times New Roman"/>
+                                <w:sz w:val="20"/>
+                                <w:szCs w:val="20"/>
+                              </w:rPr>
+                              <w:t>. ábr</w:t>
+                            </w:r>
+                            <w:r>
+                              <w:rPr>
+                                <w:rFonts w:ascii="Times New Roman" w:hAnsi="Times New Roman" w:cs="Times New Roman"/>
+                                <w:sz w:val="20"/>
+                                <w:szCs w:val="20"/>
+                              </w:rPr>
+                              <w:t>a: „</w:t>
+                            </w:r>
+                            <w:r>
+                              <w:rPr>
+                                <w:rFonts w:ascii="Times New Roman" w:hAnsi="Times New Roman" w:cs="Times New Roman"/>
+                                <w:sz w:val="20"/>
+                                <w:szCs w:val="20"/>
+                              </w:rPr>
+                              <w:t>Új ügyfél</w:t>
+                            </w:r>
+                            <w:r>
+                              <w:rPr>
+                                <w:rFonts w:ascii="Times New Roman" w:hAnsi="Times New Roman" w:cs="Times New Roman"/>
+                                <w:sz w:val="20"/>
+                                <w:szCs w:val="20"/>
+                              </w:rPr>
+                              <w:t xml:space="preserve"> hozzáadása</w:t>
+                            </w:r>
+                            <w:r>
+                              <w:rPr>
+                                <w:rFonts w:ascii="Times New Roman" w:hAnsi="Times New Roman" w:cs="Times New Roman"/>
+                                <w:sz w:val="20"/>
+                                <w:szCs w:val="20"/>
+                              </w:rPr>
+                              <w:t>”</w:t>
+                            </w:r>
+                            <w:r>
+                              <w:rPr>
+                                <w:rFonts w:ascii="Times New Roman" w:hAnsi="Times New Roman" w:cs="Times New Roman"/>
+                                <w:sz w:val="20"/>
+                                <w:szCs w:val="20"/>
+                              </w:rPr>
+                              <w:t xml:space="preserve"> menüpont</w:t>
+                            </w:r>
+                          </w:p>
+                        </w:txbxContent>
+                      </wps:txbx>
+                      <wps:bodyPr rot="0" spcFirstLastPara="0" vertOverflow="overflow" horzOverflow="overflow" vert="horz" wrap="square" lIns="0" tIns="0" rIns="0" bIns="0" numCol="1" spcCol="0" rtlCol="0" fromWordArt="0" anchor="t" anchorCtr="0" forceAA="0" compatLnSpc="1">
+                        <a:prstTxWarp prst="textNoShape">
+                          <a:avLst/>
+                        </a:prstTxWarp>
+                        <a:spAutoFit/>
+                      </wps:bodyPr>
+                    </wps:wsp>
+                  </a:graphicData>
+                </a:graphic>
+              </wp:anchor>
+            </w:drawing>
+          </mc:Choice>
+          <mc:Fallback>
+            <w:pict>
+              <v:shape w14:anchorId="65DB9193" id="Szövegdoboz 33" o:spid="_x0000_s1037" type="#_x0000_t202" style="position:absolute;left:0;text-align:left;margin-left:103.15pt;margin-top:315.55pt;width:241.5pt;height:.05pt;z-index:251701248;visibility:visible;mso-wrap-style:square;mso-wrap-distance-left:9pt;mso-wrap-distance-top:0;mso-wrap-distance-right:9pt;mso-wrap-distance-bottom:0;mso-position-horizontal:absolute;mso-position-horizontal-relative:text;mso-position-vertical:absolute;mso-position-vertical-relative:text;v-text-anchor:top" o:gfxdata="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" stroked="f">
+                <v:textbox style="mso-fit-shape-to-text:t" inset="0,0,0,0">
+                  <w:txbxContent>
+                    <w:p>
+                      <w:pPr>
+                        <w:pStyle w:val="Kpalrs"/>
+                        <w:jc w:val="center"/>
+                        <w:rPr>
+                          <w:rFonts w:ascii="Times New Roman" w:hAnsi="Times New Roman" w:cs="Times New Roman"/>
+                          <w:noProof/>
+                          <w:sz w:val="20"/>
+                          <w:szCs w:val="20"/>
+                        </w:rPr>
+                      </w:pPr>
+                      <w:r>
+                        <w:rPr>
+                          <w:rFonts w:ascii="Times New Roman" w:hAnsi="Times New Roman" w:cs="Times New Roman"/>
+                          <w:sz w:val="20"/>
+                          <w:szCs w:val="20"/>
+                        </w:rPr>
+                        <w:t>1</w:t>
+                      </w:r>
+                      <w:r>
+                        <w:rPr>
+                          <w:rFonts w:ascii="Times New Roman" w:hAnsi="Times New Roman" w:cs="Times New Roman"/>
+                          <w:sz w:val="20"/>
+                          <w:szCs w:val="20"/>
+                        </w:rPr>
+                        <w:t>2</w:t>
+                      </w:r>
+                      <w:r>
+                        <w:rPr>
+                          <w:rFonts w:ascii="Times New Roman" w:hAnsi="Times New Roman" w:cs="Times New Roman"/>
+                          <w:sz w:val="20"/>
+                          <w:szCs w:val="20"/>
+                        </w:rPr>
+                        <w:t>. ábr</w:t>
+                      </w:r>
+                      <w:r>
+                        <w:rPr>
+                          <w:rFonts w:ascii="Times New Roman" w:hAnsi="Times New Roman" w:cs="Times New Roman"/>
+                          <w:sz w:val="20"/>
+                          <w:szCs w:val="20"/>
+                        </w:rPr>
+                        <w:t>a: „</w:t>
+                      </w:r>
+                      <w:r>
+                        <w:rPr>
+                          <w:rFonts w:ascii="Times New Roman" w:hAnsi="Times New Roman" w:cs="Times New Roman"/>
+                          <w:sz w:val="20"/>
+                          <w:szCs w:val="20"/>
+                        </w:rPr>
+                        <w:t>Új ügyfél</w:t>
+                      </w:r>
+                      <w:r>
+                        <w:rPr>
+                          <w:rFonts w:ascii="Times New Roman" w:hAnsi="Times New Roman" w:cs="Times New Roman"/>
+                          <w:sz w:val="20"/>
+                          <w:szCs w:val="20"/>
+                        </w:rPr>
+                        <w:t xml:space="preserve"> hozzáadása</w:t>
+                      </w:r>
+                      <w:r>
+                        <w:rPr>
+                          <w:rFonts w:ascii="Times New Roman" w:hAnsi="Times New Roman" w:cs="Times New Roman"/>
+                          <w:sz w:val="20"/>
+                          <w:szCs w:val="20"/>
+                        </w:rPr>
+                        <w:t>”</w:t>
+                      </w:r>
+                      <w:r>
+                        <w:rPr>
+                          <w:rFonts w:ascii="Times New Roman" w:hAnsi="Times New Roman" w:cs="Times New Roman"/>
+                          <w:sz w:val="20"/>
+                          <w:szCs w:val="20"/>
+                        </w:rPr>
+                        <w:t xml:space="preserve"> menüpont</w:t>
+                      </w:r>
+                    </w:p>
+                  </w:txbxContent>
+                </v:textbox>
+                <w10:wrap type="topAndBottom"/>
+              </v:shape>
+            </w:pict>
+          </mc:Fallback>
+        </mc:AlternateContent>
+      </w:r>
+      <w:r>
+        <w:rPr>
+          <w:rFonts w:ascii="Times New Roman" w:hAnsi="Times New Roman" w:cs="Times New Roman"/>
+          <w:sz w:val="28"/>
+          <w:szCs w:val="28"/>
+        </w:rPr>
+        <w:t>Ügyfél felvétele a dolgozói és a tulajdonosi felhasználói fiókból is lehetséges</w:t>
+      </w:r>
+      <w:r>
+        <w:rPr>
+          <w:rFonts w:ascii="Times New Roman" w:hAnsi="Times New Roman" w:cs="Times New Roman"/>
+          <w:sz w:val="28"/>
+          <w:szCs w:val="28"/>
+        </w:rPr>
+        <w:t xml:space="preserve"> a</w:t>
+      </w:r>
+      <w:r>
+        <w:rPr>
+          <w:rFonts w:ascii="Times New Roman" w:hAnsi="Times New Roman" w:cs="Times New Roman"/>
+          <w:sz w:val="28"/>
+          <w:szCs w:val="28"/>
+        </w:rPr>
+        <w:t>z „</w:t>
+      </w:r>
+      <w:r>
+        <w:rPr>
+          <w:rFonts w:ascii="Times New Roman" w:hAnsi="Times New Roman" w:cs="Times New Roman"/>
+          <w:sz w:val="28"/>
+          <w:szCs w:val="28"/>
+        </w:rPr>
+        <w:t>Ü</w:t>
+      </w:r>
+      <w:r>
+        <w:rPr>
+          <w:rFonts w:ascii="Times New Roman" w:hAnsi="Times New Roman" w:cs="Times New Roman"/>
+          <w:sz w:val="28"/>
+          <w:szCs w:val="28"/>
+        </w:rPr>
+        <w:t>gyfelek” menüpont alatt található</w:t>
+      </w:r>
+      <w:r>
+        <w:rPr>
+          <w:rFonts w:ascii="Times New Roman" w:hAnsi="Times New Roman" w:cs="Times New Roman"/>
+          <w:sz w:val="28"/>
+          <w:szCs w:val="28"/>
+        </w:rPr>
+        <w:t xml:space="preserve"> „Ügyfél hozzáadása” gomb megnyomásával</w:t>
+      </w:r>
+      <w:r>
+        <w:rPr>
+          <w:rFonts w:ascii="Times New Roman" w:hAnsi="Times New Roman" w:cs="Times New Roman"/>
+          <w:sz w:val="28"/>
+          <w:szCs w:val="28"/>
+        </w:rPr>
+        <w:t>:</w:t>
+      </w:r>
     </w:p>
     <w:p>
       <w:pPr>
@@ -5681,6 +7500,556 @@
     </w:p>
     <w:p>
       <w:pPr>
+        <w:keepNext/>
+        <w:spacing w:line="360" w:lineRule="auto"/>
+        <w:ind w:firstLine="567"/>
+        <w:jc w:val="both"/>
+        <w:rPr>
+          <w:rFonts w:ascii="Times New Roman" w:hAnsi="Times New Roman" w:cs="Times New Roman"/>
+          <w:sz w:val="28"/>
+          <w:szCs w:val="28"/>
+        </w:rPr>
+      </w:pPr>
+      <w:r>
+        <w:rPr>
+          <w:noProof/>
+        </w:rPr>
+        <mc:AlternateContent>
+          <mc:Choice Requires="wps">
+            <w:drawing>
+              <wp:anchor distT="0" distB="0" distL="114300" distR="114300" simplePos="0" relativeHeight="251704320" behindDoc="0" locked="0" layoutInCell="1" allowOverlap="1" wp14:anchorId="6C210C2A" wp14:editId="2A750E8C">
+                <wp:simplePos x="0" y="0"/>
+                <wp:positionH relativeFrom="column">
+                  <wp:posOffset>1233805</wp:posOffset>
+                </wp:positionH>
+                <wp:positionV relativeFrom="paragraph">
+                  <wp:posOffset>3662680</wp:posOffset>
+                </wp:positionV>
+                <wp:extent cx="3067050" cy="635"/>
+                <wp:effectExtent l="0" t="0" r="0" b="0"/>
+                <wp:wrapTopAndBottom/>
+                <wp:docPr id="35" name="Szövegdoboz 35"/>
+                <wp:cNvGraphicFramePr/>
+                <a:graphic xmlns:a="http://schemas.openxmlformats.org/drawingml/2006/main">
+                  <a:graphicData uri="http://schemas.microsoft.com/office/word/2010/wordprocessingShape">
+                    <wps:wsp>
+                      <wps:cNvSpPr txBox="1"/>
+                      <wps:spPr>
+                        <a:xfrm>
+                          <a:off x="0" y="0"/>
+                          <a:ext cx="3067050" cy="635"/>
+                        </a:xfrm>
+                        <a:prstGeom prst="rect">
+                          <a:avLst/>
+                        </a:prstGeom>
+                        <a:solidFill>
+                          <a:prstClr val="white"/>
+                        </a:solidFill>
+                        <a:ln>
+                          <a:noFill/>
+                        </a:ln>
+                      </wps:spPr>
+                      <wps:txbx>
+                        <w:txbxContent>
+                          <w:p>
+                            <w:pPr>
+                              <w:pStyle w:val="Kpalrs"/>
+                              <w:jc w:val="center"/>
+                              <w:rPr>
+                                <w:rFonts w:ascii="Times New Roman" w:hAnsi="Times New Roman" w:cs="Times New Roman"/>
+                                <w:noProof/>
+                                <w:sz w:val="20"/>
+                                <w:szCs w:val="20"/>
+                              </w:rPr>
+                            </w:pPr>
+                            <w:r>
+                              <w:rPr>
+                                <w:rFonts w:ascii="Times New Roman" w:hAnsi="Times New Roman" w:cs="Times New Roman"/>
+                                <w:sz w:val="20"/>
+                                <w:szCs w:val="20"/>
+                              </w:rPr>
+                              <w:t>1</w:t>
+                            </w:r>
+                            <w:r>
+                              <w:rPr>
+                                <w:rFonts w:ascii="Times New Roman" w:hAnsi="Times New Roman" w:cs="Times New Roman"/>
+                                <w:sz w:val="20"/>
+                                <w:szCs w:val="20"/>
+                              </w:rPr>
+                              <w:t>3</w:t>
+                            </w:r>
+                            <w:r>
+                              <w:rPr>
+                                <w:rFonts w:ascii="Times New Roman" w:hAnsi="Times New Roman" w:cs="Times New Roman"/>
+                                <w:sz w:val="20"/>
+                                <w:szCs w:val="20"/>
+                              </w:rPr>
+                              <w:t>. ábr</w:t>
+                            </w:r>
+                            <w:r>
+                              <w:rPr>
+                                <w:rFonts w:ascii="Times New Roman" w:hAnsi="Times New Roman" w:cs="Times New Roman"/>
+                                <w:sz w:val="20"/>
+                                <w:szCs w:val="20"/>
+                              </w:rPr>
+                              <w:t xml:space="preserve">a: </w:t>
+                            </w:r>
+                            <w:r>
+                              <w:rPr>
+                                <w:rFonts w:ascii="Times New Roman" w:hAnsi="Times New Roman" w:cs="Times New Roman"/>
+                                <w:sz w:val="20"/>
+                                <w:szCs w:val="20"/>
+                              </w:rPr>
+                              <w:t>Ügyfél adatainak megtekintése</w:t>
+                            </w:r>
+                          </w:p>
+                        </w:txbxContent>
+                      </wps:txbx>
+                      <wps:bodyPr rot="0" spcFirstLastPara="0" vertOverflow="overflow" horzOverflow="overflow" vert="horz" wrap="square" lIns="0" tIns="0" rIns="0" bIns="0" numCol="1" spcCol="0" rtlCol="0" fromWordArt="0" anchor="t" anchorCtr="0" forceAA="0" compatLnSpc="1">
+                        <a:prstTxWarp prst="textNoShape">
+                          <a:avLst/>
+                        </a:prstTxWarp>
+                        <a:spAutoFit/>
+                      </wps:bodyPr>
+                    </wps:wsp>
+                  </a:graphicData>
+                </a:graphic>
+              </wp:anchor>
+            </w:drawing>
+          </mc:Choice>
+          <mc:Fallback>
+            <w:pict>
+              <v:shape w14:anchorId="6C210C2A" id="Szövegdoboz 35" o:spid="_x0000_s1038" type="#_x0000_t202" style="position:absolute;left:0;text-align:left;margin-left:97.15pt;margin-top:288.4pt;width:241.5pt;height:.05pt;z-index:251704320;visibility:visible;mso-wrap-style:square;mso-wrap-distance-left:9pt;mso-wrap-distance-top:0;mso-wrap-distance-right:9pt;mso-wrap-distance-bottom:0;mso-position-horizontal:absolute;mso-position-horizontal-relative:text;mso-position-vertical:absolute;mso-position-vertical-relative:text;v-text-anchor:top" o:gfxdata="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" stroked="f">
+                <v:textbox style="mso-fit-shape-to-text:t" inset="0,0,0,0">
+                  <w:txbxContent>
+                    <w:p>
+                      <w:pPr>
+                        <w:pStyle w:val="Kpalrs"/>
+                        <w:jc w:val="center"/>
+                        <w:rPr>
+                          <w:rFonts w:ascii="Times New Roman" w:hAnsi="Times New Roman" w:cs="Times New Roman"/>
+                          <w:noProof/>
+                          <w:sz w:val="20"/>
+                          <w:szCs w:val="20"/>
+                        </w:rPr>
+                      </w:pPr>
+                      <w:r>
+                        <w:rPr>
+                          <w:rFonts w:ascii="Times New Roman" w:hAnsi="Times New Roman" w:cs="Times New Roman"/>
+                          <w:sz w:val="20"/>
+                          <w:szCs w:val="20"/>
+                        </w:rPr>
+                        <w:t>1</w:t>
+                      </w:r>
+                      <w:r>
+                        <w:rPr>
+                          <w:rFonts w:ascii="Times New Roman" w:hAnsi="Times New Roman" w:cs="Times New Roman"/>
+                          <w:sz w:val="20"/>
+                          <w:szCs w:val="20"/>
+                        </w:rPr>
+                        <w:t>3</w:t>
+                      </w:r>
+                      <w:r>
+                        <w:rPr>
+                          <w:rFonts w:ascii="Times New Roman" w:hAnsi="Times New Roman" w:cs="Times New Roman"/>
+                          <w:sz w:val="20"/>
+                          <w:szCs w:val="20"/>
+                        </w:rPr>
+                        <w:t>. ábr</w:t>
+                      </w:r>
+                      <w:r>
+                        <w:rPr>
+                          <w:rFonts w:ascii="Times New Roman" w:hAnsi="Times New Roman" w:cs="Times New Roman"/>
+                          <w:sz w:val="20"/>
+                          <w:szCs w:val="20"/>
+                        </w:rPr>
+                        <w:t xml:space="preserve">a: </w:t>
+                      </w:r>
+                      <w:r>
+                        <w:rPr>
+                          <w:rFonts w:ascii="Times New Roman" w:hAnsi="Times New Roman" w:cs="Times New Roman"/>
+                          <w:sz w:val="20"/>
+                          <w:szCs w:val="20"/>
+                        </w:rPr>
+                        <w:t>Ügyfél adatainak megtekintése</w:t>
+                      </w:r>
+                    </w:p>
+                  </w:txbxContent>
+                </v:textbox>
+                <w10:wrap type="topAndBottom"/>
+              </v:shape>
+            </w:pict>
+          </mc:Fallback>
+        </mc:AlternateContent>
+      </w:r>
+      <w:r>
+        <w:rPr>
+          <w:rFonts w:ascii="Times New Roman" w:hAnsi="Times New Roman" w:cs="Times New Roman"/>
+          <w:noProof/>
+          <w:sz w:val="28"/>
+          <w:szCs w:val="28"/>
+        </w:rPr>
+        <w:drawing>
+          <wp:anchor distT="0" distB="0" distL="114300" distR="114300" simplePos="0" relativeHeight="251702272" behindDoc="0" locked="0" layoutInCell="1" allowOverlap="1" wp14:anchorId="63D635E5" wp14:editId="64268E92">
+            <wp:simplePos x="0" y="0"/>
+            <wp:positionH relativeFrom="column">
+              <wp:posOffset>719455</wp:posOffset>
+            </wp:positionH>
+            <wp:positionV relativeFrom="paragraph">
+              <wp:posOffset>942975</wp:posOffset>
+            </wp:positionV>
+            <wp:extent cx="3995420" cy="2771775"/>
+            <wp:effectExtent l="0" t="0" r="5080" b="9525"/>
+            <wp:wrapTopAndBottom/>
+            <wp:docPr id="34" name="Kép 34"/>
+            <wp:cNvGraphicFramePr>
+              <a:graphicFrameLocks xmlns:a="http://schemas.openxmlformats.org/drawingml/2006/main" noChangeAspect="1"/>
+            </wp:cNvGraphicFramePr>
+            <a:graphic xmlns:a="http://schemas.openxmlformats.org/drawingml/2006/main">
+              <a:graphicData uri="http://schemas.openxmlformats.org/drawingml/2006/picture">
+                <pic:pic xmlns:pic="http://schemas.openxmlformats.org/drawingml/2006/picture">
+                  <pic:nvPicPr>
+                    <pic:cNvPr id="0" name="Picture 10"/>
+                    <pic:cNvPicPr>
+                      <a:picLocks noChangeAspect="1" noChangeArrowheads="1"/>
+                    </pic:cNvPicPr>
+                  </pic:nvPicPr>
+                  <pic:blipFill>
+                    <a:blip r:embed="rId21" cstate="print">
+                      <a:extLst>
+                        <a:ext uri="{28A0092B-C50C-407E-A947-70E740481C1C}">
+                          <a14:useLocalDpi xmlns:a14="http://schemas.microsoft.com/office/drawing/2010/main" val="0"/>
+                        </a:ext>
+                      </a:extLst>
+                    </a:blip>
+                    <a:srcRect/>
+                    <a:stretch>
+                      <a:fillRect/>
+                    </a:stretch>
+                  </pic:blipFill>
+                  <pic:spPr bwMode="auto">
+                    <a:xfrm>
+                      <a:off x="0" y="0"/>
+                      <a:ext cx="3995420" cy="2771775"/>
+                    </a:xfrm>
+                    <a:prstGeom prst="rect">
+                      <a:avLst/>
+                    </a:prstGeom>
+                    <a:noFill/>
+                    <a:ln>
+                      <a:noFill/>
+                    </a:ln>
+                  </pic:spPr>
+                </pic:pic>
+              </a:graphicData>
+            </a:graphic>
+            <wp14:sizeRelH relativeFrom="margin">
+              <wp14:pctWidth>0</wp14:pctWidth>
+            </wp14:sizeRelH>
+            <wp14:sizeRelV relativeFrom="margin">
+              <wp14:pctHeight>0</wp14:pctHeight>
+            </wp14:sizeRelV>
+          </wp:anchor>
+        </w:drawing>
+      </w:r>
+      <w:r>
+        <w:rPr>
+          <w:rFonts w:ascii="Times New Roman" w:hAnsi="Times New Roman" w:cs="Times New Roman"/>
+          <w:sz w:val="28"/>
+          <w:szCs w:val="28"/>
+        </w:rPr>
+        <w:t xml:space="preserve">Az ügyfelek adatainak megtekintésére a dolgozói és a tulajdonosi fiókból is van lehetőség. </w:t>
+      </w:r>
+      <w:r>
+        <w:rPr>
+          <w:rFonts w:ascii="Times New Roman" w:hAnsi="Times New Roman" w:cs="Times New Roman"/>
+          <w:sz w:val="28"/>
+          <w:szCs w:val="28"/>
+        </w:rPr>
+        <w:t>Az „Ügyfelek” menüpont alatt amennyiben rákattintunk egy ügyfél nevére, megtekinthetjük annak minden regisztrált adatát:</w:t>
+      </w:r>
+    </w:p>
+    <w:p>
+      <w:pPr>
+        <w:keepNext/>
+        <w:spacing w:line="360" w:lineRule="auto"/>
+        <w:jc w:val="both"/>
+        <w:rPr>
+          <w:rFonts w:ascii="Times New Roman" w:hAnsi="Times New Roman" w:cs="Times New Roman"/>
+          <w:sz w:val="28"/>
+          <w:szCs w:val="28"/>
+        </w:rPr>
+      </w:pPr>
+      <w:r>
+        <w:rPr>
+          <w:noProof/>
+        </w:rPr>
+        <w:lastRenderedPageBreak/>
+        <mc:AlternateContent>
+          <mc:Choice Requires="wps">
+            <w:drawing>
+              <wp:anchor distT="0" distB="0" distL="114300" distR="114300" simplePos="0" relativeHeight="251707392" behindDoc="0" locked="0" layoutInCell="1" allowOverlap="1" wp14:anchorId="1626B9F3" wp14:editId="233C7926">
+                <wp:simplePos x="0" y="0"/>
+                <wp:positionH relativeFrom="column">
+                  <wp:posOffset>1510030</wp:posOffset>
+                </wp:positionH>
+                <wp:positionV relativeFrom="paragraph">
+                  <wp:posOffset>3058160</wp:posOffset>
+                </wp:positionV>
+                <wp:extent cx="3067050" cy="635"/>
+                <wp:effectExtent l="0" t="0" r="0" b="0"/>
+                <wp:wrapTopAndBottom/>
+                <wp:docPr id="37" name="Szövegdoboz 37"/>
+                <wp:cNvGraphicFramePr/>
+                <a:graphic xmlns:a="http://schemas.openxmlformats.org/drawingml/2006/main">
+                  <a:graphicData uri="http://schemas.microsoft.com/office/word/2010/wordprocessingShape">
+                    <wps:wsp>
+                      <wps:cNvSpPr txBox="1"/>
+                      <wps:spPr>
+                        <a:xfrm>
+                          <a:off x="0" y="0"/>
+                          <a:ext cx="3067050" cy="635"/>
+                        </a:xfrm>
+                        <a:prstGeom prst="rect">
+                          <a:avLst/>
+                        </a:prstGeom>
+                        <a:solidFill>
+                          <a:prstClr val="white"/>
+                        </a:solidFill>
+                        <a:ln>
+                          <a:noFill/>
+                        </a:ln>
+                      </wps:spPr>
+                      <wps:txbx>
+                        <w:txbxContent>
+                          <w:p>
+                            <w:pPr>
+                              <w:pStyle w:val="Kpalrs"/>
+                              <w:jc w:val="center"/>
+                              <w:rPr>
+                                <w:rFonts w:ascii="Times New Roman" w:hAnsi="Times New Roman" w:cs="Times New Roman"/>
+                                <w:noProof/>
+                                <w:sz w:val="20"/>
+                                <w:szCs w:val="20"/>
+                              </w:rPr>
+                            </w:pPr>
+                            <w:r>
+                              <w:rPr>
+                                <w:rFonts w:ascii="Times New Roman" w:hAnsi="Times New Roman" w:cs="Times New Roman"/>
+                                <w:sz w:val="20"/>
+                                <w:szCs w:val="20"/>
+                              </w:rPr>
+                              <w:t>1</w:t>
+                            </w:r>
+                            <w:r>
+                              <w:rPr>
+                                <w:rFonts w:ascii="Times New Roman" w:hAnsi="Times New Roman" w:cs="Times New Roman"/>
+                                <w:sz w:val="20"/>
+                                <w:szCs w:val="20"/>
+                              </w:rPr>
+                              <w:t>4</w:t>
+                            </w:r>
+                            <w:r>
+                              <w:rPr>
+                                <w:rFonts w:ascii="Times New Roman" w:hAnsi="Times New Roman" w:cs="Times New Roman"/>
+                                <w:sz w:val="20"/>
+                                <w:szCs w:val="20"/>
+                              </w:rPr>
+                              <w:t>. ábr</w:t>
+                            </w:r>
+                            <w:r>
+                              <w:rPr>
+                                <w:rFonts w:ascii="Times New Roman" w:hAnsi="Times New Roman" w:cs="Times New Roman"/>
+                                <w:sz w:val="20"/>
+                                <w:szCs w:val="20"/>
+                              </w:rPr>
+                              <w:t>a: Ügyfél</w:t>
+                            </w:r>
+                            <w:r>
+                              <w:rPr>
+                                <w:rFonts w:ascii="Times New Roman" w:hAnsi="Times New Roman" w:cs="Times New Roman"/>
+                                <w:sz w:val="20"/>
+                                <w:szCs w:val="20"/>
+                              </w:rPr>
+                              <w:t xml:space="preserve"> által bérelt filmek, filmajánló</w:t>
+                            </w:r>
+                          </w:p>
+                        </w:txbxContent>
+                      </wps:txbx>
+                      <wps:bodyPr rot="0" spcFirstLastPara="0" vertOverflow="overflow" horzOverflow="overflow" vert="horz" wrap="square" lIns="0" tIns="0" rIns="0" bIns="0" numCol="1" spcCol="0" rtlCol="0" fromWordArt="0" anchor="t" anchorCtr="0" forceAA="0" compatLnSpc="1">
+                        <a:prstTxWarp prst="textNoShape">
+                          <a:avLst/>
+                        </a:prstTxWarp>
+                        <a:spAutoFit/>
+                      </wps:bodyPr>
+                    </wps:wsp>
+                  </a:graphicData>
+                </a:graphic>
+              </wp:anchor>
+            </w:drawing>
+          </mc:Choice>
+          <mc:Fallback>
+            <w:pict>
+              <v:shape w14:anchorId="1626B9F3" id="Szövegdoboz 37" o:spid="_x0000_s1039" type="#_x0000_t202" style="position:absolute;left:0;text-align:left;margin-left:118.9pt;margin-top:240.8pt;width:241.5pt;height:.05pt;z-index:251707392;visibility:visible;mso-wrap-style:square;mso-wrap-distance-left:9pt;mso-wrap-distance-top:0;mso-wrap-distance-right:9pt;mso-wrap-distance-bottom:0;mso-position-horizontal:absolute;mso-position-horizontal-relative:text;mso-position-vertical:absolute;mso-position-vertical-relative:text;v-text-anchor:top" o:gfxdata="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" stroked="f">
+                <v:textbox style="mso-fit-shape-to-text:t" inset="0,0,0,0">
+                  <w:txbxContent>
+                    <w:p>
+                      <w:pPr>
+                        <w:pStyle w:val="Kpalrs"/>
+                        <w:jc w:val="center"/>
+                        <w:rPr>
+                          <w:rFonts w:ascii="Times New Roman" w:hAnsi="Times New Roman" w:cs="Times New Roman"/>
+                          <w:noProof/>
+                          <w:sz w:val="20"/>
+                          <w:szCs w:val="20"/>
+                        </w:rPr>
+                      </w:pPr>
+                      <w:r>
+                        <w:rPr>
+                          <w:rFonts w:ascii="Times New Roman" w:hAnsi="Times New Roman" w:cs="Times New Roman"/>
+                          <w:sz w:val="20"/>
+                          <w:szCs w:val="20"/>
+                        </w:rPr>
+                        <w:t>1</w:t>
+                      </w:r>
+                      <w:r>
+                        <w:rPr>
+                          <w:rFonts w:ascii="Times New Roman" w:hAnsi="Times New Roman" w:cs="Times New Roman"/>
+                          <w:sz w:val="20"/>
+                          <w:szCs w:val="20"/>
+                        </w:rPr>
+                        <w:t>4</w:t>
+                      </w:r>
+                      <w:r>
+                        <w:rPr>
+                          <w:rFonts w:ascii="Times New Roman" w:hAnsi="Times New Roman" w:cs="Times New Roman"/>
+                          <w:sz w:val="20"/>
+                          <w:szCs w:val="20"/>
+                        </w:rPr>
+                        <w:t>. ábr</w:t>
+                      </w:r>
+                      <w:r>
+                        <w:rPr>
+                          <w:rFonts w:ascii="Times New Roman" w:hAnsi="Times New Roman" w:cs="Times New Roman"/>
+                          <w:sz w:val="20"/>
+                          <w:szCs w:val="20"/>
+                        </w:rPr>
+                        <w:t>a: Ügyfél</w:t>
+                      </w:r>
+                      <w:r>
+                        <w:rPr>
+                          <w:rFonts w:ascii="Times New Roman" w:hAnsi="Times New Roman" w:cs="Times New Roman"/>
+                          <w:sz w:val="20"/>
+                          <w:szCs w:val="20"/>
+                        </w:rPr>
+                        <w:t xml:space="preserve"> által bérelt filmek, filmajánló</w:t>
+                      </w:r>
+                    </w:p>
+                  </w:txbxContent>
+                </v:textbox>
+                <w10:wrap type="topAndBottom"/>
+              </v:shape>
+            </w:pict>
+          </mc:Fallback>
+        </mc:AlternateContent>
+      </w:r>
+      <w:r>
+        <w:rPr>
+          <w:rFonts w:ascii="Times New Roman" w:hAnsi="Times New Roman" w:cs="Times New Roman"/>
+          <w:noProof/>
+          <w:sz w:val="28"/>
+          <w:szCs w:val="28"/>
+        </w:rPr>
+        <w:drawing>
+          <wp:anchor distT="0" distB="0" distL="114300" distR="114300" simplePos="0" relativeHeight="251705344" behindDoc="0" locked="0" layoutInCell="1" allowOverlap="1" wp14:anchorId="372F66CB" wp14:editId="5C8C3FF8">
+            <wp:simplePos x="0" y="0"/>
+            <wp:positionH relativeFrom="column">
+              <wp:posOffset>871855</wp:posOffset>
+            </wp:positionH>
+            <wp:positionV relativeFrom="paragraph">
+              <wp:posOffset>890905</wp:posOffset>
+            </wp:positionV>
+            <wp:extent cx="4229100" cy="1985010"/>
+            <wp:effectExtent l="0" t="0" r="0" b="0"/>
+            <wp:wrapTopAndBottom/>
+            <wp:docPr id="36" name="Kép 36"/>
+            <wp:cNvGraphicFramePr>
+              <a:graphicFrameLocks xmlns:a="http://schemas.openxmlformats.org/drawingml/2006/main" noChangeAspect="1"/>
+            </wp:cNvGraphicFramePr>
+            <a:graphic xmlns:a="http://schemas.openxmlformats.org/drawingml/2006/main">
+              <a:graphicData uri="http://schemas.openxmlformats.org/drawingml/2006/picture">
+                <pic:pic xmlns:pic="http://schemas.openxmlformats.org/drawingml/2006/picture">
+                  <pic:nvPicPr>
+                    <pic:cNvPr id="0" name="Picture 11"/>
+                    <pic:cNvPicPr>
+                      <a:picLocks noChangeAspect="1" noChangeArrowheads="1"/>
+                    </pic:cNvPicPr>
+                  </pic:nvPicPr>
+                  <pic:blipFill>
+                    <a:blip r:embed="rId22" cstate="print">
+                      <a:extLst>
+                        <a:ext uri="{28A0092B-C50C-407E-A947-70E740481C1C}">
+                          <a14:useLocalDpi xmlns:a14="http://schemas.microsoft.com/office/drawing/2010/main" val="0"/>
+                        </a:ext>
+                      </a:extLst>
+                    </a:blip>
+                    <a:srcRect/>
+                    <a:stretch>
+                      <a:fillRect/>
+                    </a:stretch>
+                  </pic:blipFill>
+                  <pic:spPr bwMode="auto">
+                    <a:xfrm>
+                      <a:off x="0" y="0"/>
+                      <a:ext cx="4229100" cy="1985010"/>
+                    </a:xfrm>
+                    <a:prstGeom prst="rect">
+                      <a:avLst/>
+                    </a:prstGeom>
+                    <a:noFill/>
+                    <a:ln>
+                      <a:noFill/>
+                    </a:ln>
+                  </pic:spPr>
+                </pic:pic>
+              </a:graphicData>
+            </a:graphic>
+            <wp14:sizeRelH relativeFrom="margin">
+              <wp14:pctWidth>0</wp14:pctWidth>
+            </wp14:sizeRelH>
+            <wp14:sizeRelV relativeFrom="margin">
+              <wp14:pctHeight>0</wp14:pctHeight>
+            </wp14:sizeRelV>
+          </wp:anchor>
+        </w:drawing>
+      </w:r>
+      <w:r>
+        <w:rPr>
+          <w:rFonts w:ascii="Times New Roman" w:hAnsi="Times New Roman" w:cs="Times New Roman"/>
+          <w:sz w:val="28"/>
+          <w:szCs w:val="28"/>
+        </w:rPr>
+        <w:t xml:space="preserve">Az adatok alatt megtekinthetjük, hogy az ügyfélnél éppen mely filmek vannak kibérelve, továbbá egy filmajánlót is találunk, mely az ügyfél korábbi bérlései szerint </w:t>
+      </w:r>
+      <w:r>
+        <w:rPr>
+          <w:rFonts w:ascii="Times New Roman" w:hAnsi="Times New Roman" w:cs="Times New Roman"/>
+          <w:sz w:val="28"/>
+          <w:szCs w:val="28"/>
+        </w:rPr>
+        <w:t>kiválogatott filmeket tartalmaz</w:t>
+      </w:r>
+      <w:r>
+        <w:rPr>
+          <w:rFonts w:ascii="Times New Roman" w:hAnsi="Times New Roman" w:cs="Times New Roman"/>
+          <w:sz w:val="28"/>
+          <w:szCs w:val="28"/>
+        </w:rPr>
+        <w:t>:</w:t>
+      </w:r>
+    </w:p>
+    <w:p>
+      <w:pPr>
         <w:pStyle w:val="Cmsor3"/>
         <w:rPr>
           <w:rFonts w:cs="Times New Roman"/>
@@ -5697,12 +8066,390 @@
     </w:p>
     <w:p>
       <w:pPr>
+        <w:keepNext/>
+        <w:spacing w:line="360" w:lineRule="auto"/>
+        <w:ind w:firstLine="567"/>
+        <w:jc w:val="both"/>
+        <w:rPr>
+          <w:rFonts w:ascii="Times New Roman" w:hAnsi="Times New Roman" w:cs="Times New Roman"/>
+          <w:sz w:val="28"/>
+          <w:szCs w:val="28"/>
+        </w:rPr>
+      </w:pPr>
+      <w:r>
+        <w:rPr>
+          <w:noProof/>
+        </w:rPr>
+        <mc:AlternateContent>
+          <mc:Choice Requires="wps">
+            <w:drawing>
+              <wp:anchor distT="0" distB="0" distL="114300" distR="114300" simplePos="0" relativeHeight="251710464" behindDoc="0" locked="0" layoutInCell="1" allowOverlap="1" wp14:anchorId="56A1525E" wp14:editId="6507DA21">
+                <wp:simplePos x="0" y="0"/>
+                <wp:positionH relativeFrom="column">
+                  <wp:posOffset>1510030</wp:posOffset>
+                </wp:positionH>
+                <wp:positionV relativeFrom="paragraph">
+                  <wp:posOffset>3816350</wp:posOffset>
+                </wp:positionV>
+                <wp:extent cx="3067050" cy="635"/>
+                <wp:effectExtent l="0" t="0" r="0" b="0"/>
+                <wp:wrapTopAndBottom/>
+                <wp:docPr id="39" name="Szövegdoboz 39"/>
+                <wp:cNvGraphicFramePr/>
+                <a:graphic xmlns:a="http://schemas.openxmlformats.org/drawingml/2006/main">
+                  <a:graphicData uri="http://schemas.microsoft.com/office/word/2010/wordprocessingShape">
+                    <wps:wsp>
+                      <wps:cNvSpPr txBox="1"/>
+                      <wps:spPr>
+                        <a:xfrm>
+                          <a:off x="0" y="0"/>
+                          <a:ext cx="3067050" cy="635"/>
+                        </a:xfrm>
+                        <a:prstGeom prst="rect">
+                          <a:avLst/>
+                        </a:prstGeom>
+                        <a:solidFill>
+                          <a:prstClr val="white"/>
+                        </a:solidFill>
+                        <a:ln>
+                          <a:noFill/>
+                        </a:ln>
+                      </wps:spPr>
+                      <wps:txbx>
+                        <w:txbxContent>
+                          <w:p>
+                            <w:pPr>
+                              <w:pStyle w:val="Kpalrs"/>
+                              <w:jc w:val="center"/>
+                              <w:rPr>
+                                <w:rFonts w:ascii="Times New Roman" w:hAnsi="Times New Roman" w:cs="Times New Roman"/>
+                                <w:noProof/>
+                                <w:sz w:val="20"/>
+                                <w:szCs w:val="20"/>
+                              </w:rPr>
+                            </w:pPr>
+                            <w:r>
+                              <w:rPr>
+                                <w:rFonts w:ascii="Times New Roman" w:hAnsi="Times New Roman" w:cs="Times New Roman"/>
+                                <w:sz w:val="20"/>
+                                <w:szCs w:val="20"/>
+                              </w:rPr>
+                              <w:t>1</w:t>
+                            </w:r>
+                            <w:r>
+                              <w:rPr>
+                                <w:rFonts w:ascii="Times New Roman" w:hAnsi="Times New Roman" w:cs="Times New Roman"/>
+                                <w:sz w:val="20"/>
+                                <w:szCs w:val="20"/>
+                              </w:rPr>
+                              <w:t>5</w:t>
+                            </w:r>
+                            <w:r>
+                              <w:rPr>
+                                <w:rFonts w:ascii="Times New Roman" w:hAnsi="Times New Roman" w:cs="Times New Roman"/>
+                                <w:sz w:val="20"/>
+                                <w:szCs w:val="20"/>
+                              </w:rPr>
+                              <w:t>. ábr</w:t>
+                            </w:r>
+                            <w:r>
+                              <w:rPr>
+                                <w:rFonts w:ascii="Times New Roman" w:hAnsi="Times New Roman" w:cs="Times New Roman"/>
+                                <w:sz w:val="20"/>
+                                <w:szCs w:val="20"/>
+                              </w:rPr>
+                              <w:t>a: Ügyfél</w:t>
+                            </w:r>
+                            <w:r>
+                              <w:rPr>
+                                <w:rFonts w:ascii="Times New Roman" w:hAnsi="Times New Roman" w:cs="Times New Roman"/>
+                                <w:sz w:val="20"/>
+                                <w:szCs w:val="20"/>
+                              </w:rPr>
+                              <w:t xml:space="preserve"> adatainak módosítása</w:t>
+                            </w:r>
+                          </w:p>
+                        </w:txbxContent>
+                      </wps:txbx>
+                      <wps:bodyPr rot="0" spcFirstLastPara="0" vertOverflow="overflow" horzOverflow="overflow" vert="horz" wrap="square" lIns="0" tIns="0" rIns="0" bIns="0" numCol="1" spcCol="0" rtlCol="0" fromWordArt="0" anchor="t" anchorCtr="0" forceAA="0" compatLnSpc="1">
+                        <a:prstTxWarp prst="textNoShape">
+                          <a:avLst/>
+                        </a:prstTxWarp>
+                        <a:spAutoFit/>
+                      </wps:bodyPr>
+                    </wps:wsp>
+                  </a:graphicData>
+                </a:graphic>
+              </wp:anchor>
+            </w:drawing>
+          </mc:Choice>
+          <mc:Fallback>
+            <w:pict>
+              <v:shape w14:anchorId="56A1525E" id="Szövegdoboz 39" o:spid="_x0000_s1040" type="#_x0000_t202" style="position:absolute;left:0;text-align:left;margin-left:118.9pt;margin-top:300.5pt;width:241.5pt;height:.05pt;z-index:251710464;visibility:visible;mso-wrap-style:square;mso-wrap-distance-left:9pt;mso-wrap-distance-top:0;mso-wrap-distance-right:9pt;mso-wrap-distance-bottom:0;mso-position-horizontal:absolute;mso-position-horizontal-relative:text;mso-position-vertical:absolute;mso-position-vertical-relative:text;v-text-anchor:top" o:gfxdata="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" stroked="f">
+                <v:textbox style="mso-fit-shape-to-text:t" inset="0,0,0,0">
+                  <w:txbxContent>
+                    <w:p>
+                      <w:pPr>
+                        <w:pStyle w:val="Kpalrs"/>
+                        <w:jc w:val="center"/>
+                        <w:rPr>
+                          <w:rFonts w:ascii="Times New Roman" w:hAnsi="Times New Roman" w:cs="Times New Roman"/>
+                          <w:noProof/>
+                          <w:sz w:val="20"/>
+                          <w:szCs w:val="20"/>
+                        </w:rPr>
+                      </w:pPr>
+                      <w:r>
+                        <w:rPr>
+                          <w:rFonts w:ascii="Times New Roman" w:hAnsi="Times New Roman" w:cs="Times New Roman"/>
+                          <w:sz w:val="20"/>
+                          <w:szCs w:val="20"/>
+                        </w:rPr>
+                        <w:t>1</w:t>
+                      </w:r>
+                      <w:r>
+                        <w:rPr>
+                          <w:rFonts w:ascii="Times New Roman" w:hAnsi="Times New Roman" w:cs="Times New Roman"/>
+                          <w:sz w:val="20"/>
+                          <w:szCs w:val="20"/>
+                        </w:rPr>
+                        <w:t>5</w:t>
+                      </w:r>
+                      <w:r>
+                        <w:rPr>
+                          <w:rFonts w:ascii="Times New Roman" w:hAnsi="Times New Roman" w:cs="Times New Roman"/>
+                          <w:sz w:val="20"/>
+                          <w:szCs w:val="20"/>
+                        </w:rPr>
+                        <w:t>. ábr</w:t>
+                      </w:r>
+                      <w:r>
+                        <w:rPr>
+                          <w:rFonts w:ascii="Times New Roman" w:hAnsi="Times New Roman" w:cs="Times New Roman"/>
+                          <w:sz w:val="20"/>
+                          <w:szCs w:val="20"/>
+                        </w:rPr>
+                        <w:t>a: Ügyfél</w:t>
+                      </w:r>
+                      <w:r>
+                        <w:rPr>
+                          <w:rFonts w:ascii="Times New Roman" w:hAnsi="Times New Roman" w:cs="Times New Roman"/>
+                          <w:sz w:val="20"/>
+                          <w:szCs w:val="20"/>
+                        </w:rPr>
+                        <w:t xml:space="preserve"> adatainak módosítása</w:t>
+                      </w:r>
+                    </w:p>
+                  </w:txbxContent>
+                </v:textbox>
+                <w10:wrap type="topAndBottom"/>
+              </v:shape>
+            </w:pict>
+          </mc:Fallback>
+        </mc:AlternateContent>
+      </w:r>
+      <w:r>
+        <w:rPr>
+          <w:rFonts w:ascii="Times New Roman" w:hAnsi="Times New Roman" w:cs="Times New Roman"/>
+          <w:noProof/>
+          <w:sz w:val="28"/>
+          <w:szCs w:val="28"/>
+        </w:rPr>
+        <w:drawing>
+          <wp:anchor distT="0" distB="0" distL="114300" distR="114300" simplePos="0" relativeHeight="251708416" behindDoc="0" locked="0" layoutInCell="1" allowOverlap="1" wp14:anchorId="1874DA0E" wp14:editId="1FEEE10C">
+            <wp:simplePos x="0" y="0"/>
+            <wp:positionH relativeFrom="column">
+              <wp:posOffset>871855</wp:posOffset>
+            </wp:positionH>
+            <wp:positionV relativeFrom="paragraph">
+              <wp:posOffset>977900</wp:posOffset>
+            </wp:positionV>
+            <wp:extent cx="3867150" cy="2771775"/>
+            <wp:effectExtent l="0" t="0" r="0" b="9525"/>
+            <wp:wrapTopAndBottom/>
+            <wp:docPr id="38" name="Kép 38"/>
+            <wp:cNvGraphicFramePr>
+              <a:graphicFrameLocks xmlns:a="http://schemas.openxmlformats.org/drawingml/2006/main" noChangeAspect="1"/>
+            </wp:cNvGraphicFramePr>
+            <a:graphic xmlns:a="http://schemas.openxmlformats.org/drawingml/2006/main">
+              <a:graphicData uri="http://schemas.openxmlformats.org/drawingml/2006/picture">
+                <pic:pic xmlns:pic="http://schemas.openxmlformats.org/drawingml/2006/picture">
+                  <pic:nvPicPr>
+                    <pic:cNvPr id="0" name="Picture 12"/>
+                    <pic:cNvPicPr>
+                      <a:picLocks noChangeAspect="1" noChangeArrowheads="1"/>
+                    </pic:cNvPicPr>
+                  </pic:nvPicPr>
+                  <pic:blipFill>
+                    <a:blip r:embed="rId23" cstate="print">
+                      <a:extLst>
+                        <a:ext uri="{28A0092B-C50C-407E-A947-70E740481C1C}">
+                          <a14:useLocalDpi xmlns:a14="http://schemas.microsoft.com/office/drawing/2010/main" val="0"/>
+                        </a:ext>
+                      </a:extLst>
+                    </a:blip>
+                    <a:srcRect/>
+                    <a:stretch>
+                      <a:fillRect/>
+                    </a:stretch>
+                  </pic:blipFill>
+                  <pic:spPr bwMode="auto">
+                    <a:xfrm>
+                      <a:off x="0" y="0"/>
+                      <a:ext cx="3867150" cy="2771775"/>
+                    </a:xfrm>
+                    <a:prstGeom prst="rect">
+                      <a:avLst/>
+                    </a:prstGeom>
+                    <a:noFill/>
+                    <a:ln>
+                      <a:noFill/>
+                    </a:ln>
+                  </pic:spPr>
+                </pic:pic>
+              </a:graphicData>
+            </a:graphic>
+            <wp14:sizeRelH relativeFrom="margin">
+              <wp14:pctWidth>0</wp14:pctWidth>
+            </wp14:sizeRelH>
+            <wp14:sizeRelV relativeFrom="margin">
+              <wp14:pctHeight>0</wp14:pctHeight>
+            </wp14:sizeRelV>
+          </wp:anchor>
+        </w:drawing>
+      </w:r>
+      <w:r>
+        <w:rPr>
+          <w:rFonts w:ascii="Times New Roman" w:hAnsi="Times New Roman" w:cs="Times New Roman"/>
+          <w:sz w:val="28"/>
+          <w:szCs w:val="28"/>
+        </w:rPr>
+        <w:t xml:space="preserve">Az ügyfelek adatainak </w:t>
+      </w:r>
+      <w:r>
+        <w:rPr>
+          <w:rFonts w:ascii="Times New Roman" w:hAnsi="Times New Roman" w:cs="Times New Roman"/>
+          <w:sz w:val="28"/>
+          <w:szCs w:val="28"/>
+        </w:rPr>
+        <w:t>módosítására</w:t>
+      </w:r>
+      <w:r>
+        <w:rPr>
+          <w:rFonts w:ascii="Times New Roman" w:hAnsi="Times New Roman" w:cs="Times New Roman"/>
+          <w:sz w:val="28"/>
+          <w:szCs w:val="28"/>
+        </w:rPr>
+        <w:t xml:space="preserve"> a dolgozói és a tulajdonosi fiókból is van lehetőség.</w:t>
+      </w:r>
+      <w:r>
+        <w:rPr>
+          <w:rFonts w:ascii="Times New Roman" w:hAnsi="Times New Roman" w:cs="Times New Roman"/>
+          <w:sz w:val="28"/>
+          <w:szCs w:val="28"/>
+        </w:rPr>
+        <w:t xml:space="preserve"> </w:t>
+      </w:r>
+      <w:r>
+        <w:rPr>
+          <w:rFonts w:ascii="Times New Roman" w:hAnsi="Times New Roman" w:cs="Times New Roman"/>
+          <w:sz w:val="28"/>
+          <w:szCs w:val="28"/>
+        </w:rPr>
+        <w:t>Az „Ügyfelek” menüpont alatt amennyiben rákattintunk</w:t>
+      </w:r>
+      <w:r>
+        <w:rPr>
+          <w:rFonts w:ascii="Times New Roman" w:hAnsi="Times New Roman" w:cs="Times New Roman"/>
+          <w:sz w:val="28"/>
+          <w:szCs w:val="28"/>
+        </w:rPr>
+        <w:t xml:space="preserve"> egy ügyfél neve mellett található „Módosítás” gombra, az alábbi látvánnyal szembesülünk:</w:t>
+      </w:r>
+    </w:p>
+    <w:p>
+      <w:pPr>
         <w:pStyle w:val="Cmsor3"/>
         <w:rPr>
           <w:rFonts w:cs="Times New Roman"/>
         </w:rPr>
       </w:pPr>
       <w:bookmarkStart w:id="13" w:name="_Toc61341449"/>
+      <w:r>
+        <w:rPr>
+          <w:rFonts w:cs="Times New Roman"/>
+        </w:rPr>
+        <w:t>Ügyfél blokkolása</w:t>
+      </w:r>
+    </w:p>
+    <w:p>
+      <w:pPr>
+        <w:spacing w:line="360" w:lineRule="auto"/>
+        <w:ind w:firstLine="567"/>
+        <w:jc w:val="both"/>
+        <w:rPr>
+          <w:rFonts w:ascii="Times New Roman" w:hAnsi="Times New Roman" w:cs="Times New Roman"/>
+          <w:sz w:val="28"/>
+          <w:szCs w:val="28"/>
+        </w:rPr>
+      </w:pPr>
+      <w:r>
+        <w:rPr>
+          <w:rFonts w:ascii="Times New Roman" w:hAnsi="Times New Roman" w:cs="Times New Roman"/>
+          <w:sz w:val="28"/>
+          <w:szCs w:val="28"/>
+        </w:rPr>
+        <w:t>Amennyiben egy ügyfél adatainak módosításánál kiválasztjuk az „Ügyfél blokkolása” lehetőséget,</w:t>
+      </w:r>
+      <w:r>
+        <w:rPr>
+          <w:rFonts w:ascii="Times New Roman" w:hAnsi="Times New Roman" w:cs="Times New Roman"/>
+          <w:sz w:val="28"/>
+          <w:szCs w:val="28"/>
+        </w:rPr>
+        <w:t xml:space="preserve"> az ügyfél neve mellett megjelenik a „(Blokkolva)”</w:t>
+      </w:r>
+      <w:r>
+        <w:rPr>
+          <w:rFonts w:ascii="Times New Roman" w:hAnsi="Times New Roman" w:cs="Times New Roman"/>
+          <w:sz w:val="28"/>
+          <w:szCs w:val="28"/>
+        </w:rPr>
+        <w:t xml:space="preserve"> felirat,</w:t>
+      </w:r>
+      <w:r>
+        <w:rPr>
+          <w:rFonts w:ascii="Times New Roman" w:hAnsi="Times New Roman" w:cs="Times New Roman"/>
+          <w:sz w:val="28"/>
+          <w:szCs w:val="28"/>
+        </w:rPr>
+        <w:t xml:space="preserve"> az ügyfél nem fog tudni filmet bérelni, valamint az adatainak </w:t>
+      </w:r>
+      <w:r>
+        <w:rPr>
+          <w:rFonts w:ascii="Times New Roman" w:hAnsi="Times New Roman" w:cs="Times New Roman"/>
+          <w:sz w:val="28"/>
+          <w:szCs w:val="28"/>
+        </w:rPr>
+        <w:lastRenderedPageBreak/>
+        <w:t>megtekintésénél nem lesz filmajánló a számára.</w:t>
+      </w:r>
+      <w:r>
+        <w:rPr>
+          <w:rFonts w:ascii="Times New Roman" w:hAnsi="Times New Roman" w:cs="Times New Roman"/>
+          <w:sz w:val="28"/>
+          <w:szCs w:val="28"/>
+        </w:rPr>
+        <w:t xml:space="preserve"> A blokkolás hatására természetesen a jelenlegi bérlései nem tűnnek el, azokat visszahozhatja. A blokkolás később feloldható.</w:t>
+      </w:r>
+    </w:p>
+    <w:p>
+      <w:pPr>
+        <w:pStyle w:val="Cmsor3"/>
+        <w:rPr>
+          <w:rFonts w:cs="Times New Roman"/>
+        </w:rPr>
+      </w:pPr>
       <w:r>
         <w:rPr>
           <w:rFonts w:cs="Times New Roman"/>
@@ -5713,7 +8460,79 @@
     </w:p>
     <w:p>
       <w:pPr>
+        <w:spacing w:line="360" w:lineRule="auto"/>
+        <w:ind w:firstLine="567"/>
+        <w:jc w:val="both"/>
+      </w:pPr>
+      <w:r>
+        <w:rPr>
+          <w:rFonts w:ascii="Times New Roman" w:hAnsi="Times New Roman" w:cs="Times New Roman"/>
+          <w:sz w:val="28"/>
+          <w:szCs w:val="28"/>
+        </w:rPr>
+        <w:t>Ügyfél törlésére</w:t>
+      </w:r>
+      <w:r>
+        <w:rPr>
+          <w:rFonts w:ascii="Times New Roman" w:hAnsi="Times New Roman" w:cs="Times New Roman"/>
+          <w:sz w:val="28"/>
+          <w:szCs w:val="28"/>
+        </w:rPr>
+        <w:t xml:space="preserve"> a dolgozói és a tulajdonosi fiókból is van lehetőség</w:t>
+      </w:r>
+      <w:r>
+        <w:rPr>
+          <w:rFonts w:ascii="Times New Roman" w:hAnsi="Times New Roman" w:cs="Times New Roman"/>
+          <w:sz w:val="28"/>
+          <w:szCs w:val="28"/>
+        </w:rPr>
+        <w:t xml:space="preserve">, amennyiben az ügyfélnél nincsen </w:t>
+      </w:r>
+      <w:r>
+        <w:rPr>
+          <w:rFonts w:ascii="Times New Roman" w:hAnsi="Times New Roman" w:cs="Times New Roman"/>
+          <w:sz w:val="28"/>
+          <w:szCs w:val="28"/>
+        </w:rPr>
+        <w:t xml:space="preserve">1db </w:t>
+      </w:r>
+      <w:r>
+        <w:rPr>
+          <w:rFonts w:ascii="Times New Roman" w:hAnsi="Times New Roman" w:cs="Times New Roman"/>
+          <w:sz w:val="28"/>
+          <w:szCs w:val="28"/>
+        </w:rPr>
+        <w:t>kibérelt film</w:t>
+      </w:r>
+      <w:r>
+        <w:rPr>
+          <w:rFonts w:ascii="Times New Roman" w:hAnsi="Times New Roman" w:cs="Times New Roman"/>
+          <w:sz w:val="28"/>
+          <w:szCs w:val="28"/>
+        </w:rPr>
+        <w:t xml:space="preserve"> sem</w:t>
+      </w:r>
+      <w:r>
+        <w:rPr>
+          <w:rFonts w:ascii="Times New Roman" w:hAnsi="Times New Roman" w:cs="Times New Roman"/>
+          <w:sz w:val="28"/>
+          <w:szCs w:val="28"/>
+        </w:rPr>
+        <w:t>.</w:t>
+      </w:r>
+      <w:r>
+        <w:rPr>
+          <w:rFonts w:ascii="Times New Roman" w:hAnsi="Times New Roman" w:cs="Times New Roman"/>
+          <w:sz w:val="28"/>
+          <w:szCs w:val="28"/>
+        </w:rPr>
+        <w:t xml:space="preserve"> Ezt az „Ügyfelek” menüpont alatt az ügyfél neve melletti „Törlés” gombbal tehetjük meg.</w:t>
+      </w:r>
+    </w:p>
+    <w:p>
+      <w:pPr>
         <w:pStyle w:val="Cmsor3"/>
+        <w:keepNext w:val="0"/>
         <w:rPr>
           <w:rFonts w:cs="Times New Roman"/>
         </w:rPr>
@@ -5730,6 +8549,7 @@
     <w:p>
       <w:pPr>
         <w:pStyle w:val="Cmsor3"/>
+        <w:keepNext w:val="0"/>
       </w:pPr>
       <w:bookmarkStart w:id="15" w:name="_Toc61341451"/>
       <w:r>
@@ -5740,6 +8560,7 @@
     <w:p>
       <w:pPr>
         <w:pStyle w:val="Cmsor3"/>
+        <w:keepNext w:val="0"/>
         <w:rPr>
           <w:rFonts w:cs="Times New Roman"/>
         </w:rPr>
@@ -5756,6 +8577,7 @@
     <w:p>
       <w:pPr>
         <w:pStyle w:val="Cmsor3"/>
+        <w:keepNext w:val="0"/>
         <w:rPr>
           <w:rFonts w:cs="Times New Roman"/>
         </w:rPr>
@@ -5772,6 +8594,7 @@
     <w:p>
       <w:pPr>
         <w:pStyle w:val="Cmsor3"/>
+        <w:keepNext w:val="0"/>
         <w:rPr>
           <w:rFonts w:cs="Times New Roman"/>
         </w:rPr>
@@ -5788,6 +8611,7 @@
     <w:p>
       <w:pPr>
         <w:pStyle w:val="Cmsor3"/>
+        <w:keepNext w:val="0"/>
         <w:rPr>
           <w:rFonts w:cs="Times New Roman"/>
         </w:rPr>
@@ -5804,6 +8628,7 @@
     <w:p>
       <w:pPr>
         <w:pStyle w:val="Cmsor3"/>
+        <w:keepNext w:val="0"/>
         <w:rPr>
           <w:rFonts w:cs="Times New Roman"/>
         </w:rPr>
@@ -5820,6 +8645,7 @@
     <w:p>
       <w:pPr>
         <w:pStyle w:val="Cmsor3"/>
+        <w:keepNext w:val="0"/>
         <w:rPr>
           <w:rFonts w:cs="Times New Roman"/>
         </w:rPr>
@@ -5842,6 +8668,7 @@
     <w:p>
       <w:pPr>
         <w:pStyle w:val="Cmsor3"/>
+        <w:keepNext w:val="0"/>
         <w:rPr>
           <w:rFonts w:cs="Times New Roman"/>
         </w:rPr>
@@ -5867,6 +8694,7 @@
         <w:rPr>
           <w:rFonts w:cs="Times New Roman"/>
         </w:rPr>
+        <w:lastRenderedPageBreak/>
         <w:t>Fejlesztői dokumentáció</w:t>
       </w:r>
       <w:bookmarkEnd w:id="23"/>
@@ -6059,7 +8887,6 @@
         <w:rPr>
           <w:rFonts w:cs="Times New Roman"/>
         </w:rPr>
-        <w:lastRenderedPageBreak/>
         <w:t>Felhasznált források</w:t>
       </w:r>
       <w:bookmarkEnd w:id="35"/>
@@ -6089,9 +8916,9 @@
       </w:r>
     </w:p>
     <w:sectPr>
-      <w:footerReference w:type="default" r:id="rId18"/>
+      <w:footerReference w:type="default" r:id="rId24"/>
       <w:pgSz w:w="11906" w:h="16838"/>
-      <w:pgMar w:top="1417" w:right="1417" w:bottom="284" w:left="1417" w:header="708" w:footer="708" w:gutter="0"/>
+      <w:pgMar w:top="1417" w:right="1417" w:bottom="142" w:left="1417" w:header="708" w:footer="708" w:gutter="0"/>
       <w:cols w:space="708"/>
       <w:docGrid w:linePitch="360"/>
     </w:sectPr>

</xml_diff>

<commit_message>
Remove Blokkolva sign from blocked Customers, but put red name and red yes
</commit_message>
<xml_diff>
--- a/filmellato_dokumentumok/zsigmond_viktor_arpad_filmellato_dokumentacio_.docx
+++ b/filmellato_dokumentumok/zsigmond_viktor_arpad_filmellato_dokumentacio_.docx
@@ -13704,7 +13704,15 @@
                                 <w:sz w:val="20"/>
                                 <w:szCs w:val="20"/>
                               </w:rPr>
-                              <w:t>28</w:t>
+                              <w:t>2</w:t>
+                            </w:r>
+                            <w:r>
+                              <w:rPr>
+                                <w:rFonts w:ascii="Times New Roman" w:hAnsi="Times New Roman" w:cs="Times New Roman"/>
+                                <w:sz w:val="20"/>
+                                <w:szCs w:val="20"/>
+                              </w:rPr>
+                              <w:t>8</w:t>
                             </w:r>
                             <w:r>
                               <w:rPr>
@@ -13765,7 +13773,15 @@
                           <w:sz w:val="20"/>
                           <w:szCs w:val="20"/>
                         </w:rPr>
-                        <w:t>28</w:t>
+                        <w:t>2</w:t>
+                      </w:r>
+                      <w:r>
+                        <w:rPr>
+                          <w:rFonts w:ascii="Times New Roman" w:hAnsi="Times New Roman" w:cs="Times New Roman"/>
+                          <w:sz w:val="20"/>
+                          <w:szCs w:val="20"/>
+                        </w:rPr>
+                        <w:t>8</w:t>
                       </w:r>
                       <w:r>
                         <w:rPr>

</xml_diff>

<commit_message>
Documentation add used technologies (until MVC)
</commit_message>
<xml_diff>
--- a/filmellato_dokumentumok/zsigmond_viktor_arpad_filmellato_dokumentacio_.docx
+++ b/filmellato_dokumentumok/zsigmond_viktor_arpad_filmellato_dokumentacio_.docx
@@ -346,7 +346,7 @@
           <w:r>
             <w:fldChar w:fldCharType="separate"/>
           </w:r>
-          <w:hyperlink w:anchor="_Toc64370973" w:history="1">
+          <w:hyperlink w:anchor="_Toc65143087" w:history="1">
             <w:r>
               <w:rPr>
                 <w:rStyle w:val="Hiperhivatkozs"/>
@@ -369,7 +369,7 @@
               <w:rPr>
                 <w:webHidden/>
               </w:rPr>
-              <w:instrText xml:space="preserve"> PAGEREF _Toc64370973 \h </w:instrText>
+              <w:instrText xml:space="preserve"> PAGEREF _Toc65143087 \h </w:instrText>
             </w:r>
             <w:r>
               <w:rPr>
@@ -408,7 +408,7 @@
               <w:lang w:eastAsia="hu-HU"/>
             </w:rPr>
           </w:pPr>
-          <w:hyperlink w:anchor="_Toc64370974" w:history="1">
+          <w:hyperlink w:anchor="_Toc65143088" w:history="1">
             <w:r>
               <w:rPr>
                 <w:rStyle w:val="Hiperhivatkozs"/>
@@ -432,7 +432,7 @@
               <w:rPr>
                 <w:webHidden/>
               </w:rPr>
-              <w:instrText xml:space="preserve"> PAGEREF _Toc64370974 \h </w:instrText>
+              <w:instrText xml:space="preserve"> PAGEREF _Toc65143088 \h </w:instrText>
             </w:r>
             <w:r>
               <w:rPr>
@@ -471,7 +471,7 @@
               <w:lang w:eastAsia="hu-HU"/>
             </w:rPr>
           </w:pPr>
-          <w:hyperlink w:anchor="_Toc64370975" w:history="1">
+          <w:hyperlink w:anchor="_Toc65143089" w:history="1">
             <w:r>
               <w:rPr>
                 <w:rStyle w:val="Hiperhivatkozs"/>
@@ -495,7 +495,7 @@
               <w:rPr>
                 <w:webHidden/>
               </w:rPr>
-              <w:instrText xml:space="preserve"> PAGEREF _Toc64370975 \h </w:instrText>
+              <w:instrText xml:space="preserve"> PAGEREF _Toc65143089 \h </w:instrText>
             </w:r>
             <w:r>
               <w:rPr>
@@ -534,7 +534,7 @@
               <w:lang w:eastAsia="hu-HU"/>
             </w:rPr>
           </w:pPr>
-          <w:hyperlink w:anchor="_Toc64370976" w:history="1">
+          <w:hyperlink w:anchor="_Toc65143090" w:history="1">
             <w:r>
               <w:rPr>
                 <w:rStyle w:val="Hiperhivatkozs"/>
@@ -557,7 +557,7 @@
               <w:rPr>
                 <w:webHidden/>
               </w:rPr>
-              <w:instrText xml:space="preserve"> PAGEREF _Toc64370976 \h </w:instrText>
+              <w:instrText xml:space="preserve"> PAGEREF _Toc65143090 \h </w:instrText>
             </w:r>
             <w:r>
               <w:rPr>
@@ -596,7 +596,7 @@
               <w:lang w:eastAsia="hu-HU"/>
             </w:rPr>
           </w:pPr>
-          <w:hyperlink w:anchor="_Toc64370977" w:history="1">
+          <w:hyperlink w:anchor="_Toc65143091" w:history="1">
             <w:r>
               <w:rPr>
                 <w:rStyle w:val="Hiperhivatkozs"/>
@@ -620,7 +620,7 @@
               <w:rPr>
                 <w:webHidden/>
               </w:rPr>
-              <w:instrText xml:space="preserve"> PAGEREF _Toc64370977 \h </w:instrText>
+              <w:instrText xml:space="preserve"> PAGEREF _Toc65143091 \h </w:instrText>
             </w:r>
             <w:r>
               <w:rPr>
@@ -659,7 +659,7 @@
               <w:lang w:eastAsia="hu-HU"/>
             </w:rPr>
           </w:pPr>
-          <w:hyperlink w:anchor="_Toc64370978" w:history="1">
+          <w:hyperlink w:anchor="_Toc65143092" w:history="1">
             <w:r>
               <w:rPr>
                 <w:rStyle w:val="Hiperhivatkozs"/>
@@ -683,7 +683,7 @@
               <w:rPr>
                 <w:webHidden/>
               </w:rPr>
-              <w:instrText xml:space="preserve"> PAGEREF _Toc64370978 \h </w:instrText>
+              <w:instrText xml:space="preserve"> PAGEREF _Toc65143092 \h </w:instrText>
             </w:r>
             <w:r>
               <w:rPr>
@@ -722,7 +722,7 @@
               <w:lang w:eastAsia="hu-HU"/>
             </w:rPr>
           </w:pPr>
-          <w:hyperlink w:anchor="_Toc64370979" w:history="1">
+          <w:hyperlink w:anchor="_Toc65143093" w:history="1">
             <w:r>
               <w:rPr>
                 <w:rStyle w:val="Hiperhivatkozs"/>
@@ -746,7 +746,7 @@
               <w:rPr>
                 <w:webHidden/>
               </w:rPr>
-              <w:instrText xml:space="preserve"> PAGEREF _Toc64370979 \h </w:instrText>
+              <w:instrText xml:space="preserve"> PAGEREF _Toc65143093 \h </w:instrText>
             </w:r>
             <w:r>
               <w:rPr>
@@ -785,7 +785,7 @@
               <w:lang w:eastAsia="hu-HU"/>
             </w:rPr>
           </w:pPr>
-          <w:hyperlink w:anchor="_Toc64370980" w:history="1">
+          <w:hyperlink w:anchor="_Toc65143094" w:history="1">
             <w:r>
               <w:rPr>
                 <w:rStyle w:val="Hiperhivatkozs"/>
@@ -813,7 +813,7 @@
                 <w:noProof/>
                 <w:webHidden/>
               </w:rPr>
-              <w:instrText xml:space="preserve"> PAGEREF _Toc64370980 \h </w:instrText>
+              <w:instrText xml:space="preserve"> PAGEREF _Toc65143094 \h </w:instrText>
             </w:r>
             <w:r>
               <w:rPr>
@@ -856,7 +856,7 @@
               <w:lang w:eastAsia="hu-HU"/>
             </w:rPr>
           </w:pPr>
-          <w:hyperlink w:anchor="_Toc64370981" w:history="1">
+          <w:hyperlink w:anchor="_Toc65143095" w:history="1">
             <w:r>
               <w:rPr>
                 <w:rStyle w:val="Hiperhivatkozs"/>
@@ -884,7 +884,7 @@
                 <w:noProof/>
                 <w:webHidden/>
               </w:rPr>
-              <w:instrText xml:space="preserve"> PAGEREF _Toc64370981 \h </w:instrText>
+              <w:instrText xml:space="preserve"> PAGEREF _Toc65143095 \h </w:instrText>
             </w:r>
             <w:r>
               <w:rPr>
@@ -927,7 +927,7 @@
               <w:lang w:eastAsia="hu-HU"/>
             </w:rPr>
           </w:pPr>
-          <w:hyperlink w:anchor="_Toc64370982" w:history="1">
+          <w:hyperlink w:anchor="_Toc65143096" w:history="1">
             <w:r>
               <w:rPr>
                 <w:rStyle w:val="Hiperhivatkozs"/>
@@ -951,7 +951,7 @@
               <w:rPr>
                 <w:webHidden/>
               </w:rPr>
-              <w:instrText xml:space="preserve"> PAGEREF _Toc64370982 \h </w:instrText>
+              <w:instrText xml:space="preserve"> PAGEREF _Toc65143096 \h </w:instrText>
             </w:r>
             <w:r>
               <w:rPr>
@@ -990,7 +990,7 @@
               <w:lang w:eastAsia="hu-HU"/>
             </w:rPr>
           </w:pPr>
-          <w:hyperlink w:anchor="_Toc64370983" w:history="1">
+          <w:hyperlink w:anchor="_Toc65143097" w:history="1">
             <w:r>
               <w:rPr>
                 <w:rStyle w:val="Hiperhivatkozs"/>
@@ -1018,7 +1018,7 @@
                 <w:noProof/>
                 <w:webHidden/>
               </w:rPr>
-              <w:instrText xml:space="preserve"> PAGEREF _Toc64370983 \h </w:instrText>
+              <w:instrText xml:space="preserve"> PAGEREF _Toc65143097 \h </w:instrText>
             </w:r>
             <w:r>
               <w:rPr>
@@ -1061,7 +1061,7 @@
               <w:lang w:eastAsia="hu-HU"/>
             </w:rPr>
           </w:pPr>
-          <w:hyperlink w:anchor="_Toc64370984" w:history="1">
+          <w:hyperlink w:anchor="_Toc65143098" w:history="1">
             <w:r>
               <w:rPr>
                 <w:rStyle w:val="Hiperhivatkozs"/>
@@ -1089,7 +1089,7 @@
                 <w:noProof/>
                 <w:webHidden/>
               </w:rPr>
-              <w:instrText xml:space="preserve"> PAGEREF _Toc64370984 \h </w:instrText>
+              <w:instrText xml:space="preserve"> PAGEREF _Toc65143098 \h </w:instrText>
             </w:r>
             <w:r>
               <w:rPr>
@@ -1132,7 +1132,7 @@
               <w:lang w:eastAsia="hu-HU"/>
             </w:rPr>
           </w:pPr>
-          <w:hyperlink w:anchor="_Toc64370985" w:history="1">
+          <w:hyperlink w:anchor="_Toc65143099" w:history="1">
             <w:r>
               <w:rPr>
                 <w:rStyle w:val="Hiperhivatkozs"/>
@@ -1160,7 +1160,7 @@
                 <w:noProof/>
                 <w:webHidden/>
               </w:rPr>
-              <w:instrText xml:space="preserve"> PAGEREF _Toc64370985 \h </w:instrText>
+              <w:instrText xml:space="preserve"> PAGEREF _Toc65143099 \h </w:instrText>
             </w:r>
             <w:r>
               <w:rPr>
@@ -1203,7 +1203,7 @@
               <w:lang w:eastAsia="hu-HU"/>
             </w:rPr>
           </w:pPr>
-          <w:hyperlink w:anchor="_Toc64370986" w:history="1">
+          <w:hyperlink w:anchor="_Toc65143100" w:history="1">
             <w:r>
               <w:rPr>
                 <w:rStyle w:val="Hiperhivatkozs"/>
@@ -1231,7 +1231,7 @@
                 <w:noProof/>
                 <w:webHidden/>
               </w:rPr>
-              <w:instrText xml:space="preserve"> PAGEREF _Toc64370986 \h </w:instrText>
+              <w:instrText xml:space="preserve"> PAGEREF _Toc65143100 \h </w:instrText>
             </w:r>
             <w:r>
               <w:rPr>
@@ -1274,7 +1274,7 @@
               <w:lang w:eastAsia="hu-HU"/>
             </w:rPr>
           </w:pPr>
-          <w:hyperlink w:anchor="_Toc64370987" w:history="1">
+          <w:hyperlink w:anchor="_Toc65143101" w:history="1">
             <w:r>
               <w:rPr>
                 <w:rStyle w:val="Hiperhivatkozs"/>
@@ -1302,7 +1302,7 @@
                 <w:noProof/>
                 <w:webHidden/>
               </w:rPr>
-              <w:instrText xml:space="preserve"> PAGEREF _Toc64370987 \h </w:instrText>
+              <w:instrText xml:space="preserve"> PAGEREF _Toc65143101 \h </w:instrText>
             </w:r>
             <w:r>
               <w:rPr>
@@ -1345,7 +1345,7 @@
               <w:lang w:eastAsia="hu-HU"/>
             </w:rPr>
           </w:pPr>
-          <w:hyperlink w:anchor="_Toc64370988" w:history="1">
+          <w:hyperlink w:anchor="_Toc65143102" w:history="1">
             <w:r>
               <w:rPr>
                 <w:rStyle w:val="Hiperhivatkozs"/>
@@ -1373,7 +1373,7 @@
                 <w:noProof/>
                 <w:webHidden/>
               </w:rPr>
-              <w:instrText xml:space="preserve"> PAGEREF _Toc64370988 \h </w:instrText>
+              <w:instrText xml:space="preserve"> PAGEREF _Toc65143102 \h </w:instrText>
             </w:r>
             <w:r>
               <w:rPr>
@@ -1416,7 +1416,7 @@
               <w:lang w:eastAsia="hu-HU"/>
             </w:rPr>
           </w:pPr>
-          <w:hyperlink w:anchor="_Toc64370989" w:history="1">
+          <w:hyperlink w:anchor="_Toc65143103" w:history="1">
             <w:r>
               <w:rPr>
                 <w:rStyle w:val="Hiperhivatkozs"/>
@@ -1444,7 +1444,7 @@
                 <w:noProof/>
                 <w:webHidden/>
               </w:rPr>
-              <w:instrText xml:space="preserve"> PAGEREF _Toc64370989 \h </w:instrText>
+              <w:instrText xml:space="preserve"> PAGEREF _Toc65143103 \h </w:instrText>
             </w:r>
             <w:r>
               <w:rPr>
@@ -1487,7 +1487,7 @@
               <w:lang w:eastAsia="hu-HU"/>
             </w:rPr>
           </w:pPr>
-          <w:hyperlink w:anchor="_Toc64370990" w:history="1">
+          <w:hyperlink w:anchor="_Toc65143104" w:history="1">
             <w:r>
               <w:rPr>
                 <w:rStyle w:val="Hiperhivatkozs"/>
@@ -1515,7 +1515,7 @@
                 <w:noProof/>
                 <w:webHidden/>
               </w:rPr>
-              <w:instrText xml:space="preserve"> PAGEREF _Toc64370990 \h </w:instrText>
+              <w:instrText xml:space="preserve"> PAGEREF _Toc65143104 \h </w:instrText>
             </w:r>
             <w:r>
               <w:rPr>
@@ -1558,7 +1558,7 @@
               <w:lang w:eastAsia="hu-HU"/>
             </w:rPr>
           </w:pPr>
-          <w:hyperlink w:anchor="_Toc64370991" w:history="1">
+          <w:hyperlink w:anchor="_Toc65143105" w:history="1">
             <w:r>
               <w:rPr>
                 <w:rStyle w:val="Hiperhivatkozs"/>
@@ -1586,7 +1586,7 @@
                 <w:noProof/>
                 <w:webHidden/>
               </w:rPr>
-              <w:instrText xml:space="preserve"> PAGEREF _Toc64370991 \h </w:instrText>
+              <w:instrText xml:space="preserve"> PAGEREF _Toc65143105 \h </w:instrText>
             </w:r>
             <w:r>
               <w:rPr>
@@ -1629,7 +1629,7 @@
               <w:lang w:eastAsia="hu-HU"/>
             </w:rPr>
           </w:pPr>
-          <w:hyperlink w:anchor="_Toc64370992" w:history="1">
+          <w:hyperlink w:anchor="_Toc65143106" w:history="1">
             <w:r>
               <w:rPr>
                 <w:rStyle w:val="Hiperhivatkozs"/>
@@ -1657,7 +1657,7 @@
                 <w:noProof/>
                 <w:webHidden/>
               </w:rPr>
-              <w:instrText xml:space="preserve"> PAGEREF _Toc64370992 \h </w:instrText>
+              <w:instrText xml:space="preserve"> PAGEREF _Toc65143106 \h </w:instrText>
             </w:r>
             <w:r>
               <w:rPr>
@@ -1700,7 +1700,7 @@
               <w:lang w:eastAsia="hu-HU"/>
             </w:rPr>
           </w:pPr>
-          <w:hyperlink w:anchor="_Toc64370993" w:history="1">
+          <w:hyperlink w:anchor="_Toc65143107" w:history="1">
             <w:r>
               <w:rPr>
                 <w:rStyle w:val="Hiperhivatkozs"/>
@@ -1728,7 +1728,7 @@
                 <w:noProof/>
                 <w:webHidden/>
               </w:rPr>
-              <w:instrText xml:space="preserve"> PAGEREF _Toc64370993 \h </w:instrText>
+              <w:instrText xml:space="preserve"> PAGEREF _Toc65143107 \h </w:instrText>
             </w:r>
             <w:r>
               <w:rPr>
@@ -1771,7 +1771,7 @@
               <w:lang w:eastAsia="hu-HU"/>
             </w:rPr>
           </w:pPr>
-          <w:hyperlink w:anchor="_Toc64370994" w:history="1">
+          <w:hyperlink w:anchor="_Toc65143108" w:history="1">
             <w:r>
               <w:rPr>
                 <w:rStyle w:val="Hiperhivatkozs"/>
@@ -1798,7 +1798,7 @@
                 <w:noProof/>
                 <w:webHidden/>
               </w:rPr>
-              <w:instrText xml:space="preserve"> PAGEREF _Toc64370994 \h </w:instrText>
+              <w:instrText xml:space="preserve"> PAGEREF _Toc65143108 \h </w:instrText>
             </w:r>
             <w:r>
               <w:rPr>
@@ -1841,7 +1841,7 @@
               <w:lang w:eastAsia="hu-HU"/>
             </w:rPr>
           </w:pPr>
-          <w:hyperlink w:anchor="_Toc64370995" w:history="1">
+          <w:hyperlink w:anchor="_Toc65143109" w:history="1">
             <w:r>
               <w:rPr>
                 <w:rStyle w:val="Hiperhivatkozs"/>
@@ -1869,7 +1869,7 @@
                 <w:noProof/>
                 <w:webHidden/>
               </w:rPr>
-              <w:instrText xml:space="preserve"> PAGEREF _Toc64370995 \h </w:instrText>
+              <w:instrText xml:space="preserve"> PAGEREF _Toc65143109 \h </w:instrText>
             </w:r>
             <w:r>
               <w:rPr>
@@ -1912,7 +1912,7 @@
               <w:lang w:eastAsia="hu-HU"/>
             </w:rPr>
           </w:pPr>
-          <w:hyperlink w:anchor="_Toc64370996" w:history="1">
+          <w:hyperlink w:anchor="_Toc65143110" w:history="1">
             <w:r>
               <w:rPr>
                 <w:rStyle w:val="Hiperhivatkozs"/>
@@ -1940,7 +1940,7 @@
                 <w:noProof/>
                 <w:webHidden/>
               </w:rPr>
-              <w:instrText xml:space="preserve"> PAGEREF _Toc64370996 \h </w:instrText>
+              <w:instrText xml:space="preserve"> PAGEREF _Toc65143110 \h </w:instrText>
             </w:r>
             <w:r>
               <w:rPr>
@@ -1983,7 +1983,7 @@
               <w:lang w:eastAsia="hu-HU"/>
             </w:rPr>
           </w:pPr>
-          <w:hyperlink w:anchor="_Toc64370997" w:history="1">
+          <w:hyperlink w:anchor="_Toc65143111" w:history="1">
             <w:r>
               <w:rPr>
                 <w:rStyle w:val="Hiperhivatkozs"/>
@@ -2011,7 +2011,7 @@
                 <w:noProof/>
                 <w:webHidden/>
               </w:rPr>
-              <w:instrText xml:space="preserve"> PAGEREF _Toc64370997 \h </w:instrText>
+              <w:instrText xml:space="preserve"> PAGEREF _Toc65143111 \h </w:instrText>
             </w:r>
             <w:r>
               <w:rPr>
@@ -2054,7 +2054,7 @@
               <w:lang w:eastAsia="hu-HU"/>
             </w:rPr>
           </w:pPr>
-          <w:hyperlink w:anchor="_Toc64370998" w:history="1">
+          <w:hyperlink w:anchor="_Toc65143112" w:history="1">
             <w:r>
               <w:rPr>
                 <w:rStyle w:val="Hiperhivatkozs"/>
@@ -2082,7 +2082,7 @@
                 <w:noProof/>
                 <w:webHidden/>
               </w:rPr>
-              <w:instrText xml:space="preserve"> PAGEREF _Toc64370998 \h </w:instrText>
+              <w:instrText xml:space="preserve"> PAGEREF _Toc65143112 \h </w:instrText>
             </w:r>
             <w:r>
               <w:rPr>
@@ -2125,7 +2125,7 @@
               <w:lang w:eastAsia="hu-HU"/>
             </w:rPr>
           </w:pPr>
-          <w:hyperlink w:anchor="_Toc64370999" w:history="1">
+          <w:hyperlink w:anchor="_Toc65143113" w:history="1">
             <w:r>
               <w:rPr>
                 <w:rStyle w:val="Hiperhivatkozs"/>
@@ -2153,7 +2153,7 @@
                 <w:noProof/>
                 <w:webHidden/>
               </w:rPr>
-              <w:instrText xml:space="preserve"> PAGEREF _Toc64370999 \h </w:instrText>
+              <w:instrText xml:space="preserve"> PAGEREF _Toc65143113 \h </w:instrText>
             </w:r>
             <w:r>
               <w:rPr>
@@ -2196,7 +2196,7 @@
               <w:lang w:eastAsia="hu-HU"/>
             </w:rPr>
           </w:pPr>
-          <w:hyperlink w:anchor="_Toc64371000" w:history="1">
+          <w:hyperlink w:anchor="_Toc65143114" w:history="1">
             <w:r>
               <w:rPr>
                 <w:rStyle w:val="Hiperhivatkozs"/>
@@ -2224,7 +2224,7 @@
                 <w:noProof/>
                 <w:webHidden/>
               </w:rPr>
-              <w:instrText xml:space="preserve"> PAGEREF _Toc64371000 \h </w:instrText>
+              <w:instrText xml:space="preserve"> PAGEREF _Toc65143114 \h </w:instrText>
             </w:r>
             <w:r>
               <w:rPr>
@@ -2267,7 +2267,7 @@
               <w:lang w:eastAsia="hu-HU"/>
             </w:rPr>
           </w:pPr>
-          <w:hyperlink w:anchor="_Toc64371001" w:history="1">
+          <w:hyperlink w:anchor="_Toc65143115" w:history="1">
             <w:r>
               <w:rPr>
                 <w:rStyle w:val="Hiperhivatkozs"/>
@@ -2295,7 +2295,7 @@
                 <w:noProof/>
                 <w:webHidden/>
               </w:rPr>
-              <w:instrText xml:space="preserve"> PAGEREF _Toc64371001 \h </w:instrText>
+              <w:instrText xml:space="preserve"> PAGEREF _Toc65143115 \h </w:instrText>
             </w:r>
             <w:r>
               <w:rPr>
@@ -2338,7 +2338,7 @@
               <w:lang w:eastAsia="hu-HU"/>
             </w:rPr>
           </w:pPr>
-          <w:hyperlink w:anchor="_Toc64371002" w:history="1">
+          <w:hyperlink w:anchor="_Toc65143116" w:history="1">
             <w:r>
               <w:rPr>
                 <w:rStyle w:val="Hiperhivatkozs"/>
@@ -2361,7 +2361,7 @@
               <w:rPr>
                 <w:webHidden/>
               </w:rPr>
-              <w:instrText xml:space="preserve"> PAGEREF _Toc64371002 \h </w:instrText>
+              <w:instrText xml:space="preserve"> PAGEREF _Toc65143116 \h </w:instrText>
             </w:r>
             <w:r>
               <w:rPr>
@@ -2400,7 +2400,7 @@
               <w:lang w:eastAsia="hu-HU"/>
             </w:rPr>
           </w:pPr>
-          <w:hyperlink w:anchor="_Toc64371003" w:history="1">
+          <w:hyperlink w:anchor="_Toc65143117" w:history="1">
             <w:r>
               <w:rPr>
                 <w:rStyle w:val="Hiperhivatkozs"/>
@@ -2424,7 +2424,7 @@
               <w:rPr>
                 <w:webHidden/>
               </w:rPr>
-              <w:instrText xml:space="preserve"> PAGEREF _Toc64371003 \h </w:instrText>
+              <w:instrText xml:space="preserve"> PAGEREF _Toc65143117 \h </w:instrText>
             </w:r>
             <w:r>
               <w:rPr>
@@ -2463,7 +2463,7 @@
               <w:lang w:eastAsia="hu-HU"/>
             </w:rPr>
           </w:pPr>
-          <w:hyperlink w:anchor="_Toc64371004" w:history="1">
+          <w:hyperlink w:anchor="_Toc65143118" w:history="1">
             <w:r>
               <w:rPr>
                 <w:rStyle w:val="Hiperhivatkozs"/>
@@ -2487,7 +2487,7 @@
               <w:rPr>
                 <w:webHidden/>
               </w:rPr>
-              <w:instrText xml:space="preserve"> PAGEREF _Toc64371004 \h </w:instrText>
+              <w:instrText xml:space="preserve"> PAGEREF _Toc65143118 \h </w:instrText>
             </w:r>
             <w:r>
               <w:rPr>
@@ -2526,7 +2526,7 @@
               <w:lang w:eastAsia="hu-HU"/>
             </w:rPr>
           </w:pPr>
-          <w:hyperlink w:anchor="_Toc64371005" w:history="1">
+          <w:hyperlink w:anchor="_Toc65143119" w:history="1">
             <w:r>
               <w:rPr>
                 <w:rStyle w:val="Hiperhivatkozs"/>
@@ -2550,7 +2550,7 @@
               <w:rPr>
                 <w:webHidden/>
               </w:rPr>
-              <w:instrText xml:space="preserve"> PAGEREF _Toc64371005 \h </w:instrText>
+              <w:instrText xml:space="preserve"> PAGEREF _Toc65143119 \h </w:instrText>
             </w:r>
             <w:r>
               <w:rPr>
@@ -2589,7 +2589,7 @@
               <w:lang w:eastAsia="hu-HU"/>
             </w:rPr>
           </w:pPr>
-          <w:hyperlink w:anchor="_Toc64371006" w:history="1">
+          <w:hyperlink w:anchor="_Toc65143120" w:history="1">
             <w:r>
               <w:rPr>
                 <w:rStyle w:val="Hiperhivatkozs"/>
@@ -2613,7 +2613,7 @@
               <w:rPr>
                 <w:webHidden/>
               </w:rPr>
-              <w:instrText xml:space="preserve"> PAGEREF _Toc64371006 \h </w:instrText>
+              <w:instrText xml:space="preserve"> PAGEREF _Toc65143120 \h </w:instrText>
             </w:r>
             <w:r>
               <w:rPr>
@@ -2652,7 +2652,7 @@
               <w:lang w:eastAsia="hu-HU"/>
             </w:rPr>
           </w:pPr>
-          <w:hyperlink w:anchor="_Toc64371007" w:history="1">
+          <w:hyperlink w:anchor="_Toc65143121" w:history="1">
             <w:r>
               <w:rPr>
                 <w:rStyle w:val="Hiperhivatkozs"/>
@@ -2679,7 +2679,7 @@
                 <w:noProof/>
                 <w:webHidden/>
               </w:rPr>
-              <w:instrText xml:space="preserve"> PAGEREF _Toc64371007 \h </w:instrText>
+              <w:instrText xml:space="preserve"> PAGEREF _Toc65143121 \h </w:instrText>
             </w:r>
             <w:r>
               <w:rPr>
@@ -2722,7 +2722,7 @@
               <w:lang w:eastAsia="hu-HU"/>
             </w:rPr>
           </w:pPr>
-          <w:hyperlink w:anchor="_Toc64371008" w:history="1">
+          <w:hyperlink w:anchor="_Toc65143122" w:history="1">
             <w:r>
               <w:rPr>
                 <w:rStyle w:val="Hiperhivatkozs"/>
@@ -2749,7 +2749,7 @@
                 <w:noProof/>
                 <w:webHidden/>
               </w:rPr>
-              <w:instrText xml:space="preserve"> PAGEREF _Toc64371008 \h </w:instrText>
+              <w:instrText xml:space="preserve"> PAGEREF _Toc65143122 \h </w:instrText>
             </w:r>
             <w:r>
               <w:rPr>
@@ -2792,7 +2792,7 @@
               <w:lang w:eastAsia="hu-HU"/>
             </w:rPr>
           </w:pPr>
-          <w:hyperlink w:anchor="_Toc64371009" w:history="1">
+          <w:hyperlink w:anchor="_Toc65143123" w:history="1">
             <w:r>
               <w:rPr>
                 <w:rStyle w:val="Hiperhivatkozs"/>
@@ -2819,7 +2819,7 @@
                 <w:noProof/>
                 <w:webHidden/>
               </w:rPr>
-              <w:instrText xml:space="preserve"> PAGEREF _Toc64371009 \h </w:instrText>
+              <w:instrText xml:space="preserve"> PAGEREF _Toc65143123 \h </w:instrText>
             </w:r>
             <w:r>
               <w:rPr>
@@ -2862,7 +2862,7 @@
               <w:lang w:eastAsia="hu-HU"/>
             </w:rPr>
           </w:pPr>
-          <w:hyperlink w:anchor="_Toc64371010" w:history="1">
+          <w:hyperlink w:anchor="_Toc65143124" w:history="1">
             <w:r>
               <w:rPr>
                 <w:rStyle w:val="Hiperhivatkozs"/>
@@ -2889,7 +2889,7 @@
                 <w:noProof/>
                 <w:webHidden/>
               </w:rPr>
-              <w:instrText xml:space="preserve"> PAGEREF _Toc64371010 \h </w:instrText>
+              <w:instrText xml:space="preserve"> PAGEREF _Toc65143124 \h </w:instrText>
             </w:r>
             <w:r>
               <w:rPr>
@@ -2932,7 +2932,7 @@
               <w:lang w:eastAsia="hu-HU"/>
             </w:rPr>
           </w:pPr>
-          <w:hyperlink w:anchor="_Toc64371011" w:history="1">
+          <w:hyperlink w:anchor="_Toc65143125" w:history="1">
             <w:r>
               <w:rPr>
                 <w:rStyle w:val="Hiperhivatkozs"/>
@@ -2959,7 +2959,7 @@
                 <w:noProof/>
                 <w:webHidden/>
               </w:rPr>
-              <w:instrText xml:space="preserve"> PAGEREF _Toc64371011 \h </w:instrText>
+              <w:instrText xml:space="preserve"> PAGEREF _Toc65143125 \h </w:instrText>
             </w:r>
             <w:r>
               <w:rPr>
@@ -3002,7 +3002,7 @@
               <w:lang w:eastAsia="hu-HU"/>
             </w:rPr>
           </w:pPr>
-          <w:hyperlink w:anchor="_Toc64371012" w:history="1">
+          <w:hyperlink w:anchor="_Toc65143126" w:history="1">
             <w:r>
               <w:rPr>
                 <w:rStyle w:val="Hiperhivatkozs"/>
@@ -3029,7 +3029,7 @@
                 <w:noProof/>
                 <w:webHidden/>
               </w:rPr>
-              <w:instrText xml:space="preserve"> PAGEREF _Toc64371012 \h </w:instrText>
+              <w:instrText xml:space="preserve"> PAGEREF _Toc65143126 \h </w:instrText>
             </w:r>
             <w:r>
               <w:rPr>
@@ -3072,7 +3072,7 @@
               <w:lang w:eastAsia="hu-HU"/>
             </w:rPr>
           </w:pPr>
-          <w:hyperlink w:anchor="_Toc64371013" w:history="1">
+          <w:hyperlink w:anchor="_Toc65143127" w:history="1">
             <w:r>
               <w:rPr>
                 <w:rStyle w:val="Hiperhivatkozs"/>
@@ -3099,7 +3099,7 @@
                 <w:noProof/>
                 <w:webHidden/>
               </w:rPr>
-              <w:instrText xml:space="preserve"> PAGEREF _Toc64371013 \h </w:instrText>
+              <w:instrText xml:space="preserve"> PAGEREF _Toc65143127 \h </w:instrText>
             </w:r>
             <w:r>
               <w:rPr>
@@ -3142,7 +3142,7 @@
               <w:lang w:eastAsia="hu-HU"/>
             </w:rPr>
           </w:pPr>
-          <w:hyperlink w:anchor="_Toc64371014" w:history="1">
+          <w:hyperlink w:anchor="_Toc65143128" w:history="1">
             <w:r>
               <w:rPr>
                 <w:rStyle w:val="Hiperhivatkozs"/>
@@ -3169,7 +3169,7 @@
                 <w:noProof/>
                 <w:webHidden/>
               </w:rPr>
-              <w:instrText xml:space="preserve"> PAGEREF _Toc64371014 \h </w:instrText>
+              <w:instrText xml:space="preserve"> PAGEREF _Toc65143128 \h </w:instrText>
             </w:r>
             <w:r>
               <w:rPr>
@@ -3212,7 +3212,7 @@
               <w:lang w:eastAsia="hu-HU"/>
             </w:rPr>
           </w:pPr>
-          <w:hyperlink w:anchor="_Toc64371015" w:history="1">
+          <w:hyperlink w:anchor="_Toc65143129" w:history="1">
             <w:r>
               <w:rPr>
                 <w:rStyle w:val="Hiperhivatkozs"/>
@@ -3239,7 +3239,7 @@
                 <w:noProof/>
                 <w:webHidden/>
               </w:rPr>
-              <w:instrText xml:space="preserve"> PAGEREF _Toc64371015 \h </w:instrText>
+              <w:instrText xml:space="preserve"> PAGEREF _Toc65143129 \h </w:instrText>
             </w:r>
             <w:r>
               <w:rPr>
@@ -3282,7 +3282,7 @@
               <w:lang w:eastAsia="hu-HU"/>
             </w:rPr>
           </w:pPr>
-          <w:hyperlink w:anchor="_Toc64371016" w:history="1">
+          <w:hyperlink w:anchor="_Toc65143130" w:history="1">
             <w:r>
               <w:rPr>
                 <w:rStyle w:val="Hiperhivatkozs"/>
@@ -3306,7 +3306,7 @@
               <w:rPr>
                 <w:webHidden/>
               </w:rPr>
-              <w:instrText xml:space="preserve"> PAGEREF _Toc64371016 \h </w:instrText>
+              <w:instrText xml:space="preserve"> PAGEREF _Toc65143130 \h </w:instrText>
             </w:r>
             <w:r>
               <w:rPr>
@@ -3323,10 +3323,430 @@
               <w:rPr>
                 <w:webHidden/>
               </w:rPr>
+              <w:t>26</w:t>
+            </w:r>
+            <w:r>
+              <w:rPr>
+                <w:webHidden/>
+              </w:rPr>
+              <w:fldChar w:fldCharType="end"/>
+            </w:r>
+          </w:hyperlink>
+        </w:p>
+        <w:p>
+          <w:pPr>
+            <w:pStyle w:val="TJ3"/>
+            <w:tabs>
+              <w:tab w:val="right" w:leader="dot" w:pos="9062"/>
+            </w:tabs>
+            <w:rPr>
+              <w:rFonts w:eastAsiaTheme="minorEastAsia"/>
+              <w:noProof/>
+              <w:lang w:eastAsia="hu-HU"/>
+            </w:rPr>
+          </w:pPr>
+          <w:hyperlink w:anchor="_Toc65143131" w:history="1">
+            <w:r>
+              <w:rPr>
+                <w:rStyle w:val="Hiperhivatkozs"/>
+                <w:noProof/>
+              </w:rPr>
+              <w:t>C# programozási nyelv</w:t>
+            </w:r>
+            <w:r>
+              <w:rPr>
+                <w:noProof/>
+                <w:webHidden/>
+              </w:rPr>
+              <w:tab/>
+            </w:r>
+            <w:r>
+              <w:rPr>
+                <w:noProof/>
+                <w:webHidden/>
+              </w:rPr>
+              <w:fldChar w:fldCharType="begin"/>
+            </w:r>
+            <w:r>
+              <w:rPr>
+                <w:noProof/>
+                <w:webHidden/>
+              </w:rPr>
+              <w:instrText xml:space="preserve"> PAGEREF _Toc65143131 \h </w:instrText>
+            </w:r>
+            <w:r>
+              <w:rPr>
+                <w:noProof/>
+                <w:webHidden/>
+              </w:rPr>
+            </w:r>
+            <w:r>
+              <w:rPr>
+                <w:noProof/>
+                <w:webHidden/>
+              </w:rPr>
+              <w:fldChar w:fldCharType="separate"/>
+            </w:r>
+            <w:r>
+              <w:rPr>
+                <w:noProof/>
+                <w:webHidden/>
+              </w:rPr>
+              <w:t>26</w:t>
+            </w:r>
+            <w:r>
+              <w:rPr>
+                <w:noProof/>
+                <w:webHidden/>
+              </w:rPr>
+              <w:fldChar w:fldCharType="end"/>
+            </w:r>
+          </w:hyperlink>
+        </w:p>
+        <w:p>
+          <w:pPr>
+            <w:pStyle w:val="TJ3"/>
+            <w:tabs>
+              <w:tab w:val="right" w:leader="dot" w:pos="9062"/>
+            </w:tabs>
+            <w:rPr>
+              <w:rFonts w:eastAsiaTheme="minorEastAsia"/>
+              <w:noProof/>
+              <w:lang w:eastAsia="hu-HU"/>
+            </w:rPr>
+          </w:pPr>
+          <w:hyperlink w:anchor="_Toc65143132" w:history="1">
+            <w:r>
+              <w:rPr>
+                <w:rStyle w:val="Hiperhivatkozs"/>
+                <w:noProof/>
+              </w:rPr>
+              <w:t>ASP.NET MVC keretrendszer</w:t>
+            </w:r>
+            <w:r>
+              <w:rPr>
+                <w:noProof/>
+                <w:webHidden/>
+              </w:rPr>
+              <w:tab/>
+            </w:r>
+            <w:r>
+              <w:rPr>
+                <w:noProof/>
+                <w:webHidden/>
+              </w:rPr>
+              <w:fldChar w:fldCharType="begin"/>
+            </w:r>
+            <w:r>
+              <w:rPr>
+                <w:noProof/>
+                <w:webHidden/>
+              </w:rPr>
+              <w:instrText xml:space="preserve"> PAGEREF _Toc65143132 \h </w:instrText>
+            </w:r>
+            <w:r>
+              <w:rPr>
+                <w:noProof/>
+                <w:webHidden/>
+              </w:rPr>
+            </w:r>
+            <w:r>
+              <w:rPr>
+                <w:noProof/>
+                <w:webHidden/>
+              </w:rPr>
+              <w:fldChar w:fldCharType="separate"/>
+            </w:r>
+            <w:r>
+              <w:rPr>
+                <w:noProof/>
+                <w:webHidden/>
+              </w:rPr>
               <w:t>27</w:t>
             </w:r>
             <w:r>
               <w:rPr>
+                <w:noProof/>
+                <w:webHidden/>
+              </w:rPr>
+              <w:fldChar w:fldCharType="end"/>
+            </w:r>
+          </w:hyperlink>
+        </w:p>
+        <w:p>
+          <w:pPr>
+            <w:pStyle w:val="TJ3"/>
+            <w:tabs>
+              <w:tab w:val="right" w:leader="dot" w:pos="9062"/>
+            </w:tabs>
+            <w:rPr>
+              <w:rFonts w:eastAsiaTheme="minorEastAsia"/>
+              <w:noProof/>
+              <w:lang w:eastAsia="hu-HU"/>
+            </w:rPr>
+          </w:pPr>
+          <w:hyperlink w:anchor="_Toc65143133" w:history="1">
+            <w:r>
+              <w:rPr>
+                <w:rStyle w:val="Hiperhivatkozs"/>
+                <w:noProof/>
+              </w:rPr>
+              <w:t>Entity Framework</w:t>
+            </w:r>
+            <w:r>
+              <w:rPr>
+                <w:noProof/>
+                <w:webHidden/>
+              </w:rPr>
+              <w:tab/>
+            </w:r>
+            <w:r>
+              <w:rPr>
+                <w:noProof/>
+                <w:webHidden/>
+              </w:rPr>
+              <w:fldChar w:fldCharType="begin"/>
+            </w:r>
+            <w:r>
+              <w:rPr>
+                <w:noProof/>
+                <w:webHidden/>
+              </w:rPr>
+              <w:instrText xml:space="preserve"> PAGEREF _Toc65143133 \h </w:instrText>
+            </w:r>
+            <w:r>
+              <w:rPr>
+                <w:noProof/>
+                <w:webHidden/>
+              </w:rPr>
+            </w:r>
+            <w:r>
+              <w:rPr>
+                <w:noProof/>
+                <w:webHidden/>
+              </w:rPr>
+              <w:fldChar w:fldCharType="separate"/>
+            </w:r>
+            <w:r>
+              <w:rPr>
+                <w:noProof/>
+                <w:webHidden/>
+              </w:rPr>
+              <w:t>29</w:t>
+            </w:r>
+            <w:r>
+              <w:rPr>
+                <w:noProof/>
+                <w:webHidden/>
+              </w:rPr>
+              <w:fldChar w:fldCharType="end"/>
+            </w:r>
+          </w:hyperlink>
+        </w:p>
+        <w:p>
+          <w:pPr>
+            <w:pStyle w:val="TJ3"/>
+            <w:tabs>
+              <w:tab w:val="right" w:leader="dot" w:pos="9062"/>
+            </w:tabs>
+            <w:rPr>
+              <w:rFonts w:eastAsiaTheme="minorEastAsia"/>
+              <w:noProof/>
+              <w:lang w:eastAsia="hu-HU"/>
+            </w:rPr>
+          </w:pPr>
+          <w:hyperlink w:anchor="_Toc65143134" w:history="1">
+            <w:r>
+              <w:rPr>
+                <w:rStyle w:val="Hiperhivatkozs"/>
+                <w:noProof/>
+              </w:rPr>
+              <w:t>Internet Information Services (IIS)</w:t>
+            </w:r>
+            <w:r>
+              <w:rPr>
+                <w:noProof/>
+                <w:webHidden/>
+              </w:rPr>
+              <w:tab/>
+            </w:r>
+            <w:r>
+              <w:rPr>
+                <w:noProof/>
+                <w:webHidden/>
+              </w:rPr>
+              <w:fldChar w:fldCharType="begin"/>
+            </w:r>
+            <w:r>
+              <w:rPr>
+                <w:noProof/>
+                <w:webHidden/>
+              </w:rPr>
+              <w:instrText xml:space="preserve"> PAGEREF _Toc65143134 \h </w:instrText>
+            </w:r>
+            <w:r>
+              <w:rPr>
+                <w:noProof/>
+                <w:webHidden/>
+              </w:rPr>
+            </w:r>
+            <w:r>
+              <w:rPr>
+                <w:noProof/>
+                <w:webHidden/>
+              </w:rPr>
+              <w:fldChar w:fldCharType="separate"/>
+            </w:r>
+            <w:r>
+              <w:rPr>
+                <w:noProof/>
+                <w:webHidden/>
+              </w:rPr>
+              <w:t>29</w:t>
+            </w:r>
+            <w:r>
+              <w:rPr>
+                <w:noProof/>
+                <w:webHidden/>
+              </w:rPr>
+              <w:fldChar w:fldCharType="end"/>
+            </w:r>
+          </w:hyperlink>
+        </w:p>
+        <w:p>
+          <w:pPr>
+            <w:pStyle w:val="TJ3"/>
+            <w:tabs>
+              <w:tab w:val="right" w:leader="dot" w:pos="9062"/>
+            </w:tabs>
+            <w:rPr>
+              <w:rFonts w:eastAsiaTheme="minorEastAsia"/>
+              <w:noProof/>
+              <w:lang w:eastAsia="hu-HU"/>
+            </w:rPr>
+          </w:pPr>
+          <w:hyperlink w:anchor="_Toc65143135" w:history="1">
+            <w:r>
+              <w:rPr>
+                <w:rStyle w:val="Hiperhivatkozs"/>
+                <w:noProof/>
+              </w:rPr>
+              <w:t>jQuery</w:t>
+            </w:r>
+            <w:r>
+              <w:rPr>
+                <w:noProof/>
+                <w:webHidden/>
+              </w:rPr>
+              <w:tab/>
+            </w:r>
+            <w:r>
+              <w:rPr>
+                <w:noProof/>
+                <w:webHidden/>
+              </w:rPr>
+              <w:fldChar w:fldCharType="begin"/>
+            </w:r>
+            <w:r>
+              <w:rPr>
+                <w:noProof/>
+                <w:webHidden/>
+              </w:rPr>
+              <w:instrText xml:space="preserve"> PAGEREF _Toc65143135 \h </w:instrText>
+            </w:r>
+            <w:r>
+              <w:rPr>
+                <w:noProof/>
+                <w:webHidden/>
+              </w:rPr>
+            </w:r>
+            <w:r>
+              <w:rPr>
+                <w:noProof/>
+                <w:webHidden/>
+              </w:rPr>
+              <w:fldChar w:fldCharType="separate"/>
+            </w:r>
+            <w:r>
+              <w:rPr>
+                <w:noProof/>
+                <w:webHidden/>
+              </w:rPr>
+              <w:t>29</w:t>
+            </w:r>
+            <w:r>
+              <w:rPr>
+                <w:noProof/>
+                <w:webHidden/>
+              </w:rPr>
+              <w:fldChar w:fldCharType="end"/>
+            </w:r>
+          </w:hyperlink>
+        </w:p>
+        <w:p>
+          <w:pPr>
+            <w:pStyle w:val="TJ3"/>
+            <w:tabs>
+              <w:tab w:val="right" w:leader="dot" w:pos="9062"/>
+            </w:tabs>
+            <w:rPr>
+              <w:rFonts w:eastAsiaTheme="minorEastAsia"/>
+              <w:noProof/>
+              <w:lang w:eastAsia="hu-HU"/>
+            </w:rPr>
+          </w:pPr>
+          <w:hyperlink w:anchor="_Toc65143136" w:history="1">
+            <w:r>
+              <w:rPr>
+                <w:rStyle w:val="Hiperhivatkozs"/>
+                <w:noProof/>
+              </w:rPr>
+              <w:t>Bootstrap</w:t>
+            </w:r>
+            <w:r>
+              <w:rPr>
+                <w:noProof/>
+                <w:webHidden/>
+              </w:rPr>
+              <w:tab/>
+            </w:r>
+            <w:r>
+              <w:rPr>
+                <w:noProof/>
+                <w:webHidden/>
+              </w:rPr>
+              <w:fldChar w:fldCharType="begin"/>
+            </w:r>
+            <w:r>
+              <w:rPr>
+                <w:noProof/>
+                <w:webHidden/>
+              </w:rPr>
+              <w:instrText xml:space="preserve"> PAGEREF _Toc65143136 \h </w:instrText>
+            </w:r>
+            <w:r>
+              <w:rPr>
+                <w:noProof/>
+                <w:webHidden/>
+              </w:rPr>
+            </w:r>
+            <w:r>
+              <w:rPr>
+                <w:noProof/>
+                <w:webHidden/>
+              </w:rPr>
+              <w:fldChar w:fldCharType="separate"/>
+            </w:r>
+            <w:r>
+              <w:rPr>
+                <w:noProof/>
+                <w:webHidden/>
+              </w:rPr>
+              <w:t>29</w:t>
+            </w:r>
+            <w:r>
+              <w:rPr>
+                <w:noProof/>
                 <w:webHidden/>
               </w:rPr>
               <w:fldChar w:fldCharType="end"/>
@@ -3345,7 +3765,7 @@
               <w:lang w:eastAsia="hu-HU"/>
             </w:rPr>
           </w:pPr>
-          <w:hyperlink w:anchor="_Toc64371017" w:history="1">
+          <w:hyperlink w:anchor="_Toc65143137" w:history="1">
             <w:r>
               <w:rPr>
                 <w:rStyle w:val="Hiperhivatkozs"/>
@@ -3368,7 +3788,7 @@
               <w:rPr>
                 <w:webHidden/>
               </w:rPr>
-              <w:instrText xml:space="preserve"> PAGEREF _Toc64371017 \h </w:instrText>
+              <w:instrText xml:space="preserve"> PAGEREF _Toc65143137 \h </w:instrText>
             </w:r>
             <w:r>
               <w:rPr>
@@ -3385,7 +3805,7 @@
               <w:rPr>
                 <w:webHidden/>
               </w:rPr>
-              <w:t>27</w:t>
+              <w:t>29</w:t>
             </w:r>
             <w:r>
               <w:rPr>
@@ -3407,7 +3827,7 @@
               <w:lang w:eastAsia="hu-HU"/>
             </w:rPr>
           </w:pPr>
-          <w:hyperlink w:anchor="_Toc64371018" w:history="1">
+          <w:hyperlink w:anchor="_Toc65143138" w:history="1">
             <w:r>
               <w:rPr>
                 <w:rStyle w:val="Hiperhivatkozs"/>
@@ -3431,7 +3851,7 @@
               <w:rPr>
                 <w:webHidden/>
               </w:rPr>
-              <w:instrText xml:space="preserve"> PAGEREF _Toc64371018 \h </w:instrText>
+              <w:instrText xml:space="preserve"> PAGEREF _Toc65143138 \h </w:instrText>
             </w:r>
             <w:r>
               <w:rPr>
@@ -3448,7 +3868,7 @@
               <w:rPr>
                 <w:webHidden/>
               </w:rPr>
-              <w:t>27</w:t>
+              <w:t>29</w:t>
             </w:r>
             <w:r>
               <w:rPr>
@@ -3470,7 +3890,7 @@
               <w:lang w:eastAsia="hu-HU"/>
             </w:rPr>
           </w:pPr>
-          <w:hyperlink w:anchor="_Toc64371019" w:history="1">
+          <w:hyperlink w:anchor="_Toc65143139" w:history="1">
             <w:r>
               <w:rPr>
                 <w:rStyle w:val="Hiperhivatkozs"/>
@@ -3494,7 +3914,7 @@
               <w:rPr>
                 <w:webHidden/>
               </w:rPr>
-              <w:instrText xml:space="preserve"> PAGEREF _Toc64371019 \h </w:instrText>
+              <w:instrText xml:space="preserve"> PAGEREF _Toc65143139 \h </w:instrText>
             </w:r>
             <w:r>
               <w:rPr>
@@ -3511,7 +3931,7 @@
               <w:rPr>
                 <w:webHidden/>
               </w:rPr>
-              <w:t>27</w:t>
+              <w:t>29</w:t>
             </w:r>
             <w:r>
               <w:rPr>
@@ -3533,7 +3953,7 @@
               <w:lang w:eastAsia="hu-HU"/>
             </w:rPr>
           </w:pPr>
-          <w:hyperlink w:anchor="_Toc64371020" w:history="1">
+          <w:hyperlink w:anchor="_Toc65143140" w:history="1">
             <w:r>
               <w:rPr>
                 <w:rStyle w:val="Hiperhivatkozs"/>
@@ -3556,7 +3976,7 @@
               <w:rPr>
                 <w:webHidden/>
               </w:rPr>
-              <w:instrText xml:space="preserve"> PAGEREF _Toc64371020 \h </w:instrText>
+              <w:instrText xml:space="preserve"> PAGEREF _Toc65143140 \h </w:instrText>
             </w:r>
             <w:r>
               <w:rPr>
@@ -3573,7 +3993,7 @@
               <w:rPr>
                 <w:webHidden/>
               </w:rPr>
-              <w:t>27</w:t>
+              <w:t>29</w:t>
             </w:r>
             <w:r>
               <w:rPr>
@@ -3595,7 +4015,7 @@
               <w:lang w:eastAsia="hu-HU"/>
             </w:rPr>
           </w:pPr>
-          <w:hyperlink w:anchor="_Toc64371021" w:history="1">
+          <w:hyperlink w:anchor="_Toc65143141" w:history="1">
             <w:r>
               <w:rPr>
                 <w:rStyle w:val="Hiperhivatkozs"/>
@@ -3619,7 +4039,7 @@
               <w:rPr>
                 <w:webHidden/>
               </w:rPr>
-              <w:instrText xml:space="preserve"> PAGEREF _Toc64371021 \h </w:instrText>
+              <w:instrText xml:space="preserve"> PAGEREF _Toc65143141 \h </w:instrText>
             </w:r>
             <w:r>
               <w:rPr>
@@ -3636,7 +4056,7 @@
               <w:rPr>
                 <w:webHidden/>
               </w:rPr>
-              <w:t>27</w:t>
+              <w:t>29</w:t>
             </w:r>
             <w:r>
               <w:rPr>
@@ -3658,7 +4078,7 @@
               <w:lang w:eastAsia="hu-HU"/>
             </w:rPr>
           </w:pPr>
-          <w:hyperlink w:anchor="_Toc64371022" w:history="1">
+          <w:hyperlink w:anchor="_Toc65143142" w:history="1">
             <w:r>
               <w:rPr>
                 <w:rStyle w:val="Hiperhivatkozs"/>
@@ -3682,7 +4102,7 @@
               <w:rPr>
                 <w:webHidden/>
               </w:rPr>
-              <w:instrText xml:space="preserve"> PAGEREF _Toc64371022 \h </w:instrText>
+              <w:instrText xml:space="preserve"> PAGEREF _Toc65143142 \h </w:instrText>
             </w:r>
             <w:r>
               <w:rPr>
@@ -3699,7 +4119,7 @@
               <w:rPr>
                 <w:webHidden/>
               </w:rPr>
-              <w:t>27</w:t>
+              <w:t>29</w:t>
             </w:r>
             <w:r>
               <w:rPr>
@@ -3721,7 +4141,7 @@
               <w:lang w:eastAsia="hu-HU"/>
             </w:rPr>
           </w:pPr>
-          <w:hyperlink w:anchor="_Toc64371023" w:history="1">
+          <w:hyperlink w:anchor="_Toc65143143" w:history="1">
             <w:r>
               <w:rPr>
                 <w:rStyle w:val="Hiperhivatkozs"/>
@@ -3745,7 +4165,7 @@
               <w:rPr>
                 <w:webHidden/>
               </w:rPr>
-              <w:instrText xml:space="preserve"> PAGEREF _Toc64371023 \h </w:instrText>
+              <w:instrText xml:space="preserve"> PAGEREF _Toc65143143 \h </w:instrText>
             </w:r>
             <w:r>
               <w:rPr>
@@ -3762,7 +4182,7 @@
               <w:rPr>
                 <w:webHidden/>
               </w:rPr>
-              <w:t>27</w:t>
+              <w:t>29</w:t>
             </w:r>
             <w:r>
               <w:rPr>
@@ -3784,7 +4204,7 @@
               <w:lang w:eastAsia="hu-HU"/>
             </w:rPr>
           </w:pPr>
-          <w:hyperlink w:anchor="_Toc64371024" w:history="1">
+          <w:hyperlink w:anchor="_Toc65143144" w:history="1">
             <w:r>
               <w:rPr>
                 <w:rStyle w:val="Hiperhivatkozs"/>
@@ -3808,7 +4228,7 @@
               <w:rPr>
                 <w:webHidden/>
               </w:rPr>
-              <w:instrText xml:space="preserve"> PAGEREF _Toc64371024 \h </w:instrText>
+              <w:instrText xml:space="preserve"> PAGEREF _Toc65143144 \h </w:instrText>
             </w:r>
             <w:r>
               <w:rPr>
@@ -3825,7 +4245,7 @@
               <w:rPr>
                 <w:webHidden/>
               </w:rPr>
-              <w:t>27</w:t>
+              <w:t>29</w:t>
             </w:r>
             <w:r>
               <w:rPr>
@@ -3847,7 +4267,7 @@
               <w:lang w:eastAsia="hu-HU"/>
             </w:rPr>
           </w:pPr>
-          <w:hyperlink w:anchor="_Toc64371025" w:history="1">
+          <w:hyperlink w:anchor="_Toc65143145" w:history="1">
             <w:r>
               <w:rPr>
                 <w:rStyle w:val="Hiperhivatkozs"/>
@@ -3871,7 +4291,7 @@
               <w:rPr>
                 <w:webHidden/>
               </w:rPr>
-              <w:instrText xml:space="preserve"> PAGEREF _Toc64371025 \h </w:instrText>
+              <w:instrText xml:space="preserve"> PAGEREF _Toc65143145 \h </w:instrText>
             </w:r>
             <w:r>
               <w:rPr>
@@ -3888,7 +4308,7 @@
               <w:rPr>
                 <w:webHidden/>
               </w:rPr>
-              <w:t>27</w:t>
+              <w:t>29</w:t>
             </w:r>
             <w:r>
               <w:rPr>
@@ -3910,7 +4330,7 @@
               <w:lang w:eastAsia="hu-HU"/>
             </w:rPr>
           </w:pPr>
-          <w:hyperlink w:anchor="_Toc64371026" w:history="1">
+          <w:hyperlink w:anchor="_Toc65143146" w:history="1">
             <w:r>
               <w:rPr>
                 <w:rStyle w:val="Hiperhivatkozs"/>
@@ -3934,7 +4354,7 @@
               <w:rPr>
                 <w:webHidden/>
               </w:rPr>
-              <w:instrText xml:space="preserve"> PAGEREF _Toc64371026 \h </w:instrText>
+              <w:instrText xml:space="preserve"> PAGEREF _Toc65143146 \h </w:instrText>
             </w:r>
             <w:r>
               <w:rPr>
@@ -3951,7 +4371,7 @@
               <w:rPr>
                 <w:webHidden/>
               </w:rPr>
-              <w:t>27</w:t>
+              <w:t>29</w:t>
             </w:r>
             <w:r>
               <w:rPr>
@@ -3990,7 +4410,7 @@
           <w:rFonts w:cs="Times New Roman"/>
         </w:rPr>
       </w:pPr>
-      <w:bookmarkStart w:id="0" w:name="_Toc64370973"/>
+      <w:bookmarkStart w:id="0" w:name="_Toc65143087"/>
       <w:r>
         <w:rPr>
           <w:rFonts w:cs="Times New Roman"/>
@@ -4007,7 +4427,7 @@
           <w:rFonts w:cs="Times New Roman"/>
         </w:rPr>
       </w:pPr>
-      <w:bookmarkStart w:id="1" w:name="_Toc64370974"/>
+      <w:bookmarkStart w:id="1" w:name="_Toc65143088"/>
       <w:r>
         <w:rPr>
           <w:rFonts w:cs="Times New Roman"/>
@@ -4207,7 +4627,7 @@
           <w:rFonts w:cs="Times New Roman"/>
         </w:rPr>
       </w:pPr>
-      <w:bookmarkStart w:id="2" w:name="_Toc64370975"/>
+      <w:bookmarkStart w:id="2" w:name="_Toc65143089"/>
       <w:r>
         <w:rPr>
           <w:rFonts w:cs="Times New Roman"/>
@@ -4595,7 +5015,7 @@
           <w:rFonts w:cs="Times New Roman"/>
         </w:rPr>
       </w:pPr>
-      <w:bookmarkStart w:id="3" w:name="_Toc64370976"/>
+      <w:bookmarkStart w:id="3" w:name="_Toc65143090"/>
       <w:r>
         <w:rPr>
           <w:rFonts w:cs="Times New Roman"/>
@@ -4611,7 +5031,7 @@
           <w:rFonts w:cs="Times New Roman"/>
         </w:rPr>
       </w:pPr>
-      <w:bookmarkStart w:id="4" w:name="_Toc64370977"/>
+      <w:bookmarkStart w:id="4" w:name="_Toc65143091"/>
       <w:r>
         <w:rPr>
           <w:rFonts w:cs="Times New Roman"/>
@@ -4732,7 +5152,7 @@
           <w:rFonts w:cs="Times New Roman"/>
         </w:rPr>
       </w:pPr>
-      <w:bookmarkStart w:id="5" w:name="_Toc64370978"/>
+      <w:bookmarkStart w:id="5" w:name="_Toc65143092"/>
       <w:r>
         <w:rPr>
           <w:rFonts w:cs="Times New Roman"/>
@@ -4868,7 +5288,7 @@
           <w:rFonts w:cs="Times New Roman"/>
         </w:rPr>
       </w:pPr>
-      <w:bookmarkStart w:id="6" w:name="_Toc64370979"/>
+      <w:bookmarkStart w:id="6" w:name="_Toc65143093"/>
       <w:r>
         <w:rPr>
           <w:rFonts w:cs="Times New Roman"/>
@@ -4884,7 +5304,7 @@
           <w:rFonts w:cs="Times New Roman"/>
         </w:rPr>
       </w:pPr>
-      <w:bookmarkStart w:id="7" w:name="_Toc64370980"/>
+      <w:bookmarkStart w:id="7" w:name="_Toc65143094"/>
       <w:r>
         <w:rPr>
           <w:rFonts w:cs="Times New Roman"/>
@@ -4961,7 +5381,7 @@
           <w:rFonts w:cs="Times New Roman"/>
         </w:rPr>
       </w:pPr>
-      <w:bookmarkStart w:id="8" w:name="_Toc64370981"/>
+      <w:bookmarkStart w:id="8" w:name="_Toc65143095"/>
       <w:r>
         <w:rPr>
           <w:rFonts w:cs="Times New Roman"/>
@@ -5085,7 +5505,7 @@
           <w:rFonts w:cs="Times New Roman"/>
         </w:rPr>
       </w:pPr>
-      <w:bookmarkStart w:id="9" w:name="_Toc64370982"/>
+      <w:bookmarkStart w:id="9" w:name="_Toc65143096"/>
       <w:r>
         <w:rPr>
           <w:rFonts w:cs="Times New Roman"/>
@@ -5102,7 +5522,7 @@
           <w:rFonts w:cs="Times New Roman"/>
         </w:rPr>
       </w:pPr>
-      <w:bookmarkStart w:id="10" w:name="_Toc64370983"/>
+      <w:bookmarkStart w:id="10" w:name="_Toc65143097"/>
       <w:r>
         <w:rPr>
           <w:rFonts w:cs="Times New Roman"/>
@@ -6202,7 +6622,7 @@
           <w:rFonts w:cs="Times New Roman"/>
         </w:rPr>
       </w:pPr>
-      <w:bookmarkStart w:id="11" w:name="_Toc64370984"/>
+      <w:bookmarkStart w:id="11" w:name="_Toc65143098"/>
       <w:r>
         <w:rPr>
           <w:noProof/>
@@ -6805,7 +7225,7 @@
           <w:rFonts w:cs="Times New Roman"/>
         </w:rPr>
       </w:pPr>
-      <w:bookmarkStart w:id="12" w:name="_Toc64370985"/>
+      <w:bookmarkStart w:id="12" w:name="_Toc65143099"/>
       <w:r>
         <w:rPr>
           <w:rFonts w:cs="Times New Roman"/>
@@ -7578,7 +7998,7 @@
           <w:rFonts w:cs="Times New Roman"/>
         </w:rPr>
       </w:pPr>
-      <w:bookmarkStart w:id="13" w:name="_Toc64370986"/>
+      <w:bookmarkStart w:id="13" w:name="_Toc65143100"/>
       <w:r>
         <w:rPr>
           <w:rFonts w:cs="Times New Roman"/>
@@ -8122,7 +8542,7 @@
           <w:rFonts w:cs="Times New Roman"/>
         </w:rPr>
       </w:pPr>
-      <w:bookmarkStart w:id="14" w:name="_Toc64370987"/>
+      <w:bookmarkStart w:id="14" w:name="_Toc65143101"/>
       <w:r>
         <w:rPr>
           <w:rFonts w:cs="Times New Roman"/>
@@ -8437,7 +8857,7 @@
           <w:rFonts w:cs="Times New Roman"/>
         </w:rPr>
       </w:pPr>
-      <w:bookmarkStart w:id="15" w:name="_Toc64370988"/>
+      <w:bookmarkStart w:id="15" w:name="_Toc65143102"/>
       <w:r>
         <w:rPr>
           <w:rFonts w:cs="Times New Roman"/>
@@ -8962,7 +9382,7 @@
           <w:rFonts w:cs="Times New Roman"/>
         </w:rPr>
       </w:pPr>
-      <w:bookmarkStart w:id="16" w:name="_Toc64370989"/>
+      <w:bookmarkStart w:id="16" w:name="_Toc65143103"/>
       <w:r>
         <w:rPr>
           <w:rFonts w:cs="Times New Roman"/>
@@ -9244,7 +9664,7 @@
           <w:rFonts w:cs="Times New Roman"/>
         </w:rPr>
       </w:pPr>
-      <w:bookmarkStart w:id="17" w:name="_Toc64370990"/>
+      <w:bookmarkStart w:id="17" w:name="_Toc65143104"/>
       <w:r>
         <w:rPr>
           <w:rFonts w:cs="Times New Roman"/>
@@ -9321,7 +9741,7 @@
           <w:rFonts w:cs="Times New Roman"/>
         </w:rPr>
       </w:pPr>
-      <w:bookmarkStart w:id="18" w:name="_Toc64370991"/>
+      <w:bookmarkStart w:id="18" w:name="_Toc65143105"/>
       <w:r>
         <w:rPr>
           <w:rFonts w:cs="Times New Roman"/>
@@ -9653,7 +10073,7 @@
           <w:rFonts w:cs="Times New Roman"/>
         </w:rPr>
       </w:pPr>
-      <w:bookmarkStart w:id="19" w:name="_Toc64370992"/>
+      <w:bookmarkStart w:id="19" w:name="_Toc65143106"/>
       <w:r>
         <w:rPr>
           <w:rFonts w:cs="Times New Roman"/>
@@ -9995,7 +10415,7 @@
           <w:rFonts w:cs="Times New Roman"/>
         </w:rPr>
       </w:pPr>
-      <w:bookmarkStart w:id="20" w:name="_Toc64370993"/>
+      <w:bookmarkStart w:id="20" w:name="_Toc65143107"/>
       <w:r>
         <w:rPr>
           <w:rFonts w:cs="Times New Roman"/>
@@ -10288,7 +10708,7 @@
           <w:szCs w:val="28"/>
         </w:rPr>
       </w:pPr>
-      <w:bookmarkStart w:id="21" w:name="_Toc64370994"/>
+      <w:bookmarkStart w:id="21" w:name="_Toc65143108"/>
       <w:r>
         <w:t>Film adatainak módosítása</w:t>
       </w:r>
@@ -10656,7 +11076,7 @@
           <w:rFonts w:cs="Times New Roman"/>
         </w:rPr>
       </w:pPr>
-      <w:bookmarkStart w:id="22" w:name="_Toc64370995"/>
+      <w:bookmarkStart w:id="22" w:name="_Toc65143109"/>
       <w:r>
         <w:rPr>
           <w:rFonts w:cs="Times New Roman"/>
@@ -10981,7 +11401,7 @@
           <w:rFonts w:cs="Times New Roman"/>
         </w:rPr>
       </w:pPr>
-      <w:bookmarkStart w:id="23" w:name="_Toc64370996"/>
+      <w:bookmarkStart w:id="23" w:name="_Toc65143110"/>
       <w:r>
         <w:rPr>
           <w:rFonts w:cs="Times New Roman"/>
@@ -11354,7 +11774,7 @@
           <w:rFonts w:cs="Times New Roman"/>
         </w:rPr>
       </w:pPr>
-      <w:bookmarkStart w:id="24" w:name="_Toc64370997"/>
+      <w:bookmarkStart w:id="24" w:name="_Toc65143111"/>
       <w:r>
         <w:rPr>
           <w:rFonts w:cs="Times New Roman"/>
@@ -11710,7 +12130,7 @@
           <w:rFonts w:cs="Times New Roman"/>
         </w:rPr>
       </w:pPr>
-      <w:bookmarkStart w:id="25" w:name="_Toc64370998"/>
+      <w:bookmarkStart w:id="25" w:name="_Toc65143112"/>
       <w:r>
         <w:rPr>
           <w:rFonts w:cs="Times New Roman"/>
@@ -12000,7 +12420,7 @@
           <w:rFonts w:cs="Times New Roman"/>
         </w:rPr>
       </w:pPr>
-      <w:bookmarkStart w:id="26" w:name="_Toc64370999"/>
+      <w:bookmarkStart w:id="26" w:name="_Toc65143113"/>
       <w:r>
         <w:rPr>
           <w:rFonts w:cs="Times New Roman"/>
@@ -12299,7 +12719,7 @@
           <w:rFonts w:cs="Times New Roman"/>
         </w:rPr>
       </w:pPr>
-      <w:bookmarkStart w:id="27" w:name="_Toc64371000"/>
+      <w:bookmarkStart w:id="27" w:name="_Toc65143114"/>
       <w:r>
         <w:rPr>
           <w:rFonts w:cs="Times New Roman"/>
@@ -12595,7 +13015,7 @@
           <w:rFonts w:cs="Times New Roman"/>
         </w:rPr>
       </w:pPr>
-      <w:bookmarkStart w:id="28" w:name="_Toc64371001"/>
+      <w:bookmarkStart w:id="28" w:name="_Toc65143115"/>
       <w:r>
         <w:rPr>
           <w:rFonts w:cs="Times New Roman"/>
@@ -12888,7 +13308,7 @@
           <w:rFonts w:cs="Times New Roman"/>
         </w:rPr>
       </w:pPr>
-      <w:bookmarkStart w:id="29" w:name="_Toc64371002"/>
+      <w:bookmarkStart w:id="29" w:name="_Toc65143116"/>
       <w:r>
         <w:rPr>
           <w:rFonts w:cs="Times New Roman"/>
@@ -12905,7 +13325,7 @@
           <w:rFonts w:cs="Times New Roman"/>
         </w:rPr>
       </w:pPr>
-      <w:bookmarkStart w:id="30" w:name="_Toc64371003"/>
+      <w:bookmarkStart w:id="30" w:name="_Toc65143117"/>
       <w:r>
         <w:rPr>
           <w:rFonts w:cs="Times New Roman"/>
@@ -12993,7 +13413,7 @@
           <w:rFonts w:cs="Times New Roman"/>
         </w:rPr>
       </w:pPr>
-      <w:bookmarkStart w:id="31" w:name="_Toc64371004"/>
+      <w:bookmarkStart w:id="31" w:name="_Toc65143118"/>
       <w:r>
         <w:rPr>
           <w:rFonts w:cs="Times New Roman"/>
@@ -13334,7 +13754,7 @@
           <w:rFonts w:cs="Times New Roman"/>
         </w:rPr>
       </w:pPr>
-      <w:bookmarkStart w:id="32" w:name="_Toc64371005"/>
+      <w:bookmarkStart w:id="32" w:name="_Toc65143119"/>
       <w:r>
         <w:rPr>
           <w:rFonts w:cs="Times New Roman"/>
@@ -13824,7 +14244,7 @@
           <w:rFonts w:cs="Times New Roman"/>
         </w:rPr>
       </w:pPr>
-      <w:bookmarkStart w:id="33" w:name="_Toc64371006"/>
+      <w:bookmarkStart w:id="33" w:name="_Toc65143120"/>
       <w:r>
         <w:rPr>
           <w:rFonts w:cs="Times New Roman"/>
@@ -13917,7 +14337,6 @@
           <w:szCs w:val="24"/>
         </w:rPr>
       </w:pPr>
-      <w:proofErr w:type="gramStart"/>
       <w:r>
         <w:rPr>
           <w:rFonts w:ascii="Times New Roman" w:hAnsi="Times New Roman" w:cs="Times New Roman"/>
@@ -13932,16 +14351,7 @@
           <w:sz w:val="24"/>
           <w:szCs w:val="24"/>
         </w:rPr>
-        <w:t>Customers</w:t>
-      </w:r>
-      <w:proofErr w:type="gramEnd"/>
-      <w:r>
-        <w:rPr>
-          <w:rFonts w:ascii="Times New Roman" w:hAnsi="Times New Roman" w:cs="Times New Roman"/>
-          <w:sz w:val="24"/>
-          <w:szCs w:val="24"/>
-        </w:rPr>
-        <w:t xml:space="preserve"> (ügyfelek)</w:t>
+        <w:t>Customers (ügyfelek)</w:t>
       </w:r>
     </w:p>
     <w:p>
@@ -13959,7 +14369,6 @@
           <w:szCs w:val="24"/>
         </w:rPr>
       </w:pPr>
-      <w:proofErr w:type="gramStart"/>
       <w:r>
         <w:rPr>
           <w:rFonts w:ascii="Times New Roman" w:hAnsi="Times New Roman" w:cs="Times New Roman"/>
@@ -13974,16 +14383,7 @@
           <w:sz w:val="24"/>
           <w:szCs w:val="24"/>
         </w:rPr>
-        <w:t>MembershipTypes</w:t>
-      </w:r>
-      <w:proofErr w:type="gramEnd"/>
-      <w:r>
-        <w:rPr>
-          <w:rFonts w:ascii="Times New Roman" w:hAnsi="Times New Roman" w:cs="Times New Roman"/>
-          <w:sz w:val="24"/>
-          <w:szCs w:val="24"/>
-        </w:rPr>
-        <w:t xml:space="preserve"> (ügyféltagságok fajtái)</w:t>
+        <w:t>MembershipTypes (ügyféltagságok fajtái)</w:t>
       </w:r>
     </w:p>
     <w:p>
@@ -14001,7 +14401,6 @@
           <w:szCs w:val="24"/>
         </w:rPr>
       </w:pPr>
-      <w:proofErr w:type="gramStart"/>
       <w:r>
         <w:rPr>
           <w:rFonts w:ascii="Times New Roman" w:hAnsi="Times New Roman" w:cs="Times New Roman"/>
@@ -14016,16 +14415,7 @@
           <w:sz w:val="24"/>
           <w:szCs w:val="24"/>
         </w:rPr>
-        <w:t>Movies</w:t>
-      </w:r>
-      <w:proofErr w:type="gramEnd"/>
-      <w:r>
-        <w:rPr>
-          <w:rFonts w:ascii="Times New Roman" w:hAnsi="Times New Roman" w:cs="Times New Roman"/>
-          <w:sz w:val="24"/>
-          <w:szCs w:val="24"/>
-        </w:rPr>
-        <w:t xml:space="preserve"> (filmek)</w:t>
+        <w:t>Movies (filmek)</w:t>
       </w:r>
     </w:p>
     <w:p>
@@ -14043,7 +14433,6 @@
           <w:szCs w:val="24"/>
         </w:rPr>
       </w:pPr>
-      <w:proofErr w:type="gramStart"/>
       <w:r>
         <w:rPr>
           <w:rFonts w:ascii="Times New Roman" w:hAnsi="Times New Roman" w:cs="Times New Roman"/>
@@ -14058,16 +14447,7 @@
           <w:sz w:val="24"/>
           <w:szCs w:val="24"/>
         </w:rPr>
-        <w:t>Genres</w:t>
-      </w:r>
-      <w:proofErr w:type="gramEnd"/>
-      <w:r>
-        <w:rPr>
-          <w:rFonts w:ascii="Times New Roman" w:hAnsi="Times New Roman" w:cs="Times New Roman"/>
-          <w:sz w:val="24"/>
-          <w:szCs w:val="24"/>
-        </w:rPr>
-        <w:t xml:space="preserve"> (filmtípusok)</w:t>
+        <w:t>Genres (filmtípusok)</w:t>
       </w:r>
     </w:p>
     <w:p>
@@ -14085,7 +14465,6 @@
           <w:szCs w:val="24"/>
         </w:rPr>
       </w:pPr>
-      <w:proofErr w:type="gramStart"/>
       <w:r>
         <w:rPr>
           <w:rFonts w:ascii="Times New Roman" w:hAnsi="Times New Roman" w:cs="Times New Roman"/>
@@ -14100,16 +14479,7 @@
           <w:sz w:val="24"/>
           <w:szCs w:val="24"/>
         </w:rPr>
-        <w:t>Rentals</w:t>
-      </w:r>
-      <w:proofErr w:type="gramEnd"/>
-      <w:r>
-        <w:rPr>
-          <w:rFonts w:ascii="Times New Roman" w:hAnsi="Times New Roman" w:cs="Times New Roman"/>
-          <w:sz w:val="24"/>
-          <w:szCs w:val="24"/>
-        </w:rPr>
-        <w:t xml:space="preserve"> (bérlések és azok adatai)</w:t>
+        <w:t>Rentals (bérlések és azok adatai)</w:t>
       </w:r>
     </w:p>
     <w:p>
@@ -14127,7 +14497,6 @@
           <w:szCs w:val="24"/>
         </w:rPr>
       </w:pPr>
-      <w:proofErr w:type="gramStart"/>
       <w:r>
         <w:rPr>
           <w:rFonts w:ascii="Times New Roman" w:hAnsi="Times New Roman" w:cs="Times New Roman"/>
@@ -14142,16 +14511,7 @@
           <w:sz w:val="24"/>
           <w:szCs w:val="24"/>
         </w:rPr>
-        <w:t>AspNetUsers</w:t>
-      </w:r>
-      <w:proofErr w:type="gramEnd"/>
-      <w:r>
-        <w:rPr>
-          <w:rFonts w:ascii="Times New Roman" w:hAnsi="Times New Roman" w:cs="Times New Roman"/>
-          <w:sz w:val="24"/>
-          <w:szCs w:val="24"/>
-        </w:rPr>
-        <w:t xml:space="preserve"> (a regisztrált felhasználók (1 tulajdonos, és a dolgozók))</w:t>
+        <w:t>AspNetUsers (a regisztrált felhasználók (1 tulajdonos, és a dolgozók))</w:t>
       </w:r>
     </w:p>
     <w:p>
@@ -14237,23 +14597,13 @@
           <w:szCs w:val="24"/>
         </w:rPr>
       </w:pPr>
-      <w:proofErr w:type="gramStart"/>
-      <w:r>
-        <w:rPr>
-          <w:rFonts w:ascii="Times New Roman" w:hAnsi="Times New Roman" w:cs="Times New Roman"/>
-          <w:sz w:val="24"/>
-          <w:szCs w:val="24"/>
-        </w:rPr>
-        <w:t>dbo._</w:t>
-      </w:r>
-      <w:proofErr w:type="gramEnd"/>
-      <w:r>
-        <w:rPr>
-          <w:rFonts w:ascii="Times New Roman" w:hAnsi="Times New Roman" w:cs="Times New Roman"/>
-          <w:sz w:val="24"/>
-          <w:szCs w:val="24"/>
-        </w:rPr>
-        <w:t>MigrationHistory (a migrációk előzményei, mely a CodeFirst szemlélet követése miatt vannak jelen)</w:t>
+      <w:r>
+        <w:rPr>
+          <w:rFonts w:ascii="Times New Roman" w:hAnsi="Times New Roman" w:cs="Times New Roman"/>
+          <w:sz w:val="24"/>
+          <w:szCs w:val="24"/>
+        </w:rPr>
+        <w:t>dbo._MigrationHistory (a migrációk előzményei, mely a CodeFirst szemlélet követése miatt vannak jelen)</w:t>
       </w:r>
     </w:p>
     <w:p>
@@ -14271,23 +14621,13 @@
           <w:szCs w:val="24"/>
         </w:rPr>
       </w:pPr>
-      <w:proofErr w:type="gramStart"/>
-      <w:r>
-        <w:rPr>
-          <w:rFonts w:ascii="Times New Roman" w:hAnsi="Times New Roman" w:cs="Times New Roman"/>
-          <w:sz w:val="24"/>
-          <w:szCs w:val="24"/>
-        </w:rPr>
-        <w:t>dbo.AspNetRoles</w:t>
-      </w:r>
-      <w:proofErr w:type="gramEnd"/>
-      <w:r>
-        <w:rPr>
-          <w:rFonts w:ascii="Times New Roman" w:hAnsi="Times New Roman" w:cs="Times New Roman"/>
-          <w:sz w:val="24"/>
-          <w:szCs w:val="24"/>
-        </w:rPr>
-        <w:t xml:space="preserve"> (</w:t>
+      <w:r>
+        <w:rPr>
+          <w:rFonts w:ascii="Times New Roman" w:hAnsi="Times New Roman" w:cs="Times New Roman"/>
+          <w:sz w:val="24"/>
+          <w:szCs w:val="24"/>
+        </w:rPr>
+        <w:t>dbo.AspNetRoles (</w:t>
       </w:r>
       <w:r>
         <w:rPr>
@@ -14337,23 +14677,13 @@
           <w:szCs w:val="24"/>
         </w:rPr>
       </w:pPr>
-      <w:proofErr w:type="gramStart"/>
-      <w:r>
-        <w:rPr>
-          <w:rFonts w:ascii="Times New Roman" w:hAnsi="Times New Roman" w:cs="Times New Roman"/>
-          <w:sz w:val="24"/>
-          <w:szCs w:val="24"/>
-        </w:rPr>
-        <w:t>dbo.AspNetUserRoles</w:t>
-      </w:r>
-      <w:proofErr w:type="gramEnd"/>
-      <w:r>
-        <w:rPr>
-          <w:rFonts w:ascii="Times New Roman" w:hAnsi="Times New Roman" w:cs="Times New Roman"/>
-          <w:sz w:val="24"/>
-          <w:szCs w:val="24"/>
-        </w:rPr>
-        <w:t xml:space="preserve"> (az előző táblában található típus hozzárendelése az admin fiókjához)</w:t>
+      <w:r>
+        <w:rPr>
+          <w:rFonts w:ascii="Times New Roman" w:hAnsi="Times New Roman" w:cs="Times New Roman"/>
+          <w:sz w:val="24"/>
+          <w:szCs w:val="24"/>
+        </w:rPr>
+        <w:t>dbo.AspNetUserRoles (az előző táblában található típus hozzárendelése az admin fiókjához)</w:t>
       </w:r>
     </w:p>
     <w:p>
@@ -14371,7 +14701,6 @@
           <w:szCs w:val="24"/>
         </w:rPr>
       </w:pPr>
-      <w:proofErr w:type="gramStart"/>
       <w:r>
         <w:rPr>
           <w:rFonts w:ascii="Times New Roman" w:hAnsi="Times New Roman" w:cs="Times New Roman"/>
@@ -14388,7 +14717,6 @@
         </w:rPr>
         <w:t>Claims</w:t>
       </w:r>
-      <w:proofErr w:type="gramEnd"/>
       <w:r>
         <w:rPr>
           <w:rFonts w:ascii="Times New Roman" w:hAnsi="Times New Roman" w:cs="Times New Roman"/>
@@ -14413,7 +14741,6 @@
           <w:szCs w:val="24"/>
         </w:rPr>
       </w:pPr>
-      <w:proofErr w:type="gramStart"/>
       <w:r>
         <w:rPr>
           <w:rFonts w:ascii="Times New Roman" w:hAnsi="Times New Roman" w:cs="Times New Roman"/>
@@ -14422,7 +14749,6 @@
         </w:rPr>
         <w:t>dbo.AspNetUserLogins</w:t>
       </w:r>
-      <w:proofErr w:type="gramEnd"/>
       <w:r>
         <w:rPr>
           <w:rFonts w:ascii="Times New Roman" w:hAnsi="Times New Roman" w:cs="Times New Roman"/>
@@ -14484,7 +14810,7 @@
       <w:pPr>
         <w:pStyle w:val="Cmsor3"/>
       </w:pPr>
-      <w:bookmarkStart w:id="34" w:name="_Toc64371007"/>
+      <w:bookmarkStart w:id="34" w:name="_Toc65143121"/>
       <w:r>
         <w:lastRenderedPageBreak/>
         <w:t xml:space="preserve">Az </w:t>
@@ -14721,7 +15047,7 @@
       <w:pPr>
         <w:pStyle w:val="Cmsor3"/>
       </w:pPr>
-      <w:bookmarkStart w:id="35" w:name="_Toc64371008"/>
+      <w:bookmarkStart w:id="35" w:name="_Toc65143122"/>
       <w:r>
         <w:t>A dolgozókról eltárolandó információk</w:t>
       </w:r>
@@ -14863,7 +15189,7 @@
       <w:pPr>
         <w:pStyle w:val="Cmsor3"/>
       </w:pPr>
-      <w:bookmarkStart w:id="36" w:name="_Toc64371009"/>
+      <w:bookmarkStart w:id="36" w:name="_Toc65143123"/>
       <w:r>
         <w:t>A filmekről eltárolandó információk</w:t>
       </w:r>
@@ -15061,7 +15387,7 @@
         <w:pStyle w:val="Cmsor3"/>
         <w:keepLines w:val="0"/>
       </w:pPr>
-      <w:bookmarkStart w:id="37" w:name="_Toc64371010"/>
+      <w:bookmarkStart w:id="37" w:name="_Toc65143124"/>
       <w:r>
         <w:t>A kiadott filmekről (bérlések) eltárolandó információk</w:t>
       </w:r>
@@ -15280,7 +15606,7 @@
       <w:pPr>
         <w:pStyle w:val="Cmsor3"/>
       </w:pPr>
-      <w:bookmarkStart w:id="38" w:name="_Toc64371011"/>
+      <w:bookmarkStart w:id="38" w:name="_Toc65143125"/>
       <w:r>
         <w:t>Customers (ügyfelek) tábla:</w:t>
       </w:r>
@@ -16096,7 +16422,7 @@
       <w:pPr>
         <w:pStyle w:val="Cmsor3"/>
       </w:pPr>
-      <w:bookmarkStart w:id="39" w:name="_Toc64371012"/>
+      <w:bookmarkStart w:id="39" w:name="_Toc65143126"/>
       <w:r>
         <w:t>MembershipTypes (ügyféltagságok fajtái) tábla:</w:t>
       </w:r>
@@ -16623,7 +16949,7 @@
       <w:pPr>
         <w:pStyle w:val="Cmsor3"/>
       </w:pPr>
-      <w:bookmarkStart w:id="40" w:name="_Toc64371013"/>
+      <w:bookmarkStart w:id="40" w:name="_Toc65143127"/>
       <w:r>
         <w:t>Movies (filmek) tábla:</w:t>
       </w:r>
@@ -17425,7 +17751,7 @@
       <w:pPr>
         <w:pStyle w:val="Cmsor3"/>
       </w:pPr>
-      <w:bookmarkStart w:id="41" w:name="_Toc64371014"/>
+      <w:bookmarkStart w:id="41" w:name="_Toc65143128"/>
       <w:r>
         <w:t>Genres (filmtípusok) tábla:</w:t>
       </w:r>
@@ -17638,7 +17964,7 @@
       <w:pPr>
         <w:pStyle w:val="Cmsor3"/>
       </w:pPr>
-      <w:bookmarkStart w:id="42" w:name="_Toc64371015"/>
+      <w:bookmarkStart w:id="42" w:name="_Toc65143129"/>
       <w:r>
         <w:t>Rentals (filmbérlések) tábla:</w:t>
       </w:r>
@@ -18192,7 +18518,7 @@
         <mc:AlternateContent>
           <mc:Choice Requires="wps">
             <w:drawing>
-              <wp:anchor distT="0" distB="0" distL="114300" distR="114300" simplePos="0" relativeHeight="251753472" behindDoc="0" locked="0" layoutInCell="1" allowOverlap="1" wp14:anchorId="21B93253" wp14:editId="2EBA1BBE">
+              <wp:anchor distT="0" distB="0" distL="114300" distR="114300" simplePos="0" relativeHeight="251753472" behindDoc="0" locked="0" layoutInCell="1" allowOverlap="1" wp14:anchorId="21B93253" wp14:editId="579186E9">
                 <wp:simplePos x="0" y="0"/>
                 <wp:positionH relativeFrom="column">
                   <wp:posOffset>1448435</wp:posOffset>
@@ -18547,125 +18873,919 @@
           <w:rFonts w:cs="Times New Roman"/>
         </w:rPr>
       </w:pPr>
-      <w:bookmarkStart w:id="43" w:name="_Toc64371016"/>
+      <w:bookmarkStart w:id="43" w:name="_Toc65143130"/>
       <w:r>
         <w:rPr>
           <w:rFonts w:cs="Times New Roman"/>
         </w:rPr>
-        <w:lastRenderedPageBreak/>
         <w:t>Felhasznált eszközök, technológiák</w:t>
       </w:r>
       <w:bookmarkEnd w:id="43"/>
     </w:p>
     <w:p>
       <w:pPr>
-        <w:pStyle w:val="Cmsor1"/>
-        <w:rPr>
-          <w:rFonts w:cs="Times New Roman"/>
-        </w:rPr>
-      </w:pPr>
-      <w:bookmarkStart w:id="44" w:name="_Toc64371017"/>
-      <w:r>
-        <w:rPr>
-          <w:rFonts w:cs="Times New Roman"/>
-        </w:rPr>
-        <w:t>Tesztelési dokumentáció</w:t>
+        <w:pStyle w:val="Cmsor3"/>
+      </w:pPr>
+      <w:bookmarkStart w:id="44" w:name="_Toc65143131"/>
+      <w:r>
+        <w:t>C# programozási nyelv</w:t>
       </w:r>
       <w:bookmarkEnd w:id="44"/>
     </w:p>
     <w:p>
       <w:pPr>
-        <w:pStyle w:val="Cmsor2"/>
-        <w:rPr>
-          <w:rFonts w:cs="Times New Roman"/>
-        </w:rPr>
-      </w:pPr>
-      <w:bookmarkStart w:id="45" w:name="_Toc64371018"/>
-      <w:r>
-        <w:rPr>
-          <w:rFonts w:cs="Times New Roman"/>
-        </w:rPr>
-        <w:t>Webalkalmazás adatbázisműveletek tesztelése</w:t>
+        <w:spacing w:line="360" w:lineRule="auto"/>
+        <w:ind w:firstLine="567"/>
+        <w:jc w:val="both"/>
+        <w:rPr>
+          <w:rFonts w:ascii="Times New Roman" w:hAnsi="Times New Roman" w:cs="Times New Roman"/>
+          <w:sz w:val="24"/>
+          <w:szCs w:val="24"/>
+        </w:rPr>
+      </w:pPr>
+      <w:r>
+        <w:rPr>
+          <w:rFonts w:ascii="Times New Roman" w:hAnsi="Times New Roman" w:cs="Times New Roman"/>
+          <w:sz w:val="24"/>
+          <w:szCs w:val="24"/>
+        </w:rPr>
+        <w:t>A C</w:t>
+      </w:r>
+      <w:r>
+        <w:rPr>
+          <w:rFonts w:ascii="Times New Roman" w:hAnsi="Times New Roman" w:cs="Times New Roman"/>
+          <w:sz w:val="24"/>
+          <w:szCs w:val="24"/>
+        </w:rPr>
+        <w:t>#</w:t>
+      </w:r>
+      <w:r>
+        <w:rPr>
+          <w:rFonts w:ascii="Times New Roman" w:hAnsi="Times New Roman" w:cs="Times New Roman"/>
+          <w:sz w:val="24"/>
+          <w:szCs w:val="24"/>
+        </w:rPr>
+        <w:t xml:space="preserve"> egy, a Microsoft által fejlesztett</w:t>
+      </w:r>
+      <w:r>
+        <w:rPr>
+          <w:rFonts w:ascii="Times New Roman" w:hAnsi="Times New Roman" w:cs="Times New Roman"/>
+          <w:sz w:val="24"/>
+          <w:szCs w:val="24"/>
+        </w:rPr>
+        <w:t>, .NET keretrendszer alá tartozó</w:t>
+      </w:r>
+      <w:r>
+        <w:rPr>
+          <w:rFonts w:ascii="Times New Roman" w:hAnsi="Times New Roman" w:cs="Times New Roman"/>
+          <w:sz w:val="24"/>
+          <w:szCs w:val="24"/>
+        </w:rPr>
+        <w:t xml:space="preserve"> programozási nyelv.</w:t>
+      </w:r>
+      <w:r>
+        <w:rPr>
+          <w:rFonts w:ascii="Times New Roman" w:hAnsi="Times New Roman" w:cs="Times New Roman"/>
+          <w:sz w:val="24"/>
+          <w:szCs w:val="24"/>
+        </w:rPr>
+        <w:t xml:space="preserve"> </w:t>
+      </w:r>
+      <w:r>
+        <w:rPr>
+          <w:rFonts w:ascii="Times New Roman" w:hAnsi="Times New Roman" w:cs="Times New Roman"/>
+          <w:sz w:val="24"/>
+          <w:szCs w:val="24"/>
+        </w:rPr>
+        <w:t xml:space="preserve">Lényege, hogy bármely .NET keretrendszert telepített </w:t>
+      </w:r>
+      <w:r>
+        <w:rPr>
+          <w:rFonts w:ascii="Times New Roman" w:hAnsi="Times New Roman" w:cs="Times New Roman"/>
+          <w:sz w:val="24"/>
+          <w:szCs w:val="24"/>
+        </w:rPr>
+        <w:t>eszközön</w:t>
+      </w:r>
+      <w:r>
+        <w:rPr>
+          <w:rFonts w:ascii="Times New Roman" w:hAnsi="Times New Roman" w:cs="Times New Roman"/>
+          <w:sz w:val="24"/>
+          <w:szCs w:val="24"/>
+        </w:rPr>
+        <w:t xml:space="preserve"> futtatható programokat tudunk írni </w:t>
+      </w:r>
+      <w:r>
+        <w:rPr>
+          <w:rFonts w:ascii="Times New Roman" w:hAnsi="Times New Roman" w:cs="Times New Roman"/>
+          <w:sz w:val="24"/>
+          <w:szCs w:val="24"/>
+        </w:rPr>
+        <w:t>segítségével</w:t>
+      </w:r>
+      <w:r>
+        <w:rPr>
+          <w:rFonts w:ascii="Times New Roman" w:hAnsi="Times New Roman" w:cs="Times New Roman"/>
+          <w:sz w:val="24"/>
+          <w:szCs w:val="24"/>
+        </w:rPr>
+        <w:t>. Továbbá fontos, hogy a C</w:t>
+      </w:r>
+      <w:r>
+        <w:rPr>
+          <w:rFonts w:ascii="Times New Roman" w:hAnsi="Times New Roman" w:cs="Times New Roman"/>
+          <w:sz w:val="24"/>
+          <w:szCs w:val="24"/>
+        </w:rPr>
+        <w:t>#</w:t>
+      </w:r>
+      <w:r>
+        <w:rPr>
+          <w:rFonts w:ascii="Times New Roman" w:hAnsi="Times New Roman" w:cs="Times New Roman"/>
+          <w:sz w:val="24"/>
+          <w:szCs w:val="24"/>
+        </w:rPr>
+        <w:t xml:space="preserve"> egy erősen típusos, OOP (objektumorientált programozás) nyelv, ami azt jelenti, hogy az IDE (fejlesztői környezet</w:t>
+      </w:r>
+      <w:r>
+        <w:rPr>
+          <w:rFonts w:ascii="Times New Roman" w:hAnsi="Times New Roman" w:cs="Times New Roman"/>
+          <w:sz w:val="24"/>
+          <w:szCs w:val="24"/>
+        </w:rPr>
+        <w:t xml:space="preserve"> – </w:t>
+      </w:r>
+      <w:r>
+        <w:rPr>
+          <w:rFonts w:ascii="Times New Roman" w:hAnsi="Times New Roman" w:cs="Times New Roman"/>
+          <w:sz w:val="24"/>
+          <w:szCs w:val="24"/>
+        </w:rPr>
+        <w:lastRenderedPageBreak/>
+        <w:t>jelen esetben Visual Studio</w:t>
+      </w:r>
+      <w:r>
+        <w:rPr>
+          <w:rFonts w:ascii="Times New Roman" w:hAnsi="Times New Roman" w:cs="Times New Roman"/>
+          <w:sz w:val="24"/>
+          <w:szCs w:val="24"/>
+        </w:rPr>
+        <w:t>)</w:t>
+      </w:r>
+      <w:r>
+        <w:rPr>
+          <w:rFonts w:ascii="Times New Roman" w:hAnsi="Times New Roman" w:cs="Times New Roman"/>
+          <w:sz w:val="24"/>
+          <w:szCs w:val="24"/>
+        </w:rPr>
+        <w:t>,</w:t>
+      </w:r>
+      <w:r>
+        <w:rPr>
+          <w:rFonts w:ascii="Times New Roman" w:hAnsi="Times New Roman" w:cs="Times New Roman"/>
+          <w:sz w:val="24"/>
+          <w:szCs w:val="24"/>
+        </w:rPr>
+        <w:t xml:space="preserve"> valamint a nyelv segít nekünk abban, hogy a programunk megfeleljen az OOP alapelveknek.</w:t>
+      </w:r>
+    </w:p>
+    <w:p>
+      <w:pPr>
+        <w:spacing w:line="360" w:lineRule="auto"/>
+        <w:ind w:firstLine="567"/>
+        <w:jc w:val="both"/>
+        <w:rPr>
+          <w:rFonts w:ascii="Times New Roman" w:hAnsi="Times New Roman" w:cs="Times New Roman"/>
+          <w:sz w:val="24"/>
+          <w:szCs w:val="24"/>
+        </w:rPr>
+      </w:pPr>
+      <w:r>
+        <w:rPr>
+          <w:rFonts w:ascii="Times New Roman" w:hAnsi="Times New Roman" w:cs="Times New Roman"/>
+          <w:sz w:val="24"/>
+          <w:szCs w:val="24"/>
+        </w:rPr>
+        <w:t>Projektem teljes üzleti logikáját ezen nyelv segítségével készítettem el. Választásom azért erre a nyelvre esett, mert középiskolai tanulmányaim óta C</w:t>
+      </w:r>
+      <w:r>
+        <w:rPr>
+          <w:rFonts w:ascii="Times New Roman" w:hAnsi="Times New Roman" w:cs="Times New Roman"/>
+          <w:sz w:val="24"/>
+          <w:szCs w:val="24"/>
+        </w:rPr>
+        <w:t>#</w:t>
+      </w:r>
+      <w:r>
+        <w:rPr>
+          <w:rFonts w:ascii="Times New Roman" w:hAnsi="Times New Roman" w:cs="Times New Roman"/>
+          <w:sz w:val="24"/>
+          <w:szCs w:val="24"/>
+        </w:rPr>
+        <w:t>-ot tanulok, illetve a programozás alapjait is ezen nyelven keresztül sajátítottam el, vagyis ebben van a legtöbb tapasztalatom</w:t>
+      </w:r>
+      <w:r>
+        <w:rPr>
+          <w:rFonts w:ascii="Times New Roman" w:hAnsi="Times New Roman" w:cs="Times New Roman"/>
+          <w:sz w:val="24"/>
+          <w:szCs w:val="24"/>
+        </w:rPr>
+        <w:t xml:space="preserve">, valamint </w:t>
+      </w:r>
+      <w:r>
+        <w:rPr>
+          <w:rFonts w:ascii="Times New Roman" w:hAnsi="Times New Roman" w:cs="Times New Roman"/>
+          <w:sz w:val="24"/>
+          <w:szCs w:val="24"/>
+        </w:rPr>
+        <w:t>„</w:t>
+      </w:r>
+      <w:r>
+        <w:rPr>
+          <w:rFonts w:ascii="Times New Roman" w:hAnsi="Times New Roman" w:cs="Times New Roman"/>
+          <w:sz w:val="24"/>
+          <w:szCs w:val="24"/>
+        </w:rPr>
+        <w:t>rutinosnak</w:t>
+      </w:r>
+      <w:r>
+        <w:rPr>
+          <w:rFonts w:ascii="Times New Roman" w:hAnsi="Times New Roman" w:cs="Times New Roman"/>
+          <w:sz w:val="24"/>
+          <w:szCs w:val="24"/>
+        </w:rPr>
+        <w:t>”</w:t>
+      </w:r>
+      <w:r>
+        <w:rPr>
+          <w:rFonts w:ascii="Times New Roman" w:hAnsi="Times New Roman" w:cs="Times New Roman"/>
+          <w:sz w:val="24"/>
+          <w:szCs w:val="24"/>
+        </w:rPr>
+        <w:t xml:space="preserve"> érzem magam a Visual Studio fejlesztői környezetben</w:t>
+      </w:r>
+      <w:r>
+        <w:rPr>
+          <w:rFonts w:ascii="Times New Roman" w:hAnsi="Times New Roman" w:cs="Times New Roman"/>
+          <w:sz w:val="24"/>
+          <w:szCs w:val="24"/>
+        </w:rPr>
+        <w:t>.</w:t>
+      </w:r>
+    </w:p>
+    <w:p>
+      <w:pPr>
+        <w:pStyle w:val="Cmsor3"/>
+      </w:pPr>
+      <w:bookmarkStart w:id="45" w:name="_Toc65143132"/>
+      <w:r>
+        <w:t xml:space="preserve">ASP.NET MVC </w:t>
+      </w:r>
+      <w:r>
+        <w:t>keretrendszer</w:t>
       </w:r>
       <w:bookmarkEnd w:id="45"/>
     </w:p>
     <w:p>
       <w:pPr>
-        <w:pStyle w:val="Cmsor2"/>
-        <w:rPr>
-          <w:rFonts w:cs="Times New Roman"/>
-        </w:rPr>
-      </w:pPr>
-      <w:bookmarkStart w:id="46" w:name="_Toc64371019"/>
-      <w:r>
-        <w:rPr>
-          <w:rFonts w:cs="Times New Roman"/>
-        </w:rPr>
-        <w:t>Felhasználói felület (GUI) tesztelése</w:t>
+        <w:spacing w:line="360" w:lineRule="auto"/>
+        <w:ind w:firstLine="567"/>
+        <w:jc w:val="both"/>
+        <w:rPr>
+          <w:rFonts w:ascii="Times New Roman" w:hAnsi="Times New Roman" w:cs="Times New Roman"/>
+          <w:sz w:val="24"/>
+          <w:szCs w:val="24"/>
+        </w:rPr>
+      </w:pPr>
+      <w:r>
+        <w:rPr>
+          <w:rFonts w:ascii="Times New Roman" w:hAnsi="Times New Roman" w:cs="Times New Roman"/>
+          <w:sz w:val="24"/>
+          <w:szCs w:val="24"/>
+        </w:rPr>
+        <w:t>A projektem tervezésekor mindenképpen szerettem volna egy webes alkalmazást elkészíteni, valamint a C</w:t>
+      </w:r>
+      <w:r>
+        <w:rPr>
+          <w:rFonts w:ascii="Times New Roman" w:hAnsi="Times New Roman" w:cs="Times New Roman"/>
+          <w:sz w:val="24"/>
+          <w:szCs w:val="24"/>
+        </w:rPr>
+        <w:t>#</w:t>
+      </w:r>
+      <w:r>
+        <w:rPr>
+          <w:rFonts w:ascii="Times New Roman" w:hAnsi="Times New Roman" w:cs="Times New Roman"/>
+          <w:sz w:val="24"/>
+          <w:szCs w:val="24"/>
+        </w:rPr>
+        <w:t xml:space="preserve"> nyelv használati lehetősége is prioritást élvezett. </w:t>
+      </w:r>
+      <w:r>
+        <w:rPr>
+          <w:rFonts w:ascii="Times New Roman" w:hAnsi="Times New Roman" w:cs="Times New Roman"/>
+          <w:sz w:val="24"/>
+          <w:szCs w:val="24"/>
+        </w:rPr>
+        <w:t xml:space="preserve">Továbbá a szoftverfejlesztő képzés keretein belül találkoztunk a webalkalmazások MVC (Model – View - Controller) alapú felépítésével, így abban is volt már némi tapasztalatom. </w:t>
+      </w:r>
+      <w:r>
+        <w:rPr>
+          <w:rFonts w:ascii="Times New Roman" w:hAnsi="Times New Roman" w:cs="Times New Roman"/>
+          <w:sz w:val="24"/>
+          <w:szCs w:val="24"/>
+        </w:rPr>
+        <w:t xml:space="preserve">Eme </w:t>
+      </w:r>
+      <w:r>
+        <w:rPr>
+          <w:rFonts w:ascii="Times New Roman" w:hAnsi="Times New Roman" w:cs="Times New Roman"/>
+          <w:sz w:val="24"/>
+          <w:szCs w:val="24"/>
+        </w:rPr>
+        <w:t>három</w:t>
+      </w:r>
+      <w:r>
+        <w:rPr>
+          <w:rFonts w:ascii="Times New Roman" w:hAnsi="Times New Roman" w:cs="Times New Roman"/>
+          <w:sz w:val="24"/>
+          <w:szCs w:val="24"/>
+        </w:rPr>
+        <w:t xml:space="preserve"> </w:t>
+      </w:r>
+      <w:r>
+        <w:rPr>
+          <w:rFonts w:ascii="Times New Roman" w:hAnsi="Times New Roman" w:cs="Times New Roman"/>
+          <w:sz w:val="24"/>
+          <w:szCs w:val="24"/>
+        </w:rPr>
+        <w:t>dolog</w:t>
+      </w:r>
+      <w:r>
+        <w:rPr>
+          <w:rFonts w:ascii="Times New Roman" w:hAnsi="Times New Roman" w:cs="Times New Roman"/>
+          <w:sz w:val="24"/>
+          <w:szCs w:val="24"/>
+        </w:rPr>
+        <w:t xml:space="preserve"> mentén választottam az ASP.NET MVC keretrendszert webalkalmazásom elkészítéséhez.</w:t>
+      </w:r>
+    </w:p>
+    <w:p>
+      <w:pPr>
+        <w:spacing w:line="360" w:lineRule="auto"/>
+        <w:ind w:firstLine="567"/>
+        <w:jc w:val="both"/>
+        <w:rPr>
+          <w:rFonts w:ascii="Times New Roman" w:hAnsi="Times New Roman" w:cs="Times New Roman"/>
+          <w:sz w:val="24"/>
+          <w:szCs w:val="24"/>
+        </w:rPr>
+      </w:pPr>
+      <w:r>
+        <w:rPr>
+          <w:rFonts w:ascii="Times New Roman" w:hAnsi="Times New Roman" w:cs="Times New Roman"/>
+          <w:sz w:val="24"/>
+          <w:szCs w:val="24"/>
+        </w:rPr>
+        <w:t>Maga a .NET, mint azt már az előző pontban (C</w:t>
+      </w:r>
+      <w:r>
+        <w:rPr>
+          <w:rFonts w:ascii="Times New Roman" w:hAnsi="Times New Roman" w:cs="Times New Roman"/>
+          <w:sz w:val="24"/>
+          <w:szCs w:val="24"/>
+        </w:rPr>
+        <w:t>#</w:t>
+      </w:r>
+      <w:r>
+        <w:rPr>
+          <w:rFonts w:ascii="Times New Roman" w:hAnsi="Times New Roman" w:cs="Times New Roman"/>
+          <w:sz w:val="24"/>
+          <w:szCs w:val="24"/>
+        </w:rPr>
+        <w:t xml:space="preserve"> programozási nyelv) is kifejtettem, egy a Microsoft által létrehozott keretrendszer.</w:t>
+      </w:r>
+      <w:r>
+        <w:rPr>
+          <w:rFonts w:ascii="Times New Roman" w:hAnsi="Times New Roman" w:cs="Times New Roman"/>
+          <w:sz w:val="24"/>
+          <w:szCs w:val="24"/>
+        </w:rPr>
+        <w:t xml:space="preserve"> Az ASP (Active Server Page) </w:t>
+      </w:r>
+      <w:r>
+        <w:rPr>
+          <w:rFonts w:ascii="Times New Roman" w:hAnsi="Times New Roman" w:cs="Times New Roman"/>
+          <w:sz w:val="24"/>
+          <w:szCs w:val="24"/>
+        </w:rPr>
+        <w:t>pedig egy dinamikus weboldalak elkészítését lehetővé tévő, osztályok és komponensek együttese, melyet bármely .NET keretrendszer által támogatott programozási nyelvvel használhatunk.</w:t>
+      </w:r>
+    </w:p>
+    <w:p>
+      <w:pPr>
+        <w:spacing w:line="360" w:lineRule="auto"/>
+        <w:ind w:firstLine="567"/>
+        <w:jc w:val="both"/>
+        <w:rPr>
+          <w:rFonts w:ascii="Times New Roman" w:hAnsi="Times New Roman" w:cs="Times New Roman"/>
+          <w:sz w:val="24"/>
+          <w:szCs w:val="24"/>
+        </w:rPr>
+      </w:pPr>
+      <w:r>
+        <w:rPr>
+          <w:rFonts w:ascii="Times New Roman" w:hAnsi="Times New Roman" w:cs="Times New Roman"/>
+          <w:sz w:val="24"/>
+          <w:szCs w:val="24"/>
+        </w:rPr>
+        <w:t>Ebbe az ASP.NET csomagba tartozik bele az ASP.NET MVC is. Az ebben megírt webalkalmazások a már említett MVC tervezési minta alapján készülnek el, mely magyarra fordítva a Modell – Nézet – Vezérlő. Ennek lényege, hogy az alkalmazás komponenseit ezen három részre osztja szét</w:t>
+      </w:r>
+      <w:r>
+        <w:rPr>
+          <w:rFonts w:ascii="Times New Roman" w:hAnsi="Times New Roman" w:cs="Times New Roman"/>
+          <w:sz w:val="24"/>
+          <w:szCs w:val="24"/>
+        </w:rPr>
+        <w:t>, melynek elsődleges célja, hogy a felhasználói felület megjelenítéséért felelős elemeket teljesen elválasszuk a weboldal működését szolgáló elemektől.</w:t>
+      </w:r>
+      <w:r>
+        <w:rPr>
+          <w:rFonts w:ascii="Times New Roman" w:hAnsi="Times New Roman" w:cs="Times New Roman"/>
+          <w:sz w:val="24"/>
+          <w:szCs w:val="24"/>
+        </w:rPr>
+        <w:t xml:space="preserve"> Ez a fajta szétválasztás nagyban megkönnyíti a tervezést, fejlesztést, valamint a hibajavítást is.</w:t>
+      </w:r>
+    </w:p>
+    <w:p>
+      <w:pPr>
+        <w:pStyle w:val="Listaszerbekezds"/>
+        <w:numPr>
+          <w:ilvl w:val="0"/>
+          <w:numId w:val="9"/>
+        </w:numPr>
+        <w:spacing w:line="360" w:lineRule="auto"/>
+        <w:jc w:val="both"/>
+        <w:rPr>
+          <w:rFonts w:ascii="Times New Roman" w:hAnsi="Times New Roman" w:cs="Times New Roman"/>
+          <w:sz w:val="24"/>
+          <w:szCs w:val="24"/>
+        </w:rPr>
+      </w:pPr>
+      <w:r>
+        <w:rPr>
+          <w:rFonts w:ascii="Times New Roman" w:hAnsi="Times New Roman" w:cs="Times New Roman"/>
+          <w:b/>
+          <w:bCs/>
+          <w:sz w:val="28"/>
+          <w:szCs w:val="28"/>
+        </w:rPr>
+        <w:t>M</w:t>
+      </w:r>
+      <w:r>
+        <w:rPr>
+          <w:rFonts w:ascii="Times New Roman" w:hAnsi="Times New Roman" w:cs="Times New Roman"/>
+          <w:sz w:val="24"/>
+          <w:szCs w:val="24"/>
+        </w:rPr>
+        <w:t>odel (Modell) –</w:t>
+      </w:r>
+      <w:r>
+        <w:rPr>
+          <w:rFonts w:ascii="Times New Roman" w:hAnsi="Times New Roman" w:cs="Times New Roman"/>
+          <w:sz w:val="24"/>
+          <w:szCs w:val="24"/>
+        </w:rPr>
+        <w:t xml:space="preserve"> </w:t>
+      </w:r>
+      <w:r>
+        <w:rPr>
+          <w:rFonts w:ascii="Times New Roman" w:hAnsi="Times New Roman" w:cs="Times New Roman"/>
+          <w:sz w:val="24"/>
+          <w:szCs w:val="24"/>
+        </w:rPr>
+        <w:t>Az adatbázisban található tábláinknak megfelelő C</w:t>
+      </w:r>
+      <w:r>
+        <w:rPr>
+          <w:rFonts w:ascii="Times New Roman" w:hAnsi="Times New Roman" w:cs="Times New Roman"/>
+          <w:sz w:val="24"/>
+          <w:szCs w:val="24"/>
+        </w:rPr>
+        <w:t>#</w:t>
+      </w:r>
+      <w:r>
+        <w:rPr>
+          <w:rFonts w:ascii="Times New Roman" w:hAnsi="Times New Roman" w:cs="Times New Roman"/>
+          <w:sz w:val="24"/>
+          <w:szCs w:val="24"/>
+        </w:rPr>
+        <w:t xml:space="preserve"> osztályok, melyekben az adatbázis rekordjait tudjuk tárolni, ezáltal azokat objektumként használni.</w:t>
+      </w:r>
+      <w:r>
+        <w:rPr>
+          <w:rFonts w:ascii="Times New Roman" w:hAnsi="Times New Roman" w:cs="Times New Roman"/>
+          <w:sz w:val="24"/>
+          <w:szCs w:val="24"/>
+        </w:rPr>
+        <w:t xml:space="preserve"> Mondhatni az adatbázis adatait kezeli.</w:t>
+      </w:r>
+    </w:p>
+    <w:p>
+      <w:pPr>
+        <w:pStyle w:val="Listaszerbekezds"/>
+        <w:numPr>
+          <w:ilvl w:val="0"/>
+          <w:numId w:val="9"/>
+        </w:numPr>
+        <w:spacing w:line="360" w:lineRule="auto"/>
+        <w:jc w:val="both"/>
+        <w:rPr>
+          <w:rFonts w:ascii="Times New Roman" w:hAnsi="Times New Roman" w:cs="Times New Roman"/>
+          <w:sz w:val="24"/>
+          <w:szCs w:val="24"/>
+        </w:rPr>
+      </w:pPr>
+      <w:r>
+        <w:rPr>
+          <w:rFonts w:ascii="Times New Roman" w:hAnsi="Times New Roman" w:cs="Times New Roman"/>
+          <w:b/>
+          <w:bCs/>
+          <w:sz w:val="28"/>
+          <w:szCs w:val="28"/>
+        </w:rPr>
+        <w:t>V</w:t>
+      </w:r>
+      <w:r>
+        <w:rPr>
+          <w:rFonts w:ascii="Times New Roman" w:hAnsi="Times New Roman" w:cs="Times New Roman"/>
+          <w:sz w:val="24"/>
+          <w:szCs w:val="24"/>
+        </w:rPr>
+        <w:t xml:space="preserve">iew (Nézet) – </w:t>
+      </w:r>
+      <w:r>
+        <w:rPr>
+          <w:rFonts w:ascii="Times New Roman" w:hAnsi="Times New Roman" w:cs="Times New Roman"/>
+          <w:sz w:val="24"/>
+          <w:szCs w:val="24"/>
+        </w:rPr>
+        <w:t>Tulajdonképpen ezek felelősek a felhasználói élményért, az üzleti logika grafikai megjelenítéséért. Ezeken keresztül adunk, valamint fogadunk információt a felhasználó számára</w:t>
+      </w:r>
+      <w:r>
+        <w:rPr>
+          <w:rFonts w:ascii="Times New Roman" w:hAnsi="Times New Roman" w:cs="Times New Roman"/>
+          <w:sz w:val="24"/>
+          <w:szCs w:val="24"/>
+        </w:rPr>
+        <w:t>.</w:t>
+      </w:r>
+    </w:p>
+    <w:p>
+      <w:pPr>
+        <w:pStyle w:val="Listaszerbekezds"/>
+        <w:numPr>
+          <w:ilvl w:val="0"/>
+          <w:numId w:val="9"/>
+        </w:numPr>
+        <w:spacing w:line="360" w:lineRule="auto"/>
+        <w:jc w:val="both"/>
+        <w:rPr>
+          <w:rFonts w:ascii="Times New Roman" w:hAnsi="Times New Roman" w:cs="Times New Roman"/>
+          <w:sz w:val="24"/>
+          <w:szCs w:val="24"/>
+        </w:rPr>
+      </w:pPr>
+      <w:r>
+        <w:rPr>
+          <w:rFonts w:ascii="Times New Roman" w:hAnsi="Times New Roman" w:cs="Times New Roman"/>
+          <w:b/>
+          <w:bCs/>
+          <w:sz w:val="28"/>
+          <w:szCs w:val="28"/>
+        </w:rPr>
+        <w:t>C</w:t>
+      </w:r>
+      <w:r>
+        <w:rPr>
+          <w:rFonts w:ascii="Times New Roman" w:hAnsi="Times New Roman" w:cs="Times New Roman"/>
+          <w:sz w:val="24"/>
+          <w:szCs w:val="24"/>
+        </w:rPr>
+        <w:t xml:space="preserve">ontroller (Vezérlő) – </w:t>
+      </w:r>
+      <w:r>
+        <w:rPr>
+          <w:rFonts w:ascii="Times New Roman" w:hAnsi="Times New Roman" w:cs="Times New Roman"/>
+          <w:sz w:val="24"/>
+          <w:szCs w:val="24"/>
+        </w:rPr>
+        <w:t>Alapvetően a felhasználói adatbevitel feldolgozásáért, valamint</w:t>
+      </w:r>
+      <w:r>
+        <w:rPr>
+          <w:rFonts w:ascii="Times New Roman" w:hAnsi="Times New Roman" w:cs="Times New Roman"/>
+          <w:sz w:val="24"/>
+          <w:szCs w:val="24"/>
+        </w:rPr>
+        <w:t xml:space="preserve"> a megfelelő Nézetek betöltéséért felel. Ezeken keresztül érjük el a Modelleket, vagyis közvetetten az adatbázist.</w:t>
+      </w:r>
+    </w:p>
+    <w:p>
+      <w:pPr>
+        <w:spacing w:line="360" w:lineRule="auto"/>
+        <w:ind w:firstLine="567"/>
+        <w:jc w:val="both"/>
+        <w:rPr>
+          <w:rFonts w:ascii="Times New Roman" w:hAnsi="Times New Roman" w:cs="Times New Roman"/>
+          <w:sz w:val="24"/>
+          <w:szCs w:val="24"/>
+        </w:rPr>
+      </w:pPr>
+      <w:r>
+        <w:rPr>
+          <w:rFonts w:ascii="Times New Roman" w:hAnsi="Times New Roman" w:cs="Times New Roman"/>
+          <w:noProof/>
+          <w:sz w:val="24"/>
+          <w:szCs w:val="24"/>
+        </w:rPr>
+        <w:lastRenderedPageBreak/>
+        <mc:AlternateContent>
+          <mc:Choice Requires="wps">
+            <w:drawing>
+              <wp:anchor distT="0" distB="0" distL="114300" distR="114300" simplePos="0" relativeHeight="251757568" behindDoc="0" locked="0" layoutInCell="1" allowOverlap="1" wp14:anchorId="05767FC3" wp14:editId="13D00D4F">
+                <wp:simplePos x="0" y="0"/>
+                <wp:positionH relativeFrom="column">
+                  <wp:posOffset>1271905</wp:posOffset>
+                </wp:positionH>
+                <wp:positionV relativeFrom="paragraph">
+                  <wp:posOffset>4594860</wp:posOffset>
+                </wp:positionV>
+                <wp:extent cx="3126740" cy="220980"/>
+                <wp:effectExtent l="0" t="0" r="0" b="7620"/>
+                <wp:wrapTopAndBottom/>
+                <wp:docPr id="59" name="Szövegdoboz 59"/>
+                <wp:cNvGraphicFramePr/>
+                <a:graphic xmlns:a="http://schemas.openxmlformats.org/drawingml/2006/main">
+                  <a:graphicData uri="http://schemas.microsoft.com/office/word/2010/wordprocessingShape">
+                    <wps:wsp>
+                      <wps:cNvSpPr txBox="1"/>
+                      <wps:spPr>
+                        <a:xfrm>
+                          <a:off x="0" y="0"/>
+                          <a:ext cx="3126740" cy="220980"/>
+                        </a:xfrm>
+                        <a:prstGeom prst="rect">
+                          <a:avLst/>
+                        </a:prstGeom>
+                        <a:solidFill>
+                          <a:prstClr val="white"/>
+                        </a:solidFill>
+                        <a:ln>
+                          <a:noFill/>
+                        </a:ln>
+                      </wps:spPr>
+                      <wps:txbx>
+                        <w:txbxContent>
+                          <w:p>
+                            <w:pPr>
+                              <w:pStyle w:val="Kpalrs"/>
+                              <w:jc w:val="center"/>
+                              <w:rPr>
+                                <w:rFonts w:ascii="Times New Roman" w:hAnsi="Times New Roman" w:cs="Times New Roman"/>
+                                <w:noProof/>
+                                <w:sz w:val="20"/>
+                                <w:szCs w:val="20"/>
+                              </w:rPr>
+                            </w:pPr>
+                            <w:r>
+                              <w:rPr>
+                                <w:rFonts w:ascii="Times New Roman" w:hAnsi="Times New Roman" w:cs="Times New Roman"/>
+                                <w:sz w:val="20"/>
+                                <w:szCs w:val="20"/>
+                              </w:rPr>
+                              <w:t>30</w:t>
+                            </w:r>
+                            <w:r>
+                              <w:rPr>
+                                <w:rFonts w:ascii="Times New Roman" w:hAnsi="Times New Roman" w:cs="Times New Roman"/>
+                                <w:sz w:val="20"/>
+                                <w:szCs w:val="20"/>
+                              </w:rPr>
+                              <w:t>. ábr</w:t>
+                            </w:r>
+                            <w:r>
+                              <w:rPr>
+                                <w:rFonts w:ascii="Times New Roman" w:hAnsi="Times New Roman" w:cs="Times New Roman"/>
+                                <w:sz w:val="20"/>
+                                <w:szCs w:val="20"/>
+                              </w:rPr>
+                              <w:t>a: Modell – Nézet - Vezérlő</w:t>
+                            </w:r>
+                          </w:p>
+                        </w:txbxContent>
+                      </wps:txbx>
+                      <wps:bodyPr rot="0" spcFirstLastPara="0" vertOverflow="overflow" horzOverflow="overflow" vert="horz" wrap="square" lIns="0" tIns="0" rIns="0" bIns="0" numCol="1" spcCol="0" rtlCol="0" fromWordArt="0" anchor="t" anchorCtr="0" forceAA="0" compatLnSpc="1">
+                        <a:prstTxWarp prst="textNoShape">
+                          <a:avLst/>
+                        </a:prstTxWarp>
+                        <a:noAutofit/>
+                      </wps:bodyPr>
+                    </wps:wsp>
+                  </a:graphicData>
+                </a:graphic>
+                <wp14:sizeRelH relativeFrom="margin">
+                  <wp14:pctWidth>0</wp14:pctWidth>
+                </wp14:sizeRelH>
+                <wp14:sizeRelV relativeFrom="margin">
+                  <wp14:pctHeight>0</wp14:pctHeight>
+                </wp14:sizeRelV>
+              </wp:anchor>
+            </w:drawing>
+          </mc:Choice>
+          <mc:Fallback>
+            <w:pict>
+              <v:shape w14:anchorId="05767FC3" id="Szövegdoboz 59" o:spid="_x0000_s1055" type="#_x0000_t202" style="position:absolute;left:0;text-align:left;margin-left:100.15pt;margin-top:361.8pt;width:246.2pt;height:17.4pt;z-index:251757568;visibility:visible;mso-wrap-style:square;mso-width-percent:0;mso-height-percent:0;mso-wrap-distance-left:9pt;mso-wrap-distance-top:0;mso-wrap-distance-right:9pt;mso-wrap-distance-bottom:0;mso-position-horizontal:absolute;mso-position-horizontal-relative:text;mso-position-vertical:absolute;mso-position-vertical-relative:text;mso-width-percent:0;mso-height-percent:0;mso-width-relative:margin;mso-height-relative:margin;v-text-anchor:top" o:gfxdata="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" stroked="f">
+                <v:textbox inset="0,0,0,0">
+                  <w:txbxContent>
+                    <w:p>
+                      <w:pPr>
+                        <w:pStyle w:val="Kpalrs"/>
+                        <w:jc w:val="center"/>
+                        <w:rPr>
+                          <w:rFonts w:ascii="Times New Roman" w:hAnsi="Times New Roman" w:cs="Times New Roman"/>
+                          <w:noProof/>
+                          <w:sz w:val="20"/>
+                          <w:szCs w:val="20"/>
+                        </w:rPr>
+                      </w:pPr>
+                      <w:r>
+                        <w:rPr>
+                          <w:rFonts w:ascii="Times New Roman" w:hAnsi="Times New Roman" w:cs="Times New Roman"/>
+                          <w:sz w:val="20"/>
+                          <w:szCs w:val="20"/>
+                        </w:rPr>
+                        <w:t>30</w:t>
+                      </w:r>
+                      <w:r>
+                        <w:rPr>
+                          <w:rFonts w:ascii="Times New Roman" w:hAnsi="Times New Roman" w:cs="Times New Roman"/>
+                          <w:sz w:val="20"/>
+                          <w:szCs w:val="20"/>
+                        </w:rPr>
+                        <w:t>. ábr</w:t>
+                      </w:r>
+                      <w:r>
+                        <w:rPr>
+                          <w:rFonts w:ascii="Times New Roman" w:hAnsi="Times New Roman" w:cs="Times New Roman"/>
+                          <w:sz w:val="20"/>
+                          <w:szCs w:val="20"/>
+                        </w:rPr>
+                        <w:t>a: Modell – Nézet - Vezérlő</w:t>
+                      </w:r>
+                    </w:p>
+                  </w:txbxContent>
+                </v:textbox>
+                <w10:wrap type="topAndBottom"/>
+              </v:shape>
+            </w:pict>
+          </mc:Fallback>
+        </mc:AlternateContent>
+      </w:r>
+      <w:r>
+        <w:rPr>
+          <w:rFonts w:ascii="Times New Roman" w:hAnsi="Times New Roman" w:cs="Times New Roman"/>
+          <w:noProof/>
+          <w:sz w:val="24"/>
+          <w:szCs w:val="24"/>
+        </w:rPr>
+        <w:drawing>
+          <wp:anchor distT="0" distB="0" distL="114300" distR="114300" simplePos="0" relativeHeight="251755520" behindDoc="0" locked="0" layoutInCell="1" allowOverlap="1" wp14:anchorId="7BA76289" wp14:editId="0CA40835">
+            <wp:simplePos x="0" y="0"/>
+            <wp:positionH relativeFrom="column">
+              <wp:posOffset>481330</wp:posOffset>
+            </wp:positionH>
+            <wp:positionV relativeFrom="paragraph">
+              <wp:posOffset>0</wp:posOffset>
+            </wp:positionV>
+            <wp:extent cx="4791075" cy="4791075"/>
+            <wp:effectExtent l="0" t="0" r="9525" b="9525"/>
+            <wp:wrapSquare wrapText="bothSides"/>
+            <wp:docPr id="26" name="Kép 26"/>
+            <wp:cNvGraphicFramePr>
+              <a:graphicFrameLocks xmlns:a="http://schemas.openxmlformats.org/drawingml/2006/main" noChangeAspect="1"/>
+            </wp:cNvGraphicFramePr>
+            <a:graphic xmlns:a="http://schemas.openxmlformats.org/drawingml/2006/main">
+              <a:graphicData uri="http://schemas.openxmlformats.org/drawingml/2006/picture">
+                <pic:pic xmlns:pic="http://schemas.openxmlformats.org/drawingml/2006/picture">
+                  <pic:nvPicPr>
+                    <pic:cNvPr id="0" name="Picture 1"/>
+                    <pic:cNvPicPr>
+                      <a:picLocks noChangeAspect="1" noChangeArrowheads="1"/>
+                    </pic:cNvPicPr>
+                  </pic:nvPicPr>
+                  <pic:blipFill>
+                    <a:blip r:embed="rId38">
+                      <a:extLst>
+                        <a:ext uri="{28A0092B-C50C-407E-A947-70E740481C1C}">
+                          <a14:useLocalDpi xmlns:a14="http://schemas.microsoft.com/office/drawing/2010/main" val="0"/>
+                        </a:ext>
+                      </a:extLst>
+                    </a:blip>
+                    <a:srcRect/>
+                    <a:stretch>
+                      <a:fillRect/>
+                    </a:stretch>
+                  </pic:blipFill>
+                  <pic:spPr bwMode="auto">
+                    <a:xfrm>
+                      <a:off x="0" y="0"/>
+                      <a:ext cx="4791075" cy="4791075"/>
+                    </a:xfrm>
+                    <a:prstGeom prst="rect">
+                      <a:avLst/>
+                    </a:prstGeom>
+                    <a:noFill/>
+                    <a:ln>
+                      <a:noFill/>
+                    </a:ln>
+                  </pic:spPr>
+                </pic:pic>
+              </a:graphicData>
+            </a:graphic>
+            <wp14:sizeRelH relativeFrom="margin">
+              <wp14:pctWidth>0</wp14:pctWidth>
+            </wp14:sizeRelH>
+            <wp14:sizeRelV relativeFrom="margin">
+              <wp14:pctHeight>0</wp14:pctHeight>
+            </wp14:sizeRelV>
+          </wp:anchor>
+        </w:drawing>
+      </w:r>
+      <w:r>
+        <w:rPr>
+          <w:rFonts w:ascii="Times New Roman" w:hAnsi="Times New Roman" w:cs="Times New Roman"/>
+          <w:sz w:val="24"/>
+          <w:szCs w:val="24"/>
+        </w:rPr>
+        <w:t>Az ASP.NET MVC 2010 óta a Visual Studio részét képezi, vagyis egy ilyen projekt létrehozása rendkívül egyszerű, valamint tökéletesen használható együtt az Entity Framework-el.</w:t>
+      </w:r>
+    </w:p>
+    <w:p>
+      <w:pPr>
+        <w:pStyle w:val="Cmsor3"/>
+      </w:pPr>
+      <w:bookmarkStart w:id="46" w:name="_Toc65143133"/>
+      <w:r>
+        <w:lastRenderedPageBreak/>
+        <w:t>Entity Framework</w:t>
       </w:r>
       <w:bookmarkEnd w:id="46"/>
     </w:p>
     <w:p>
       <w:pPr>
-        <w:pStyle w:val="Cmsor1"/>
-        <w:rPr>
-          <w:rFonts w:cs="Times New Roman"/>
-        </w:rPr>
-      </w:pPr>
-      <w:bookmarkStart w:id="47" w:name="_Toc64371020"/>
-      <w:r>
-        <w:rPr>
-          <w:rFonts w:cs="Times New Roman"/>
-        </w:rPr>
-        <w:t>Összegzés</w:t>
+        <w:pStyle w:val="Cmsor3"/>
+      </w:pPr>
+      <w:bookmarkStart w:id="47" w:name="_Toc65143134"/>
+      <w:r>
+        <w:t>Internet Information Services (IIS)</w:t>
       </w:r>
       <w:bookmarkEnd w:id="47"/>
     </w:p>
     <w:p>
       <w:pPr>
-        <w:pStyle w:val="Cmsor2"/>
-        <w:rPr>
-          <w:rFonts w:cs="Times New Roman"/>
-        </w:rPr>
-      </w:pPr>
-      <w:bookmarkStart w:id="48" w:name="_Toc64371021"/>
-      <w:r>
-        <w:rPr>
-          <w:rFonts w:cs="Times New Roman"/>
-        </w:rPr>
-        <w:t>Amit sikerült megvalósítani</w:t>
+        <w:pStyle w:val="Cmsor3"/>
+      </w:pPr>
+      <w:bookmarkStart w:id="48" w:name="_Toc65143135"/>
+      <w:r>
+        <w:t>jQuery</w:t>
       </w:r>
       <w:bookmarkEnd w:id="48"/>
     </w:p>
     <w:p>
       <w:pPr>
-        <w:pStyle w:val="Cmsor2"/>
-        <w:rPr>
-          <w:rFonts w:cs="Times New Roman"/>
-        </w:rPr>
-      </w:pPr>
-      <w:bookmarkStart w:id="49" w:name="_Toc64371022"/>
-      <w:r>
-        <w:rPr>
-          <w:rFonts w:cs="Times New Roman"/>
-        </w:rPr>
-        <w:t>Fejlesztési lehetőségek</w:t>
+        <w:pStyle w:val="Cmsor3"/>
+      </w:pPr>
+      <w:bookmarkStart w:id="49" w:name="_Toc65143136"/>
+      <w:r>
+        <w:t>Bootstrap</w:t>
       </w:r>
       <w:bookmarkEnd w:id="49"/>
     </w:p>
     <w:p>
       <w:pPr>
-        <w:pStyle w:val="Cmsor2"/>
+        <w:pStyle w:val="Cmsor1"/>
         <w:rPr>
           <w:rFonts w:cs="Times New Roman"/>
         </w:rPr>
       </w:pPr>
-      <w:bookmarkStart w:id="50" w:name="_Toc64371023"/>
+      <w:bookmarkStart w:id="50" w:name="_Toc65143137"/>
       <w:r>
         <w:rPr>
           <w:rFonts w:cs="Times New Roman"/>
         </w:rPr>
-        <w:t>Személyes tapasztalatok</w:t>
+        <w:t>Tesztelési dokumentáció</w:t>
       </w:r>
       <w:bookmarkEnd w:id="50"/>
     </w:p>
@@ -18676,12 +19796,12 @@
           <w:rFonts w:cs="Times New Roman"/>
         </w:rPr>
       </w:pPr>
-      <w:bookmarkStart w:id="51" w:name="_Toc64371024"/>
+      <w:bookmarkStart w:id="51" w:name="_Toc65143138"/>
       <w:r>
         <w:rPr>
           <w:rFonts w:cs="Times New Roman"/>
         </w:rPr>
-        <w:t>Felhasznált források</w:t>
+        <w:t>Webalkalmazás adatbázisműveletek tesztelése</w:t>
       </w:r>
       <w:bookmarkEnd w:id="51"/>
     </w:p>
@@ -18692,33 +19812,129 @@
           <w:rFonts w:cs="Times New Roman"/>
         </w:rPr>
       </w:pPr>
-      <w:bookmarkStart w:id="52" w:name="_Toc64371025"/>
+      <w:bookmarkStart w:id="52" w:name="_Toc65143139"/>
       <w:r>
         <w:rPr>
           <w:rFonts w:cs="Times New Roman"/>
         </w:rPr>
-        <w:t>Köszönetnyilvánítás</w:t>
+        <w:t>Felhasználói felület (GUI) tesztelése</w:t>
       </w:r>
       <w:bookmarkEnd w:id="52"/>
     </w:p>
     <w:p>
       <w:pPr>
-        <w:pStyle w:val="Cmsor2"/>
+        <w:pStyle w:val="Cmsor1"/>
         <w:rPr>
           <w:rFonts w:cs="Times New Roman"/>
         </w:rPr>
       </w:pPr>
-      <w:bookmarkStart w:id="53" w:name="_Toc64371026"/>
+      <w:bookmarkStart w:id="53" w:name="_Toc65143140"/>
       <w:r>
         <w:rPr>
           <w:rFonts w:cs="Times New Roman"/>
         </w:rPr>
-        <w:t>Ábrajegyzék</w:t>
+        <w:t>Összegzés</w:t>
       </w:r>
       <w:bookmarkEnd w:id="53"/>
     </w:p>
+    <w:p>
+      <w:pPr>
+        <w:pStyle w:val="Cmsor2"/>
+        <w:rPr>
+          <w:rFonts w:cs="Times New Roman"/>
+        </w:rPr>
+      </w:pPr>
+      <w:bookmarkStart w:id="54" w:name="_Toc65143141"/>
+      <w:r>
+        <w:rPr>
+          <w:rFonts w:cs="Times New Roman"/>
+        </w:rPr>
+        <w:t>Amit sikerült megvalósítani</w:t>
+      </w:r>
+      <w:bookmarkEnd w:id="54"/>
+    </w:p>
+    <w:p>
+      <w:pPr>
+        <w:pStyle w:val="Cmsor2"/>
+        <w:rPr>
+          <w:rFonts w:cs="Times New Roman"/>
+        </w:rPr>
+      </w:pPr>
+      <w:bookmarkStart w:id="55" w:name="_Toc65143142"/>
+      <w:r>
+        <w:rPr>
+          <w:rFonts w:cs="Times New Roman"/>
+        </w:rPr>
+        <w:t>Fejlesztési lehetőségek</w:t>
+      </w:r>
+      <w:bookmarkEnd w:id="55"/>
+    </w:p>
+    <w:p>
+      <w:pPr>
+        <w:pStyle w:val="Cmsor2"/>
+        <w:rPr>
+          <w:rFonts w:cs="Times New Roman"/>
+        </w:rPr>
+      </w:pPr>
+      <w:bookmarkStart w:id="56" w:name="_Toc65143143"/>
+      <w:r>
+        <w:rPr>
+          <w:rFonts w:cs="Times New Roman"/>
+        </w:rPr>
+        <w:t>Személyes tapasztalatok</w:t>
+      </w:r>
+      <w:bookmarkEnd w:id="56"/>
+    </w:p>
+    <w:p>
+      <w:pPr>
+        <w:pStyle w:val="Cmsor2"/>
+        <w:rPr>
+          <w:rFonts w:cs="Times New Roman"/>
+        </w:rPr>
+      </w:pPr>
+      <w:bookmarkStart w:id="57" w:name="_Toc65143144"/>
+      <w:r>
+        <w:rPr>
+          <w:rFonts w:cs="Times New Roman"/>
+        </w:rPr>
+        <w:t>Felhasznált források</w:t>
+      </w:r>
+      <w:bookmarkEnd w:id="57"/>
+    </w:p>
+    <w:p>
+      <w:pPr>
+        <w:pStyle w:val="Cmsor2"/>
+        <w:rPr>
+          <w:rFonts w:cs="Times New Roman"/>
+        </w:rPr>
+      </w:pPr>
+      <w:bookmarkStart w:id="58" w:name="_Toc65143145"/>
+      <w:r>
+        <w:rPr>
+          <w:rFonts w:cs="Times New Roman"/>
+        </w:rPr>
+        <w:t>Köszönetnyilvánítás</w:t>
+      </w:r>
+      <w:bookmarkEnd w:id="58"/>
+    </w:p>
+    <w:p>
+      <w:pPr>
+        <w:pStyle w:val="Cmsor2"/>
+        <w:rPr>
+          <w:rFonts w:cs="Times New Roman"/>
+        </w:rPr>
+      </w:pPr>
+      <w:bookmarkStart w:id="59" w:name="_Toc65143146"/>
+      <w:r>
+        <w:rPr>
+          <w:rFonts w:cs="Times New Roman"/>
+        </w:rPr>
+        <w:t>Ábrajegyzék</w:t>
+      </w:r>
+      <w:bookmarkEnd w:id="59"/>
+    </w:p>
     <w:sectPr>
-      <w:footerReference w:type="default" r:id="rId38"/>
+      <w:footerReference w:type="default" r:id="rId39"/>
       <w:pgSz w:w="11906" w:h="16838"/>
       <w:pgMar w:top="1134" w:right="1417" w:bottom="426" w:left="1417" w:header="708" w:footer="708" w:gutter="0"/>
       <w:cols w:space="708"/>
@@ -19427,16 +20643,16 @@
     </w:lvl>
   </w:abstractNum>
   <w:abstractNum w:abstractNumId="5" w15:restartNumberingAfterBreak="0">
-    <w:nsid w:val="5678775E"/>
+    <w:nsid w:val="5037077E"/>
     <w:multiLevelType w:val="hybridMultilevel"/>
-    <w:tmpl w:val="2140E552"/>
+    <w:tmpl w:val="3C5618D4"/>
     <w:lvl w:ilvl="0" w:tplc="040E0001">
       <w:start w:val="1"/>
       <w:numFmt w:val="bullet"/>
       <w:lvlText w:val=""/>
       <w:lvlJc w:val="left"/>
       <w:pPr>
-        <w:ind w:left="720" w:hanging="360"/>
+        <w:ind w:left="1350" w:hanging="360"/>
       </w:pPr>
       <w:rPr>
         <w:rFonts w:ascii="Symbol" w:hAnsi="Symbol" w:hint="default"/>
@@ -19448,7 +20664,7 @@
       <w:lvlText w:val="o"/>
       <w:lvlJc w:val="left"/>
       <w:pPr>
-        <w:ind w:left="1440" w:hanging="360"/>
+        <w:ind w:left="2070" w:hanging="360"/>
       </w:pPr>
       <w:rPr>
         <w:rFonts w:ascii="Courier New" w:hAnsi="Courier New" w:cs="Courier New" w:hint="default"/>
@@ -19460,7 +20676,7 @@
       <w:lvlText w:val=""/>
       <w:lvlJc w:val="left"/>
       <w:pPr>
-        <w:ind w:left="2160" w:hanging="360"/>
+        <w:ind w:left="2790" w:hanging="360"/>
       </w:pPr>
       <w:rPr>
         <w:rFonts w:ascii="Wingdings" w:hAnsi="Wingdings" w:hint="default"/>
@@ -19472,7 +20688,7 @@
       <w:lvlText w:val=""/>
       <w:lvlJc w:val="left"/>
       <w:pPr>
-        <w:ind w:left="2880" w:hanging="360"/>
+        <w:ind w:left="3510" w:hanging="360"/>
       </w:pPr>
       <w:rPr>
         <w:rFonts w:ascii="Symbol" w:hAnsi="Symbol" w:hint="default"/>
@@ -19484,7 +20700,7 @@
       <w:lvlText w:val="o"/>
       <w:lvlJc w:val="left"/>
       <w:pPr>
-        <w:ind w:left="3600" w:hanging="360"/>
+        <w:ind w:left="4230" w:hanging="360"/>
       </w:pPr>
       <w:rPr>
         <w:rFonts w:ascii="Courier New" w:hAnsi="Courier New" w:cs="Courier New" w:hint="default"/>
@@ -19496,7 +20712,7 @@
       <w:lvlText w:val=""/>
       <w:lvlJc w:val="left"/>
       <w:pPr>
-        <w:ind w:left="4320" w:hanging="360"/>
+        <w:ind w:left="4950" w:hanging="360"/>
       </w:pPr>
       <w:rPr>
         <w:rFonts w:ascii="Wingdings" w:hAnsi="Wingdings" w:hint="default"/>
@@ -19508,7 +20724,7 @@
       <w:lvlText w:val=""/>
       <w:lvlJc w:val="left"/>
       <w:pPr>
-        <w:ind w:left="5040" w:hanging="360"/>
+        <w:ind w:left="5670" w:hanging="360"/>
       </w:pPr>
       <w:rPr>
         <w:rFonts w:ascii="Symbol" w:hAnsi="Symbol" w:hint="default"/>
@@ -19520,7 +20736,7 @@
       <w:lvlText w:val="o"/>
       <w:lvlJc w:val="left"/>
       <w:pPr>
-        <w:ind w:left="5760" w:hanging="360"/>
+        <w:ind w:left="6390" w:hanging="360"/>
       </w:pPr>
       <w:rPr>
         <w:rFonts w:ascii="Courier New" w:hAnsi="Courier New" w:cs="Courier New" w:hint="default"/>
@@ -19532,7 +20748,7 @@
       <w:lvlText w:val=""/>
       <w:lvlJc w:val="left"/>
       <w:pPr>
-        <w:ind w:left="6480" w:hanging="360"/>
+        <w:ind w:left="7110" w:hanging="360"/>
       </w:pPr>
       <w:rPr>
         <w:rFonts w:ascii="Wingdings" w:hAnsi="Wingdings" w:hint="default"/>
@@ -19540,9 +20756,9 @@
     </w:lvl>
   </w:abstractNum>
   <w:abstractNum w:abstractNumId="6" w15:restartNumberingAfterBreak="0">
-    <w:nsid w:val="5A9E1B29"/>
+    <w:nsid w:val="5678775E"/>
     <w:multiLevelType w:val="hybridMultilevel"/>
-    <w:tmpl w:val="462210AC"/>
+    <w:tmpl w:val="2140E552"/>
     <w:lvl w:ilvl="0" w:tplc="040E0001">
       <w:start w:val="1"/>
       <w:numFmt w:val="bullet"/>
@@ -19653,6 +20869,119 @@
     </w:lvl>
   </w:abstractNum>
   <w:abstractNum w:abstractNumId="7" w15:restartNumberingAfterBreak="0">
+    <w:nsid w:val="5A9E1B29"/>
+    <w:multiLevelType w:val="hybridMultilevel"/>
+    <w:tmpl w:val="462210AC"/>
+    <w:lvl w:ilvl="0" w:tplc="040E0001">
+      <w:start w:val="1"/>
+      <w:numFmt w:val="bullet"/>
+      <w:lvlText w:val=""/>
+      <w:lvlJc w:val="left"/>
+      <w:pPr>
+        <w:ind w:left="720" w:hanging="360"/>
+      </w:pPr>
+      <w:rPr>
+        <w:rFonts w:ascii="Symbol" w:hAnsi="Symbol" w:hint="default"/>
+      </w:rPr>
+    </w:lvl>
+    <w:lvl w:ilvl="1" w:tplc="040E0003" w:tentative="1">
+      <w:start w:val="1"/>
+      <w:numFmt w:val="bullet"/>
+      <w:lvlText w:val="o"/>
+      <w:lvlJc w:val="left"/>
+      <w:pPr>
+        <w:ind w:left="1440" w:hanging="360"/>
+      </w:pPr>
+      <w:rPr>
+        <w:rFonts w:ascii="Courier New" w:hAnsi="Courier New" w:cs="Courier New" w:hint="default"/>
+      </w:rPr>
+    </w:lvl>
+    <w:lvl w:ilvl="2" w:tplc="040E0005" w:tentative="1">
+      <w:start w:val="1"/>
+      <w:numFmt w:val="bullet"/>
+      <w:lvlText w:val=""/>
+      <w:lvlJc w:val="left"/>
+      <w:pPr>
+        <w:ind w:left="2160" w:hanging="360"/>
+      </w:pPr>
+      <w:rPr>
+        <w:rFonts w:ascii="Wingdings" w:hAnsi="Wingdings" w:hint="default"/>
+      </w:rPr>
+    </w:lvl>
+    <w:lvl w:ilvl="3" w:tplc="040E0001" w:tentative="1">
+      <w:start w:val="1"/>
+      <w:numFmt w:val="bullet"/>
+      <w:lvlText w:val=""/>
+      <w:lvlJc w:val="left"/>
+      <w:pPr>
+        <w:ind w:left="2880" w:hanging="360"/>
+      </w:pPr>
+      <w:rPr>
+        <w:rFonts w:ascii="Symbol" w:hAnsi="Symbol" w:hint="default"/>
+      </w:rPr>
+    </w:lvl>
+    <w:lvl w:ilvl="4" w:tplc="040E0003" w:tentative="1">
+      <w:start w:val="1"/>
+      <w:numFmt w:val="bullet"/>
+      <w:lvlText w:val="o"/>
+      <w:lvlJc w:val="left"/>
+      <w:pPr>
+        <w:ind w:left="3600" w:hanging="360"/>
+      </w:pPr>
+      <w:rPr>
+        <w:rFonts w:ascii="Courier New" w:hAnsi="Courier New" w:cs="Courier New" w:hint="default"/>
+      </w:rPr>
+    </w:lvl>
+    <w:lvl w:ilvl="5" w:tplc="040E0005" w:tentative="1">
+      <w:start w:val="1"/>
+      <w:numFmt w:val="bullet"/>
+      <w:lvlText w:val=""/>
+      <w:lvlJc w:val="left"/>
+      <w:pPr>
+        <w:ind w:left="4320" w:hanging="360"/>
+      </w:pPr>
+      <w:rPr>
+        <w:rFonts w:ascii="Wingdings" w:hAnsi="Wingdings" w:hint="default"/>
+      </w:rPr>
+    </w:lvl>
+    <w:lvl w:ilvl="6" w:tplc="040E0001" w:tentative="1">
+      <w:start w:val="1"/>
+      <w:numFmt w:val="bullet"/>
+      <w:lvlText w:val=""/>
+      <w:lvlJc w:val="left"/>
+      <w:pPr>
+        <w:ind w:left="5040" w:hanging="360"/>
+      </w:pPr>
+      <w:rPr>
+        <w:rFonts w:ascii="Symbol" w:hAnsi="Symbol" w:hint="default"/>
+      </w:rPr>
+    </w:lvl>
+    <w:lvl w:ilvl="7" w:tplc="040E0003" w:tentative="1">
+      <w:start w:val="1"/>
+      <w:numFmt w:val="bullet"/>
+      <w:lvlText w:val="o"/>
+      <w:lvlJc w:val="left"/>
+      <w:pPr>
+        <w:ind w:left="5760" w:hanging="360"/>
+      </w:pPr>
+      <w:rPr>
+        <w:rFonts w:ascii="Courier New" w:hAnsi="Courier New" w:cs="Courier New" w:hint="default"/>
+      </w:rPr>
+    </w:lvl>
+    <w:lvl w:ilvl="8" w:tplc="040E0005" w:tentative="1">
+      <w:start w:val="1"/>
+      <w:numFmt w:val="bullet"/>
+      <w:lvlText w:val=""/>
+      <w:lvlJc w:val="left"/>
+      <w:pPr>
+        <w:ind w:left="6480" w:hanging="360"/>
+      </w:pPr>
+      <w:rPr>
+        <w:rFonts w:ascii="Wingdings" w:hAnsi="Wingdings" w:hint="default"/>
+      </w:rPr>
+    </w:lvl>
+  </w:abstractNum>
+  <w:abstractNum w:abstractNumId="8" w15:restartNumberingAfterBreak="0">
     <w:nsid w:val="78063E3E"/>
     <w:multiLevelType w:val="hybridMultilevel"/>
     <w:tmpl w:val="3C40E89A"/>
@@ -19781,12 +21110,15 @@
     <w:abstractNumId w:val="2"/>
   </w:num>
   <w:num w:numId="6">
+    <w:abstractNumId w:val="8"/>
+  </w:num>
+  <w:num w:numId="7">
     <w:abstractNumId w:val="7"/>
   </w:num>
-  <w:num w:numId="7">
+  <w:num w:numId="8">
     <w:abstractNumId w:val="6"/>
   </w:num>
-  <w:num w:numId="8">
+  <w:num w:numId="9">
     <w:abstractNumId w:val="5"/>
   </w:num>
 </w:numbering>
@@ -20577,6 +21909,45 @@
       <w:spacing w:after="0" w:line="240" w:lineRule="auto"/>
     </w:pPr>
   </w:style>
+  <w:style w:type="paragraph" w:styleId="Lbjegyzetszveg">
+    <w:name w:val="footnote text"/>
+    <w:basedOn w:val="Norml"/>
+    <w:link w:val="LbjegyzetszvegChar"/>
+    <w:uiPriority w:val="99"/>
+    <w:semiHidden/>
+    <w:unhideWhenUsed/>
+    <w:rsid w:val="006F3D9E"/>
+    <w:pPr>
+      <w:spacing w:after="0" w:line="240" w:lineRule="auto"/>
+    </w:pPr>
+    <w:rPr>
+      <w:sz w:val="20"/>
+      <w:szCs w:val="20"/>
+    </w:rPr>
+  </w:style>
+  <w:style w:type="character" w:customStyle="1" w:styleId="LbjegyzetszvegChar">
+    <w:name w:val="Lábjegyzetszöveg Char"/>
+    <w:basedOn w:val="Bekezdsalapbettpusa"/>
+    <w:link w:val="Lbjegyzetszveg"/>
+    <w:uiPriority w:val="99"/>
+    <w:semiHidden/>
+    <w:rsid w:val="006F3D9E"/>
+    <w:rPr>
+      <w:sz w:val="20"/>
+      <w:szCs w:val="20"/>
+    </w:rPr>
+  </w:style>
+  <w:style w:type="character" w:styleId="Lbjegyzet-hivatkozs">
+    <w:name w:val="footnote reference"/>
+    <w:basedOn w:val="Bekezdsalapbettpusa"/>
+    <w:uiPriority w:val="99"/>
+    <w:semiHidden/>
+    <w:unhideWhenUsed/>
+    <w:rsid w:val="006F3D9E"/>
+    <w:rPr>
+      <w:vertAlign w:val="superscript"/>
+    </w:rPr>
+  </w:style>
 </w:styles>
 </file>
 

</xml_diff>